<commit_message>
Test Plan document update
</commit_message>
<xml_diff>
--- a/Documentation/Test Plan document/Test Plan document.docx
+++ b/Documentation/Test Plan document/Test Plan document.docx
@@ -175,8 +175,21 @@
           <w:sz w:val="27"/>
           <w:szCs w:val="27"/>
         </w:rPr>
-        <w:t>Rahul Velayutham</w:t>
-      </w:r>
+        <w:t xml:space="preserve">Rahul </w:t>
+      </w:r>
+      <w:proofErr w:type="spellStart"/>
+      <w:r>
+        <w:rPr>
+          <w:rFonts w:ascii="-webkit-standard" w:eastAsia="Times New Roman" w:hAnsi="-webkit-standard" w:cs="Times New Roman"/>
+          <w:b/>
+          <w:bCs/>
+          <w:color w:val="000000"/>
+          <w:sz w:val="27"/>
+          <w:szCs w:val="27"/>
+        </w:rPr>
+        <w:t>Velayutham</w:t>
+      </w:r>
+      <w:proofErr w:type="spellEnd"/>
     </w:p>
     <w:p>
       <w:pPr>
@@ -201,8 +214,21 @@
           <w:sz w:val="27"/>
           <w:szCs w:val="27"/>
         </w:rPr>
-        <w:t>Varun Machingal</w:t>
-      </w:r>
+        <w:t xml:space="preserve">Varun </w:t>
+      </w:r>
+      <w:proofErr w:type="spellStart"/>
+      <w:r>
+        <w:rPr>
+          <w:rFonts w:ascii="-webkit-standard" w:eastAsia="Times New Roman" w:hAnsi="-webkit-standard" w:cs="Times New Roman"/>
+          <w:b/>
+          <w:bCs/>
+          <w:color w:val="000000"/>
+          <w:sz w:val="27"/>
+          <w:szCs w:val="27"/>
+        </w:rPr>
+        <w:t>Machingal</w:t>
+      </w:r>
+      <w:proofErr w:type="spellEnd"/>
     </w:p>
     <w:p>
       <w:pPr>
@@ -218,6 +244,7 @@
           <w:szCs w:val="27"/>
         </w:rPr>
       </w:pPr>
+      <w:proofErr w:type="spellStart"/>
       <w:r>
         <w:rPr>
           <w:rFonts w:ascii="-webkit-standard" w:eastAsia="Times New Roman" w:hAnsi="-webkit-standard" w:cs="Times New Roman"/>
@@ -227,8 +254,33 @@
           <w:sz w:val="27"/>
           <w:szCs w:val="27"/>
         </w:rPr>
-        <w:t>Adarsh Bhandary</w:t>
-      </w:r>
+        <w:t>Adarsh</w:t>
+      </w:r>
+      <w:proofErr w:type="spellEnd"/>
+      <w:r>
+        <w:rPr>
+          <w:rFonts w:ascii="-webkit-standard" w:eastAsia="Times New Roman" w:hAnsi="-webkit-standard" w:cs="Times New Roman"/>
+          <w:b/>
+          <w:bCs/>
+          <w:color w:val="000000"/>
+          <w:sz w:val="27"/>
+          <w:szCs w:val="27"/>
+        </w:rPr>
+        <w:t xml:space="preserve"> </w:t>
+      </w:r>
+      <w:proofErr w:type="spellStart"/>
+      <w:r>
+        <w:rPr>
+          <w:rFonts w:ascii="-webkit-standard" w:eastAsia="Times New Roman" w:hAnsi="-webkit-standard" w:cs="Times New Roman"/>
+          <w:b/>
+          <w:bCs/>
+          <w:color w:val="000000"/>
+          <w:sz w:val="27"/>
+          <w:szCs w:val="27"/>
+        </w:rPr>
+        <w:t>Bhandary</w:t>
+      </w:r>
+      <w:proofErr w:type="spellEnd"/>
     </w:p>
     <w:p>
       <w:pPr>
@@ -604,12 +656,21 @@
         </w:rPr>
         <w:t xml:space="preserve"> </w:t>
       </w:r>
-      <w:r>
-        <w:rPr>
-          <w:rFonts w:ascii="-webkit-standard" w:eastAsia="Times New Roman" w:hAnsi="-webkit-standard" w:cs="Times New Roman"/>
-          <w:color w:val="000000"/>
-        </w:rPr>
-        <w:t xml:space="preserve">( SILO). </w:t>
+      <w:proofErr w:type="gramStart"/>
+      <w:r>
+        <w:rPr>
+          <w:rFonts w:ascii="-webkit-standard" w:eastAsia="Times New Roman" w:hAnsi="-webkit-standard" w:cs="Times New Roman"/>
+          <w:color w:val="000000"/>
+        </w:rPr>
+        <w:t>( SILO</w:t>
+      </w:r>
+      <w:proofErr w:type="gramEnd"/>
+      <w:r>
+        <w:rPr>
+          <w:rFonts w:ascii="-webkit-standard" w:eastAsia="Times New Roman" w:hAnsi="-webkit-standard" w:cs="Times New Roman"/>
+          <w:color w:val="000000"/>
+        </w:rPr>
+        <w:t xml:space="preserve">). </w:t>
       </w:r>
     </w:p>
     <w:p>
@@ -651,7 +712,39 @@
           <w:rFonts w:ascii="-webkit-standard" w:eastAsia="Times New Roman" w:hAnsi="-webkit-standard" w:cs="Times New Roman"/>
           <w:color w:val="000000"/>
         </w:rPr>
-        <w:t>Rahul Velayutham and Varun Machingal have been involved in the manual testing in this sprint.</w:t>
+        <w:t xml:space="preserve">Rahul </w:t>
+      </w:r>
+      <w:proofErr w:type="spellStart"/>
+      <w:r>
+        <w:rPr>
+          <w:rFonts w:ascii="-webkit-standard" w:eastAsia="Times New Roman" w:hAnsi="-webkit-standard" w:cs="Times New Roman"/>
+          <w:color w:val="000000"/>
+        </w:rPr>
+        <w:t>Velayutham</w:t>
+      </w:r>
+      <w:proofErr w:type="spellEnd"/>
+      <w:r>
+        <w:rPr>
+          <w:rFonts w:ascii="-webkit-standard" w:eastAsia="Times New Roman" w:hAnsi="-webkit-standard" w:cs="Times New Roman"/>
+          <w:color w:val="000000"/>
+        </w:rPr>
+        <w:t xml:space="preserve"> and Varun </w:t>
+      </w:r>
+      <w:proofErr w:type="spellStart"/>
+      <w:r>
+        <w:rPr>
+          <w:rFonts w:ascii="-webkit-standard" w:eastAsia="Times New Roman" w:hAnsi="-webkit-standard" w:cs="Times New Roman"/>
+          <w:color w:val="000000"/>
+        </w:rPr>
+        <w:t>Machingal</w:t>
+      </w:r>
+      <w:proofErr w:type="spellEnd"/>
+      <w:r>
+        <w:rPr>
+          <w:rFonts w:ascii="-webkit-standard" w:eastAsia="Times New Roman" w:hAnsi="-webkit-standard" w:cs="Times New Roman"/>
+          <w:color w:val="000000"/>
+        </w:rPr>
+        <w:t xml:space="preserve"> have been involved in the manual testing in this sprint.</w:t>
       </w:r>
     </w:p>
     <w:p>
@@ -1832,6 +1925,231 @@
         <w:rPr>
           <w:rFonts w:ascii="Times New Roman" w:eastAsia="Times New Roman" w:hAnsi="Times New Roman" w:cs="Times New Roman"/>
         </w:rPr>
+        <w:t>Description:</w:t>
+      </w:r>
+    </w:p>
+    <w:p>
+      <w:pPr>
+        <w:pStyle w:val="ListParagraph"/>
+        <w:numPr>
+          <w:ilvl w:val="2"/>
+          <w:numId w:val="1"/>
+        </w:numPr>
+        <w:rPr>
+          <w:rFonts w:ascii="Times New Roman" w:eastAsia="Times New Roman" w:hAnsi="Times New Roman" w:cs="Times New Roman"/>
+        </w:rPr>
+      </w:pPr>
+      <w:r>
+        <w:rPr>
+          <w:rFonts w:ascii="Times New Roman" w:eastAsia="Times New Roman" w:hAnsi="Times New Roman" w:cs="Times New Roman"/>
+        </w:rPr>
+        <w:t>Check if appropriate weather.txt file is present.</w:t>
+      </w:r>
+    </w:p>
+    <w:p>
+      <w:pPr>
+        <w:pStyle w:val="ListParagraph"/>
+        <w:numPr>
+          <w:ilvl w:val="1"/>
+          <w:numId w:val="1"/>
+        </w:numPr>
+        <w:rPr>
+          <w:rFonts w:ascii="Times New Roman" w:eastAsia="Times New Roman" w:hAnsi="Times New Roman" w:cs="Times New Roman"/>
+        </w:rPr>
+      </w:pPr>
+      <w:r>
+        <w:rPr>
+          <w:rFonts w:ascii="Times New Roman" w:eastAsia="Times New Roman" w:hAnsi="Times New Roman" w:cs="Times New Roman"/>
+        </w:rPr>
+        <w:t>Acceptance criteria:</w:t>
+      </w:r>
+    </w:p>
+    <w:p>
+      <w:pPr>
+        <w:pStyle w:val="ListParagraph"/>
+        <w:numPr>
+          <w:ilvl w:val="2"/>
+          <w:numId w:val="1"/>
+        </w:numPr>
+        <w:rPr>
+          <w:rFonts w:ascii="Times New Roman" w:eastAsia="Times New Roman" w:hAnsi="Times New Roman" w:cs="Times New Roman"/>
+        </w:rPr>
+      </w:pPr>
+      <w:r>
+        <w:rPr>
+          <w:rFonts w:ascii="Times New Roman" w:eastAsia="Times New Roman" w:hAnsi="Times New Roman" w:cs="Times New Roman"/>
+        </w:rPr>
+        <w:t xml:space="preserve">An error message saying </w:t>
+      </w:r>
+      <w:r>
+        <w:rPr>
+          <w:rFonts w:ascii="Times New Roman" w:eastAsia="Times New Roman" w:hAnsi="Times New Roman" w:cs="Times New Roman"/>
+        </w:rPr>
+        <w:t>file is missing should get printed</w:t>
+      </w:r>
+    </w:p>
+    <w:p>
+      <w:pPr>
+        <w:pStyle w:val="ListParagraph"/>
+        <w:numPr>
+          <w:ilvl w:val="0"/>
+          <w:numId w:val="1"/>
+        </w:numPr>
+        <w:rPr>
+          <w:rFonts w:ascii="Times New Roman" w:eastAsia="Times New Roman" w:hAnsi="Times New Roman" w:cs="Times New Roman"/>
+        </w:rPr>
+      </w:pPr>
+      <w:r>
+        <w:rPr>
+          <w:rFonts w:ascii="Times New Roman" w:eastAsia="Times New Roman" w:hAnsi="Times New Roman" w:cs="Times New Roman"/>
+        </w:rPr>
+        <w:t xml:space="preserve"> Data accumulation:</w:t>
+      </w:r>
+    </w:p>
+    <w:p>
+      <w:pPr>
+        <w:pStyle w:val="ListParagraph"/>
+        <w:numPr>
+          <w:ilvl w:val="1"/>
+          <w:numId w:val="1"/>
+        </w:numPr>
+        <w:rPr>
+          <w:rFonts w:ascii="Times New Roman" w:eastAsia="Times New Roman" w:hAnsi="Times New Roman" w:cs="Times New Roman"/>
+        </w:rPr>
+      </w:pPr>
+      <w:r>
+        <w:rPr>
+          <w:rFonts w:ascii="Times New Roman" w:eastAsia="Times New Roman" w:hAnsi="Times New Roman" w:cs="Times New Roman"/>
+        </w:rPr>
+        <w:t>Description:</w:t>
+      </w:r>
+    </w:p>
+    <w:p>
+      <w:pPr>
+        <w:pStyle w:val="ListParagraph"/>
+        <w:numPr>
+          <w:ilvl w:val="2"/>
+          <w:numId w:val="1"/>
+        </w:numPr>
+        <w:rPr>
+          <w:rFonts w:ascii="Times New Roman" w:eastAsia="Times New Roman" w:hAnsi="Times New Roman" w:cs="Times New Roman"/>
+        </w:rPr>
+      </w:pPr>
+      <w:r>
+        <w:rPr>
+          <w:rFonts w:ascii="Times New Roman" w:eastAsia="Times New Roman" w:hAnsi="Times New Roman" w:cs="Times New Roman"/>
+        </w:rPr>
+        <w:t xml:space="preserve"> Check if new data is pulled correctly </w:t>
+      </w:r>
+    </w:p>
+    <w:p>
+      <w:pPr>
+        <w:pStyle w:val="ListParagraph"/>
+        <w:ind w:left="1440" w:firstLine="720"/>
+        <w:rPr>
+          <w:rFonts w:ascii="Times New Roman" w:eastAsia="Times New Roman" w:hAnsi="Times New Roman" w:cs="Times New Roman"/>
+        </w:rPr>
+      </w:pPr>
+      <w:r>
+        <w:rPr>
+          <w:rFonts w:ascii="Times New Roman" w:eastAsia="Times New Roman" w:hAnsi="Times New Roman" w:cs="Times New Roman"/>
+        </w:rPr>
+        <w:t>a. set date ahead of time</w:t>
+      </w:r>
+    </w:p>
+    <w:p>
+      <w:pPr>
+        <w:pStyle w:val="ListParagraph"/>
+        <w:ind w:left="1440" w:firstLine="720"/>
+        <w:rPr>
+          <w:rFonts w:ascii="Times New Roman" w:eastAsia="Times New Roman" w:hAnsi="Times New Roman" w:cs="Times New Roman"/>
+        </w:rPr>
+      </w:pPr>
+      <w:r>
+        <w:rPr>
+          <w:rFonts w:ascii="Times New Roman" w:eastAsia="Times New Roman" w:hAnsi="Times New Roman" w:cs="Times New Roman"/>
+        </w:rPr>
+        <w:t>b. set date behind time</w:t>
+      </w:r>
+    </w:p>
+    <w:p>
+      <w:pPr>
+        <w:pStyle w:val="ListParagraph"/>
+        <w:numPr>
+          <w:ilvl w:val="1"/>
+          <w:numId w:val="1"/>
+        </w:numPr>
+        <w:rPr>
+          <w:rFonts w:ascii="Times New Roman" w:eastAsia="Times New Roman" w:hAnsi="Times New Roman" w:cs="Times New Roman"/>
+        </w:rPr>
+      </w:pPr>
+      <w:r>
+        <w:rPr>
+          <w:rFonts w:ascii="Times New Roman" w:eastAsia="Times New Roman" w:hAnsi="Times New Roman" w:cs="Times New Roman"/>
+        </w:rPr>
+        <w:t>Acceptance criteria:</w:t>
+      </w:r>
+    </w:p>
+    <w:p>
+      <w:pPr>
+        <w:pStyle w:val="ListParagraph"/>
+        <w:numPr>
+          <w:ilvl w:val="2"/>
+          <w:numId w:val="1"/>
+        </w:numPr>
+        <w:rPr>
+          <w:rFonts w:ascii="Times New Roman" w:eastAsia="Times New Roman" w:hAnsi="Times New Roman" w:cs="Times New Roman"/>
+        </w:rPr>
+      </w:pPr>
+      <w:r>
+        <w:rPr>
+          <w:rFonts w:ascii="Times New Roman" w:eastAsia="Times New Roman" w:hAnsi="Times New Roman" w:cs="Times New Roman"/>
+        </w:rPr>
+        <w:t>on the same date a pull should not happen</w:t>
+      </w:r>
+    </w:p>
+    <w:p>
+      <w:pPr>
+        <w:pStyle w:val="ListParagraph"/>
+        <w:ind w:left="2160"/>
+        <w:rPr>
+          <w:rFonts w:ascii="Times New Roman" w:eastAsia="Times New Roman" w:hAnsi="Times New Roman" w:cs="Times New Roman"/>
+        </w:rPr>
+      </w:pPr>
+    </w:p>
+    <w:p>
+      <w:pPr>
+        <w:pStyle w:val="ListParagraph"/>
+        <w:numPr>
+          <w:ilvl w:val="0"/>
+          <w:numId w:val="1"/>
+        </w:numPr>
+        <w:rPr>
+          <w:rFonts w:ascii="Times New Roman" w:eastAsia="Times New Roman" w:hAnsi="Times New Roman" w:cs="Times New Roman"/>
+        </w:rPr>
+      </w:pPr>
+      <w:r>
+        <w:rPr>
+          <w:rFonts w:ascii="Times New Roman" w:eastAsia="Times New Roman" w:hAnsi="Times New Roman" w:cs="Times New Roman"/>
+        </w:rPr>
+        <w:t>Accuracy of data:</w:t>
+      </w:r>
+    </w:p>
+    <w:p>
+      <w:pPr>
+        <w:pStyle w:val="ListParagraph"/>
+        <w:numPr>
+          <w:ilvl w:val="1"/>
+          <w:numId w:val="1"/>
+        </w:numPr>
+        <w:rPr>
+          <w:rFonts w:ascii="Times New Roman" w:eastAsia="Times New Roman" w:hAnsi="Times New Roman" w:cs="Times New Roman"/>
+        </w:rPr>
+      </w:pPr>
+      <w:r>
+        <w:rPr>
+          <w:rFonts w:ascii="Times New Roman" w:eastAsia="Times New Roman" w:hAnsi="Times New Roman" w:cs="Times New Roman"/>
+        </w:rPr>
         <w:t>Description</w:t>
       </w:r>
       <w:r>
@@ -1856,7 +2174,7 @@
         <w:rPr>
           <w:rFonts w:ascii="Times New Roman" w:eastAsia="Times New Roman" w:hAnsi="Times New Roman" w:cs="Times New Roman"/>
         </w:rPr>
-        <w:t>Check if appropriate weather.txt file is present.</w:t>
+        <w:t>Data is pulled from weather-mine accurately and for Indiana Bloomington.</w:t>
       </w:r>
     </w:p>
     <w:p>
@@ -1892,13 +2210,7 @@
         <w:rPr>
           <w:rFonts w:ascii="Times New Roman" w:eastAsia="Times New Roman" w:hAnsi="Times New Roman" w:cs="Times New Roman"/>
         </w:rPr>
-        <w:t xml:space="preserve">An error message saying </w:t>
-      </w:r>
-      <w:r>
-        <w:rPr>
-          <w:rFonts w:ascii="Times New Roman" w:eastAsia="Times New Roman" w:hAnsi="Times New Roman" w:cs="Times New Roman"/>
-        </w:rPr>
-        <w:t>file is missing should get printed</w:t>
+        <w:t>Manually test and verify the data.</w:t>
       </w:r>
     </w:p>
     <w:p>
@@ -1916,7 +2228,7 @@
         <w:rPr>
           <w:rFonts w:ascii="Times New Roman" w:eastAsia="Times New Roman" w:hAnsi="Times New Roman" w:cs="Times New Roman"/>
         </w:rPr>
-        <w:t xml:space="preserve"> Data accumulation:</w:t>
+        <w:t xml:space="preserve"> Display Map Information Window:</w:t>
       </w:r>
     </w:p>
     <w:p>
@@ -1952,38 +2264,119 @@
         <w:rPr>
           <w:rFonts w:ascii="Times New Roman" w:eastAsia="Times New Roman" w:hAnsi="Times New Roman" w:cs="Times New Roman"/>
         </w:rPr>
-        <w:t xml:space="preserve"> Check if new data is pulled correctly </w:t>
-      </w:r>
-    </w:p>
-    <w:p>
-      <w:pPr>
-        <w:pStyle w:val="ListParagraph"/>
-        <w:ind w:left="1440" w:firstLine="720"/>
-        <w:rPr>
-          <w:rFonts w:ascii="Times New Roman" w:eastAsia="Times New Roman" w:hAnsi="Times New Roman" w:cs="Times New Roman"/>
-        </w:rPr>
-      </w:pPr>
-      <w:r>
-        <w:rPr>
-          <w:rFonts w:ascii="Times New Roman" w:eastAsia="Times New Roman" w:hAnsi="Times New Roman" w:cs="Times New Roman"/>
-        </w:rPr>
-        <w:t>a. set date ahead of time</w:t>
-      </w:r>
-    </w:p>
-    <w:p>
-      <w:pPr>
-        <w:pStyle w:val="ListParagraph"/>
-        <w:ind w:left="1440" w:firstLine="720"/>
-        <w:rPr>
-          <w:rFonts w:ascii="Times New Roman" w:eastAsia="Times New Roman" w:hAnsi="Times New Roman" w:cs="Times New Roman"/>
-        </w:rPr>
-      </w:pPr>
-      <w:r>
-        <w:rPr>
-          <w:rFonts w:ascii="Times New Roman" w:eastAsia="Times New Roman" w:hAnsi="Times New Roman" w:cs="Times New Roman"/>
-        </w:rPr>
-        <w:t>b. set date behind time</w:t>
-      </w:r>
+        <w:t>Verify that following data is displayed correctly:</w:t>
+      </w:r>
+    </w:p>
+    <w:p>
+      <w:pPr>
+        <w:pStyle w:val="ListParagraph"/>
+        <w:ind w:left="2880"/>
+        <w:rPr>
+          <w:rFonts w:ascii="Times New Roman" w:eastAsia="Times New Roman" w:hAnsi="Times New Roman" w:cs="Times New Roman"/>
+        </w:rPr>
+      </w:pPr>
+      <w:r>
+        <w:rPr>
+          <w:rFonts w:ascii="Times New Roman" w:eastAsia="Times New Roman" w:hAnsi="Times New Roman" w:cs="Times New Roman"/>
+        </w:rPr>
+        <w:t>a.  sensor image</w:t>
+      </w:r>
+    </w:p>
+    <w:p>
+      <w:pPr>
+        <w:pStyle w:val="ListParagraph"/>
+        <w:ind w:left="2880"/>
+        <w:rPr>
+          <w:rFonts w:ascii="Times New Roman" w:eastAsia="Times New Roman" w:hAnsi="Times New Roman" w:cs="Times New Roman"/>
+        </w:rPr>
+      </w:pPr>
+      <w:r>
+        <w:rPr>
+          <w:rFonts w:ascii="Times New Roman" w:eastAsia="Times New Roman" w:hAnsi="Times New Roman" w:cs="Times New Roman"/>
+        </w:rPr>
+        <w:t>b.</w:t>
+      </w:r>
+      <w:r>
+        <w:rPr>
+          <w:rFonts w:ascii="Times New Roman" w:eastAsia="Times New Roman" w:hAnsi="Times New Roman" w:cs="Times New Roman"/>
+        </w:rPr>
+        <w:t xml:space="preserve"> </w:t>
+      </w:r>
+      <w:r>
+        <w:rPr>
+          <w:rFonts w:ascii="Times New Roman" w:eastAsia="Times New Roman" w:hAnsi="Times New Roman" w:cs="Times New Roman"/>
+        </w:rPr>
+        <w:t>lat</w:t>
+      </w:r>
+      <w:r>
+        <w:rPr>
+          <w:rFonts w:ascii="Times New Roman" w:eastAsia="Times New Roman" w:hAnsi="Times New Roman" w:cs="Times New Roman"/>
+        </w:rPr>
+        <w:t>itudes and longitudes</w:t>
+      </w:r>
+    </w:p>
+    <w:p>
+      <w:pPr>
+        <w:pStyle w:val="ListParagraph"/>
+        <w:ind w:left="2880"/>
+        <w:rPr>
+          <w:rFonts w:ascii="Times New Roman" w:eastAsia="Times New Roman" w:hAnsi="Times New Roman" w:cs="Times New Roman"/>
+        </w:rPr>
+      </w:pPr>
+      <w:r>
+        <w:rPr>
+          <w:rFonts w:ascii="Times New Roman" w:eastAsia="Times New Roman" w:hAnsi="Times New Roman" w:cs="Times New Roman"/>
+        </w:rPr>
+        <w:t>c.</w:t>
+      </w:r>
+      <w:r>
+        <w:rPr>
+          <w:rFonts w:ascii="Times New Roman" w:eastAsia="Times New Roman" w:hAnsi="Times New Roman" w:cs="Times New Roman"/>
+        </w:rPr>
+        <w:t xml:space="preserve"> </w:t>
+      </w:r>
+      <w:r>
+        <w:rPr>
+          <w:rFonts w:ascii="Times New Roman" w:eastAsia="Times New Roman" w:hAnsi="Times New Roman" w:cs="Times New Roman"/>
+        </w:rPr>
+        <w:t>light intensity</w:t>
+      </w:r>
+    </w:p>
+    <w:p>
+      <w:pPr>
+        <w:pStyle w:val="ListParagraph"/>
+        <w:ind w:left="2880"/>
+        <w:rPr>
+          <w:rFonts w:ascii="Times New Roman" w:eastAsia="Times New Roman" w:hAnsi="Times New Roman" w:cs="Times New Roman"/>
+        </w:rPr>
+      </w:pPr>
+      <w:r>
+        <w:rPr>
+          <w:rFonts w:ascii="Times New Roman" w:eastAsia="Times New Roman" w:hAnsi="Times New Roman" w:cs="Times New Roman"/>
+        </w:rPr>
+        <w:t>d.</w:t>
+      </w:r>
+      <w:r>
+        <w:rPr>
+          <w:rFonts w:ascii="Times New Roman" w:eastAsia="Times New Roman" w:hAnsi="Times New Roman" w:cs="Times New Roman"/>
+        </w:rPr>
+        <w:t xml:space="preserve"> batte</w:t>
+      </w:r>
+      <w:r>
+        <w:rPr>
+          <w:rFonts w:ascii="Times New Roman" w:eastAsia="Times New Roman" w:hAnsi="Times New Roman" w:cs="Times New Roman"/>
+        </w:rPr>
+        <w:t>ry level</w:t>
+      </w:r>
+    </w:p>
+    <w:p>
+      <w:pPr>
+        <w:pStyle w:val="ListParagraph"/>
+        <w:ind w:left="2160"/>
+        <w:rPr>
+          <w:rFonts w:ascii="Times New Roman" w:eastAsia="Times New Roman" w:hAnsi="Times New Roman" w:cs="Times New Roman"/>
+        </w:rPr>
+      </w:pPr>
     </w:p>
     <w:p>
       <w:pPr>
@@ -2018,7 +2411,7 @@
         <w:rPr>
           <w:rFonts w:ascii="Times New Roman" w:eastAsia="Times New Roman" w:hAnsi="Times New Roman" w:cs="Times New Roman"/>
         </w:rPr>
-        <w:t>on the same date a pull should not happen</w:t>
+        <w:t xml:space="preserve">Manually test the data and verify its success. </w:t>
       </w:r>
     </w:p>
     <w:p>
@@ -2045,7 +2438,7 @@
         <w:rPr>
           <w:rFonts w:ascii="Times New Roman" w:eastAsia="Times New Roman" w:hAnsi="Times New Roman" w:cs="Times New Roman"/>
         </w:rPr>
-        <w:t>Accuracy of data:</w:t>
+        <w:t>Meter and sensor light intensity widget:</w:t>
       </w:r>
     </w:p>
     <w:p>
@@ -2063,7 +2456,31 @@
         <w:rPr>
           <w:rFonts w:ascii="Times New Roman" w:eastAsia="Times New Roman" w:hAnsi="Times New Roman" w:cs="Times New Roman"/>
         </w:rPr>
-        <w:t>Description</w:t>
+        <w:t>Description:</w:t>
+      </w:r>
+    </w:p>
+    <w:p>
+      <w:pPr>
+        <w:pStyle w:val="ListParagraph"/>
+        <w:numPr>
+          <w:ilvl w:val="2"/>
+          <w:numId w:val="1"/>
+        </w:numPr>
+        <w:rPr>
+          <w:rFonts w:ascii="Times New Roman" w:eastAsia="Times New Roman" w:hAnsi="Times New Roman" w:cs="Times New Roman"/>
+        </w:rPr>
+      </w:pPr>
+      <w:r>
+        <w:rPr>
+          <w:rFonts w:ascii="Times New Roman" w:eastAsia="Times New Roman" w:hAnsi="Times New Roman" w:cs="Times New Roman"/>
+        </w:rPr>
+        <w:t>Verify sensor light intensi</w:t>
+      </w:r>
+      <w:r>
+        <w:rPr>
+          <w:rFonts w:ascii="Times New Roman" w:eastAsia="Times New Roman" w:hAnsi="Times New Roman" w:cs="Times New Roman"/>
+        </w:rPr>
+        <w:t>ty widget diagrams shows the right light intensity level on the meter</w:t>
       </w:r>
       <w:r>
         <w:rPr>
@@ -2076,6 +2493,24 @@
       <w:pPr>
         <w:pStyle w:val="ListParagraph"/>
         <w:numPr>
+          <w:ilvl w:val="1"/>
+          <w:numId w:val="1"/>
+        </w:numPr>
+        <w:rPr>
+          <w:rFonts w:ascii="Times New Roman" w:eastAsia="Times New Roman" w:hAnsi="Times New Roman" w:cs="Times New Roman"/>
+        </w:rPr>
+      </w:pPr>
+      <w:r>
+        <w:rPr>
+          <w:rFonts w:ascii="Times New Roman" w:eastAsia="Times New Roman" w:hAnsi="Times New Roman" w:cs="Times New Roman"/>
+        </w:rPr>
+        <w:t>Acceptance Criteria:</w:t>
+      </w:r>
+    </w:p>
+    <w:p>
+      <w:pPr>
+        <w:pStyle w:val="ListParagraph"/>
+        <w:numPr>
           <w:ilvl w:val="2"/>
           <w:numId w:val="1"/>
         </w:numPr>
@@ -2087,7 +2522,239 @@
         <w:rPr>
           <w:rFonts w:ascii="Times New Roman" w:eastAsia="Times New Roman" w:hAnsi="Times New Roman" w:cs="Times New Roman"/>
         </w:rPr>
-        <w:t>Data is pulled from weather-mine accurately and for Indiana Bloomington.</w:t>
+        <w:t>Manually test the meter reading on display along with the corresponding light widget.</w:t>
+      </w:r>
+    </w:p>
+    <w:p>
+      <w:pPr>
+        <w:rPr>
+          <w:rFonts w:ascii="Times New Roman" w:eastAsia="Times New Roman" w:hAnsi="Times New Roman" w:cs="Times New Roman"/>
+        </w:rPr>
+      </w:pPr>
+    </w:p>
+    <w:p>
+      <w:pPr>
+        <w:rPr>
+          <w:rFonts w:ascii="Times New Roman" w:eastAsia="Times New Roman" w:hAnsi="Times New Roman" w:cs="Times New Roman"/>
+        </w:rPr>
+      </w:pPr>
+    </w:p>
+    <w:p>
+      <w:pPr>
+        <w:rPr>
+          <w:rFonts w:ascii="Times New Roman" w:eastAsia="Times New Roman" w:hAnsi="Times New Roman" w:cs="Times New Roman"/>
+        </w:rPr>
+      </w:pPr>
+    </w:p>
+    <w:p>
+      <w:pPr>
+        <w:rPr>
+          <w:rFonts w:ascii="Times New Roman" w:eastAsia="Times New Roman" w:hAnsi="Times New Roman" w:cs="Times New Roman"/>
+        </w:rPr>
+      </w:pPr>
+    </w:p>
+    <w:p>
+      <w:pPr>
+        <w:rPr>
+          <w:rFonts w:ascii="Times New Roman" w:eastAsia="Times New Roman" w:hAnsi="Times New Roman" w:cs="Times New Roman"/>
+        </w:rPr>
+      </w:pPr>
+    </w:p>
+    <w:p>
+      <w:pPr>
+        <w:rPr>
+          <w:rFonts w:ascii="Times New Roman" w:eastAsia="Times New Roman" w:hAnsi="Times New Roman" w:cs="Times New Roman"/>
+        </w:rPr>
+      </w:pPr>
+    </w:p>
+    <w:p>
+      <w:pPr>
+        <w:rPr>
+          <w:rFonts w:ascii="Times New Roman" w:eastAsia="Times New Roman" w:hAnsi="Times New Roman" w:cs="Times New Roman"/>
+        </w:rPr>
+      </w:pPr>
+    </w:p>
+    <w:p>
+      <w:pPr>
+        <w:rPr>
+          <w:rFonts w:ascii="Times New Roman" w:eastAsia="Times New Roman" w:hAnsi="Times New Roman" w:cs="Times New Roman"/>
+        </w:rPr>
+      </w:pPr>
+    </w:p>
+    <w:p>
+      <w:pPr>
+        <w:rPr>
+          <w:rFonts w:ascii="Times New Roman" w:eastAsia="Times New Roman" w:hAnsi="Times New Roman" w:cs="Times New Roman"/>
+        </w:rPr>
+      </w:pPr>
+    </w:p>
+    <w:p>
+      <w:pPr>
+        <w:rPr>
+          <w:rFonts w:ascii="Times New Roman" w:eastAsia="Times New Roman" w:hAnsi="Times New Roman" w:cs="Times New Roman"/>
+        </w:rPr>
+      </w:pPr>
+    </w:p>
+    <w:p>
+      <w:pPr>
+        <w:rPr>
+          <w:rFonts w:ascii="Times New Roman" w:eastAsia="Times New Roman" w:hAnsi="Times New Roman" w:cs="Times New Roman"/>
+        </w:rPr>
+      </w:pPr>
+      <w:r>
+        <w:rPr>
+          <w:rFonts w:ascii="Times New Roman" w:eastAsia="Times New Roman" w:hAnsi="Times New Roman" w:cs="Times New Roman"/>
+        </w:rPr>
+        <w:lastRenderedPageBreak/>
+        <w:t>Sprint 4:</w:t>
+      </w:r>
+    </w:p>
+    <w:p>
+      <w:pPr>
+        <w:rPr>
+          <w:rFonts w:ascii="Times New Roman" w:eastAsia="Times New Roman" w:hAnsi="Times New Roman" w:cs="Times New Roman"/>
+        </w:rPr>
+      </w:pPr>
+    </w:p>
+    <w:p>
+      <w:pPr>
+        <w:rPr>
+          <w:rFonts w:ascii="Times New Roman" w:eastAsia="Times New Roman" w:hAnsi="Times New Roman" w:cs="Times New Roman"/>
+        </w:rPr>
+      </w:pPr>
+    </w:p>
+    <w:p>
+      <w:pPr>
+        <w:pStyle w:val="ListParagraph"/>
+        <w:numPr>
+          <w:ilvl w:val="0"/>
+          <w:numId w:val="1"/>
+        </w:numPr>
+        <w:rPr>
+          <w:rFonts w:ascii="Times New Roman" w:eastAsia="Times New Roman" w:hAnsi="Times New Roman" w:cs="Times New Roman"/>
+        </w:rPr>
+      </w:pPr>
+      <w:r>
+        <w:rPr>
+          <w:rFonts w:ascii="Times New Roman" w:eastAsia="Times New Roman" w:hAnsi="Times New Roman" w:cs="Times New Roman"/>
+        </w:rPr>
+        <w:t xml:space="preserve"> Display Other User Profiles:</w:t>
+      </w:r>
+    </w:p>
+    <w:p>
+      <w:pPr>
+        <w:pStyle w:val="ListParagraph"/>
+        <w:numPr>
+          <w:ilvl w:val="0"/>
+          <w:numId w:val="7"/>
+        </w:numPr>
+        <w:rPr>
+          <w:rFonts w:ascii="Times New Roman" w:eastAsia="Times New Roman" w:hAnsi="Times New Roman" w:cs="Times New Roman"/>
+        </w:rPr>
+      </w:pPr>
+      <w:r>
+        <w:rPr>
+          <w:rFonts w:ascii="Times New Roman" w:eastAsia="Times New Roman" w:hAnsi="Times New Roman" w:cs="Times New Roman"/>
+        </w:rPr>
+        <w:t>Description:</w:t>
+      </w:r>
+    </w:p>
+    <w:p>
+      <w:pPr>
+        <w:pStyle w:val="ListParagraph"/>
+        <w:numPr>
+          <w:ilvl w:val="2"/>
+          <w:numId w:val="7"/>
+        </w:numPr>
+        <w:rPr>
+          <w:rFonts w:ascii="Times New Roman" w:eastAsia="Times New Roman" w:hAnsi="Times New Roman" w:cs="Times New Roman"/>
+        </w:rPr>
+      </w:pPr>
+      <w:r>
+        <w:rPr>
+          <w:rFonts w:ascii="Times New Roman" w:eastAsia="Times New Roman" w:hAnsi="Times New Roman" w:cs="Times New Roman"/>
+        </w:rPr>
+        <w:t>Display other user profiles apart from the logged in user.</w:t>
+      </w:r>
+    </w:p>
+    <w:p>
+      <w:pPr>
+        <w:pStyle w:val="ListParagraph"/>
+        <w:numPr>
+          <w:ilvl w:val="0"/>
+          <w:numId w:val="7"/>
+        </w:numPr>
+        <w:rPr>
+          <w:rFonts w:ascii="Times New Roman" w:eastAsia="Times New Roman" w:hAnsi="Times New Roman" w:cs="Times New Roman"/>
+        </w:rPr>
+      </w:pPr>
+      <w:r>
+        <w:rPr>
+          <w:rFonts w:ascii="Times New Roman" w:eastAsia="Times New Roman" w:hAnsi="Times New Roman" w:cs="Times New Roman"/>
+        </w:rPr>
+        <w:t>Acceptance Criteria:</w:t>
+      </w:r>
+    </w:p>
+    <w:p>
+      <w:pPr>
+        <w:pStyle w:val="ListParagraph"/>
+        <w:numPr>
+          <w:ilvl w:val="2"/>
+          <w:numId w:val="7"/>
+        </w:numPr>
+        <w:rPr>
+          <w:rFonts w:ascii="Times New Roman" w:eastAsia="Times New Roman" w:hAnsi="Times New Roman" w:cs="Times New Roman"/>
+        </w:rPr>
+      </w:pPr>
+      <w:r>
+        <w:rPr>
+          <w:rFonts w:ascii="Times New Roman" w:eastAsia="Times New Roman" w:hAnsi="Times New Roman" w:cs="Times New Roman"/>
+        </w:rPr>
+        <w:t>Logged in user should not be able to edit the other user profile.</w:t>
+      </w:r>
+    </w:p>
+    <w:p>
+      <w:pPr>
+        <w:pStyle w:val="ListParagraph"/>
+        <w:numPr>
+          <w:ilvl w:val="2"/>
+          <w:numId w:val="7"/>
+        </w:numPr>
+        <w:rPr>
+          <w:rFonts w:ascii="Times New Roman" w:eastAsia="Times New Roman" w:hAnsi="Times New Roman" w:cs="Times New Roman"/>
+        </w:rPr>
+      </w:pPr>
+      <w:r>
+        <w:rPr>
+          <w:rFonts w:ascii="Times New Roman" w:eastAsia="Times New Roman" w:hAnsi="Times New Roman" w:cs="Times New Roman"/>
+        </w:rPr>
+        <w:t>The other user profile should not override current user profile.</w:t>
+      </w:r>
+    </w:p>
+    <w:p>
+      <w:pPr>
+        <w:pStyle w:val="ListParagraph"/>
+        <w:rPr>
+          <w:rFonts w:ascii="Times New Roman" w:eastAsia="Times New Roman" w:hAnsi="Times New Roman" w:cs="Times New Roman"/>
+        </w:rPr>
+      </w:pPr>
+    </w:p>
+    <w:p>
+      <w:pPr>
+        <w:pStyle w:val="ListParagraph"/>
+        <w:numPr>
+          <w:ilvl w:val="0"/>
+          <w:numId w:val="1"/>
+        </w:numPr>
+        <w:rPr>
+          <w:rFonts w:ascii="Times New Roman" w:eastAsia="Times New Roman" w:hAnsi="Times New Roman" w:cs="Times New Roman"/>
+        </w:rPr>
+      </w:pPr>
+      <w:r>
+        <w:rPr>
+          <w:rFonts w:ascii="Times New Roman" w:eastAsia="Times New Roman" w:hAnsi="Times New Roman" w:cs="Times New Roman"/>
+        </w:rPr>
+        <w:t>Search users using Username, First Name, or Last Name:</w:t>
       </w:r>
     </w:p>
     <w:p>
@@ -2105,7 +2772,7 @@
         <w:rPr>
           <w:rFonts w:ascii="Times New Roman" w:eastAsia="Times New Roman" w:hAnsi="Times New Roman" w:cs="Times New Roman"/>
         </w:rPr>
-        <w:t>Acceptance criteria:</w:t>
+        <w:t>Description:</w:t>
       </w:r>
     </w:p>
     <w:p>
@@ -2123,7 +2790,79 @@
         <w:rPr>
           <w:rFonts w:ascii="Times New Roman" w:eastAsia="Times New Roman" w:hAnsi="Times New Roman" w:cs="Times New Roman"/>
         </w:rPr>
-        <w:t>Manually test and verify the data.</w:t>
+        <w:t>Display a list of users matching the searched user query.</w:t>
+      </w:r>
+    </w:p>
+    <w:p>
+      <w:pPr>
+        <w:pStyle w:val="ListParagraph"/>
+        <w:numPr>
+          <w:ilvl w:val="1"/>
+          <w:numId w:val="1"/>
+        </w:numPr>
+        <w:rPr>
+          <w:rFonts w:ascii="Times New Roman" w:eastAsia="Times New Roman" w:hAnsi="Times New Roman" w:cs="Times New Roman"/>
+        </w:rPr>
+      </w:pPr>
+      <w:r>
+        <w:rPr>
+          <w:rFonts w:ascii="Times New Roman" w:eastAsia="Times New Roman" w:hAnsi="Times New Roman" w:cs="Times New Roman"/>
+        </w:rPr>
+        <w:t>Acceptance Criteria:</w:t>
+      </w:r>
+    </w:p>
+    <w:p>
+      <w:pPr>
+        <w:pStyle w:val="ListParagraph"/>
+        <w:numPr>
+          <w:ilvl w:val="2"/>
+          <w:numId w:val="1"/>
+        </w:numPr>
+        <w:rPr>
+          <w:rFonts w:ascii="Times New Roman" w:eastAsia="Times New Roman" w:hAnsi="Times New Roman" w:cs="Times New Roman"/>
+        </w:rPr>
+      </w:pPr>
+      <w:r>
+        <w:rPr>
+          <w:rFonts w:ascii="Times New Roman" w:eastAsia="Times New Roman" w:hAnsi="Times New Roman" w:cs="Times New Roman"/>
+        </w:rPr>
+        <w:t>Upper case and Lowercase distinction should be avoided.</w:t>
+      </w:r>
+    </w:p>
+    <w:p>
+      <w:pPr>
+        <w:pStyle w:val="ListParagraph"/>
+        <w:numPr>
+          <w:ilvl w:val="2"/>
+          <w:numId w:val="1"/>
+        </w:numPr>
+        <w:rPr>
+          <w:rFonts w:ascii="Times New Roman" w:eastAsia="Times New Roman" w:hAnsi="Times New Roman" w:cs="Times New Roman"/>
+        </w:rPr>
+      </w:pPr>
+      <w:r>
+        <w:rPr>
+          <w:rFonts w:ascii="Times New Roman" w:eastAsia="Times New Roman" w:hAnsi="Times New Roman" w:cs="Times New Roman"/>
+        </w:rPr>
+        <w:t>Search should display every user in search list that may contain the query string.</w:t>
+      </w:r>
+    </w:p>
+    <w:p>
+      <w:pPr>
+        <w:pStyle w:val="ListParagraph"/>
+        <w:numPr>
+          <w:ilvl w:val="2"/>
+          <w:numId w:val="1"/>
+        </w:numPr>
+        <w:rPr>
+          <w:rFonts w:ascii="Times New Roman" w:eastAsia="Times New Roman" w:hAnsi="Times New Roman" w:cs="Times New Roman"/>
+        </w:rPr>
+      </w:pPr>
+      <w:r>
+        <w:rPr>
+          <w:rFonts w:ascii="Times New Roman" w:eastAsia="Times New Roman" w:hAnsi="Times New Roman" w:cs="Times New Roman"/>
+        </w:rPr>
+        <w:t>It should give an error to user, if no such user exists!</w:t>
       </w:r>
     </w:p>
     <w:p>
@@ -2141,7 +2880,19 @@
         <w:rPr>
           <w:rFonts w:ascii="Times New Roman" w:eastAsia="Times New Roman" w:hAnsi="Times New Roman" w:cs="Times New Roman"/>
         </w:rPr>
-        <w:t xml:space="preserve"> Display Map Information Window:</w:t>
+        <w:t xml:space="preserve">Search users using </w:t>
+      </w:r>
+      <w:r>
+        <w:rPr>
+          <w:rFonts w:ascii="Times New Roman" w:eastAsia="Times New Roman" w:hAnsi="Times New Roman" w:cs="Times New Roman"/>
+        </w:rPr>
+        <w:t>Keywords</w:t>
+      </w:r>
+      <w:r>
+        <w:rPr>
+          <w:rFonts w:ascii="Times New Roman" w:eastAsia="Times New Roman" w:hAnsi="Times New Roman" w:cs="Times New Roman"/>
+        </w:rPr>
+        <w:t>:</w:t>
       </w:r>
     </w:p>
     <w:p>
@@ -2177,38 +2928,224 @@
         <w:rPr>
           <w:rFonts w:ascii="Times New Roman" w:eastAsia="Times New Roman" w:hAnsi="Times New Roman" w:cs="Times New Roman"/>
         </w:rPr>
-        <w:t>Verify that following data is displayed correctly:</w:t>
-      </w:r>
-    </w:p>
-    <w:p>
-      <w:pPr>
-        <w:pStyle w:val="ListParagraph"/>
-        <w:ind w:left="2880"/>
-        <w:rPr>
-          <w:rFonts w:ascii="Times New Roman" w:eastAsia="Times New Roman" w:hAnsi="Times New Roman" w:cs="Times New Roman"/>
-        </w:rPr>
-      </w:pPr>
-      <w:r>
-        <w:rPr>
-          <w:rFonts w:ascii="Times New Roman" w:eastAsia="Times New Roman" w:hAnsi="Times New Roman" w:cs="Times New Roman"/>
-        </w:rPr>
-        <w:t>a.  sensor image</w:t>
-      </w:r>
-    </w:p>
-    <w:p>
-      <w:pPr>
-        <w:pStyle w:val="ListParagraph"/>
-        <w:ind w:left="2880"/>
-        <w:rPr>
-          <w:rFonts w:ascii="Times New Roman" w:eastAsia="Times New Roman" w:hAnsi="Times New Roman" w:cs="Times New Roman"/>
-        </w:rPr>
-      </w:pPr>
-      <w:r>
-        <w:rPr>
-          <w:rFonts w:ascii="Times New Roman" w:eastAsia="Times New Roman" w:hAnsi="Times New Roman" w:cs="Times New Roman"/>
-        </w:rPr>
-        <w:t>b.</w:t>
-      </w:r>
+        <w:t xml:space="preserve">Display a list of users matching the searched </w:t>
+      </w:r>
+      <w:r>
+        <w:rPr>
+          <w:rFonts w:ascii="Times New Roman" w:eastAsia="Times New Roman" w:hAnsi="Times New Roman" w:cs="Times New Roman"/>
+        </w:rPr>
+        <w:t>Keyword</w:t>
+      </w:r>
+      <w:r>
+        <w:rPr>
+          <w:rFonts w:ascii="Times New Roman" w:eastAsia="Times New Roman" w:hAnsi="Times New Roman" w:cs="Times New Roman"/>
+        </w:rPr>
+        <w:t>.</w:t>
+      </w:r>
+    </w:p>
+    <w:p>
+      <w:pPr>
+        <w:pStyle w:val="ListParagraph"/>
+        <w:numPr>
+          <w:ilvl w:val="1"/>
+          <w:numId w:val="1"/>
+        </w:numPr>
+        <w:rPr>
+          <w:rFonts w:ascii="Times New Roman" w:eastAsia="Times New Roman" w:hAnsi="Times New Roman" w:cs="Times New Roman"/>
+        </w:rPr>
+      </w:pPr>
+      <w:r>
+        <w:rPr>
+          <w:rFonts w:ascii="Times New Roman" w:eastAsia="Times New Roman" w:hAnsi="Times New Roman" w:cs="Times New Roman"/>
+        </w:rPr>
+        <w:t>Acceptance Criteria:</w:t>
+      </w:r>
+    </w:p>
+    <w:p>
+      <w:pPr>
+        <w:pStyle w:val="ListParagraph"/>
+        <w:numPr>
+          <w:ilvl w:val="2"/>
+          <w:numId w:val="1"/>
+        </w:numPr>
+        <w:rPr>
+          <w:rFonts w:ascii="Times New Roman" w:eastAsia="Times New Roman" w:hAnsi="Times New Roman" w:cs="Times New Roman"/>
+        </w:rPr>
+      </w:pPr>
+      <w:r>
+        <w:rPr>
+          <w:rFonts w:ascii="Times New Roman" w:eastAsia="Times New Roman" w:hAnsi="Times New Roman" w:cs="Times New Roman"/>
+        </w:rPr>
+        <w:t>Upper case and Lowercase distinction should be avoided.</w:t>
+      </w:r>
+    </w:p>
+    <w:p>
+      <w:pPr>
+        <w:pStyle w:val="ListParagraph"/>
+        <w:numPr>
+          <w:ilvl w:val="2"/>
+          <w:numId w:val="1"/>
+        </w:numPr>
+        <w:rPr>
+          <w:rFonts w:ascii="Times New Roman" w:eastAsia="Times New Roman" w:hAnsi="Times New Roman" w:cs="Times New Roman"/>
+        </w:rPr>
+      </w:pPr>
+      <w:r>
+        <w:rPr>
+          <w:rFonts w:ascii="Times New Roman" w:eastAsia="Times New Roman" w:hAnsi="Times New Roman" w:cs="Times New Roman"/>
+        </w:rPr>
+        <w:t>Search should display every user in search list that may contain the query string.</w:t>
+      </w:r>
+    </w:p>
+    <w:p>
+      <w:pPr>
+        <w:pStyle w:val="ListParagraph"/>
+        <w:numPr>
+          <w:ilvl w:val="2"/>
+          <w:numId w:val="1"/>
+        </w:numPr>
+        <w:rPr>
+          <w:rFonts w:ascii="Times New Roman" w:eastAsia="Times New Roman" w:hAnsi="Times New Roman" w:cs="Times New Roman"/>
+        </w:rPr>
+      </w:pPr>
+      <w:r>
+        <w:rPr>
+          <w:rFonts w:ascii="Times New Roman" w:eastAsia="Times New Roman" w:hAnsi="Times New Roman" w:cs="Times New Roman"/>
+        </w:rPr>
+        <w:t>It should give an error to user, if no such user exists!</w:t>
+      </w:r>
+    </w:p>
+    <w:p>
+      <w:pPr>
+        <w:pStyle w:val="ListParagraph"/>
+        <w:numPr>
+          <w:ilvl w:val="2"/>
+          <w:numId w:val="1"/>
+        </w:numPr>
+        <w:rPr>
+          <w:rFonts w:ascii="Times New Roman" w:eastAsia="Times New Roman" w:hAnsi="Times New Roman" w:cs="Times New Roman"/>
+        </w:rPr>
+      </w:pPr>
+      <w:r>
+        <w:rPr>
+          <w:rFonts w:ascii="Times New Roman" w:eastAsia="Times New Roman" w:hAnsi="Times New Roman" w:cs="Times New Roman"/>
+        </w:rPr>
+        <w:t xml:space="preserve">It should search every possible field in user Profile, like user Bio, </w:t>
+      </w:r>
+      <w:r>
+        <w:rPr>
+          <w:rFonts w:ascii="Times New Roman" w:eastAsia="Times New Roman" w:hAnsi="Times New Roman" w:cs="Times New Roman"/>
+        </w:rPr>
+        <w:t>favorite</w:t>
+      </w:r>
+      <w:r>
+        <w:rPr>
+          <w:rFonts w:ascii="Times New Roman" w:eastAsia="Times New Roman" w:hAnsi="Times New Roman" w:cs="Times New Roman"/>
+        </w:rPr>
+        <w:t xml:space="preserve"> sensor, location etc.</w:t>
+      </w:r>
+    </w:p>
+    <w:p>
+      <w:pPr>
+        <w:pStyle w:val="ListParagraph"/>
+        <w:numPr>
+          <w:ilvl w:val="0"/>
+          <w:numId w:val="1"/>
+        </w:numPr>
+        <w:rPr>
+          <w:rFonts w:ascii="Times New Roman" w:eastAsia="Times New Roman" w:hAnsi="Times New Roman" w:cs="Times New Roman"/>
+        </w:rPr>
+      </w:pPr>
+      <w:r>
+        <w:rPr>
+          <w:rFonts w:ascii="Times New Roman" w:eastAsia="Times New Roman" w:hAnsi="Times New Roman" w:cs="Times New Roman"/>
+        </w:rPr>
+        <w:t>Group Chat:</w:t>
+      </w:r>
+    </w:p>
+    <w:p>
+      <w:pPr>
+        <w:pStyle w:val="ListParagraph"/>
+        <w:numPr>
+          <w:ilvl w:val="1"/>
+          <w:numId w:val="1"/>
+        </w:numPr>
+        <w:rPr>
+          <w:rFonts w:ascii="Times New Roman" w:eastAsia="Times New Roman" w:hAnsi="Times New Roman" w:cs="Times New Roman"/>
+        </w:rPr>
+      </w:pPr>
+      <w:r>
+        <w:rPr>
+          <w:rFonts w:ascii="Times New Roman" w:eastAsia="Times New Roman" w:hAnsi="Times New Roman" w:cs="Times New Roman"/>
+        </w:rPr>
+        <w:t>Description:</w:t>
+      </w:r>
+    </w:p>
+    <w:p>
+      <w:pPr>
+        <w:pStyle w:val="ListParagraph"/>
+        <w:numPr>
+          <w:ilvl w:val="2"/>
+          <w:numId w:val="1"/>
+        </w:numPr>
+        <w:rPr>
+          <w:rFonts w:ascii="Times New Roman" w:eastAsia="Times New Roman" w:hAnsi="Times New Roman" w:cs="Times New Roman"/>
+        </w:rPr>
+      </w:pPr>
+      <w:r>
+        <w:rPr>
+          <w:rFonts w:ascii="Times New Roman" w:eastAsia="Times New Roman" w:hAnsi="Times New Roman" w:cs="Times New Roman"/>
+        </w:rPr>
+        <w:t>Create a dynamic chat-box, to allow users post messages to be seen by every other user in the system.</w:t>
+      </w:r>
+    </w:p>
+    <w:p>
+      <w:pPr>
+        <w:pStyle w:val="ListParagraph"/>
+        <w:numPr>
+          <w:ilvl w:val="1"/>
+          <w:numId w:val="1"/>
+        </w:numPr>
+        <w:rPr>
+          <w:rFonts w:ascii="Times New Roman" w:eastAsia="Times New Roman" w:hAnsi="Times New Roman" w:cs="Times New Roman"/>
+        </w:rPr>
+      </w:pPr>
+      <w:r>
+        <w:rPr>
+          <w:rFonts w:ascii="Times New Roman" w:eastAsia="Times New Roman" w:hAnsi="Times New Roman" w:cs="Times New Roman"/>
+        </w:rPr>
+        <w:t>Acceptance Criteria:</w:t>
+      </w:r>
+    </w:p>
+    <w:p>
+      <w:pPr>
+        <w:pStyle w:val="ListParagraph"/>
+        <w:numPr>
+          <w:ilvl w:val="2"/>
+          <w:numId w:val="1"/>
+        </w:numPr>
+        <w:rPr>
+          <w:rFonts w:ascii="Times New Roman" w:eastAsia="Times New Roman" w:hAnsi="Times New Roman" w:cs="Times New Roman"/>
+        </w:rPr>
+      </w:pPr>
+      <w:r>
+        <w:rPr>
+          <w:rFonts w:ascii="Times New Roman" w:eastAsia="Times New Roman" w:hAnsi="Times New Roman" w:cs="Times New Roman"/>
+        </w:rPr>
+        <w:t>The chat should use CSRF token to provide proper encryption.</w:t>
+      </w:r>
+    </w:p>
+    <w:p>
+      <w:pPr>
+        <w:pStyle w:val="ListParagraph"/>
+        <w:numPr>
+          <w:ilvl w:val="2"/>
+          <w:numId w:val="1"/>
+        </w:numPr>
+        <w:rPr>
+          <w:rFonts w:ascii="Times New Roman" w:eastAsia="Times New Roman" w:hAnsi="Times New Roman" w:cs="Times New Roman"/>
+        </w:rPr>
+      </w:pPr>
       <w:r>
         <w:rPr>
           <w:rFonts w:ascii="Times New Roman" w:eastAsia="Times New Roman" w:hAnsi="Times New Roman" w:cs="Times New Roman"/>
@@ -2219,77 +3156,116 @@
         <w:rPr>
           <w:rFonts w:ascii="Times New Roman" w:eastAsia="Times New Roman" w:hAnsi="Times New Roman" w:cs="Times New Roman"/>
         </w:rPr>
-        <w:t>lat</w:t>
-      </w:r>
-      <w:r>
-        <w:rPr>
-          <w:rFonts w:ascii="Times New Roman" w:eastAsia="Times New Roman" w:hAnsi="Times New Roman" w:cs="Times New Roman"/>
-        </w:rPr>
-        <w:t>itudes and longitudes</w:t>
-      </w:r>
-    </w:p>
-    <w:p>
-      <w:pPr>
-        <w:pStyle w:val="ListParagraph"/>
-        <w:ind w:left="2880"/>
-        <w:rPr>
-          <w:rFonts w:ascii="Times New Roman" w:eastAsia="Times New Roman" w:hAnsi="Times New Roman" w:cs="Times New Roman"/>
-        </w:rPr>
-      </w:pPr>
-      <w:r>
-        <w:rPr>
-          <w:rFonts w:ascii="Times New Roman" w:eastAsia="Times New Roman" w:hAnsi="Times New Roman" w:cs="Times New Roman"/>
-        </w:rPr>
-        <w:t>c.</w:t>
-      </w:r>
-      <w:r>
-        <w:rPr>
-          <w:rFonts w:ascii="Times New Roman" w:eastAsia="Times New Roman" w:hAnsi="Times New Roman" w:cs="Times New Roman"/>
-        </w:rPr>
-        <w:t xml:space="preserve"> </w:t>
-      </w:r>
-      <w:r>
-        <w:rPr>
-          <w:rFonts w:ascii="Times New Roman" w:eastAsia="Times New Roman" w:hAnsi="Times New Roman" w:cs="Times New Roman"/>
-        </w:rPr>
-        <w:t>light intensity</w:t>
-      </w:r>
-    </w:p>
-    <w:p>
-      <w:pPr>
-        <w:pStyle w:val="ListParagraph"/>
-        <w:ind w:left="2880"/>
-        <w:rPr>
-          <w:rFonts w:ascii="Times New Roman" w:eastAsia="Times New Roman" w:hAnsi="Times New Roman" w:cs="Times New Roman"/>
-        </w:rPr>
-      </w:pPr>
-      <w:r>
-        <w:rPr>
-          <w:rFonts w:ascii="Times New Roman" w:eastAsia="Times New Roman" w:hAnsi="Times New Roman" w:cs="Times New Roman"/>
-        </w:rPr>
-        <w:t>d.</w:t>
-      </w:r>
-      <w:r>
-        <w:rPr>
-          <w:rFonts w:ascii="Times New Roman" w:eastAsia="Times New Roman" w:hAnsi="Times New Roman" w:cs="Times New Roman"/>
-        </w:rPr>
-        <w:t xml:space="preserve"> batte</w:t>
-      </w:r>
-      <w:r>
-        <w:rPr>
-          <w:rFonts w:ascii="Times New Roman" w:eastAsia="Times New Roman" w:hAnsi="Times New Roman" w:cs="Times New Roman"/>
-        </w:rPr>
-        <w:t>ry level</w:t>
-      </w:r>
-    </w:p>
-    <w:p>
-      <w:pPr>
-        <w:pStyle w:val="ListParagraph"/>
-        <w:ind w:left="2160"/>
-        <w:rPr>
-          <w:rFonts w:ascii="Times New Roman" w:eastAsia="Times New Roman" w:hAnsi="Times New Roman" w:cs="Times New Roman"/>
-        </w:rPr>
-      </w:pPr>
+        <w:t>Users should get messages dynamically, and don’t need to refresh the page.</w:t>
+      </w:r>
+    </w:p>
+    <w:p>
+      <w:pPr>
+        <w:pStyle w:val="ListParagraph"/>
+        <w:numPr>
+          <w:ilvl w:val="2"/>
+          <w:numId w:val="1"/>
+        </w:numPr>
+        <w:rPr>
+          <w:rFonts w:ascii="Times New Roman" w:eastAsia="Times New Roman" w:hAnsi="Times New Roman" w:cs="Times New Roman"/>
+        </w:rPr>
+      </w:pPr>
+      <w:r>
+        <w:rPr>
+          <w:rFonts w:ascii="Times New Roman" w:eastAsia="Times New Roman" w:hAnsi="Times New Roman" w:cs="Times New Roman"/>
+        </w:rPr>
+        <w:t>Every user should be able to post the messages in chat</w:t>
+      </w:r>
+    </w:p>
+    <w:p>
+      <w:pPr>
+        <w:pStyle w:val="ListParagraph"/>
+        <w:numPr>
+          <w:ilvl w:val="2"/>
+          <w:numId w:val="1"/>
+        </w:numPr>
+        <w:rPr>
+          <w:rFonts w:ascii="Times New Roman" w:eastAsia="Times New Roman" w:hAnsi="Times New Roman" w:cs="Times New Roman"/>
+        </w:rPr>
+      </w:pPr>
+      <w:r>
+        <w:rPr>
+          <w:rFonts w:ascii="Times New Roman" w:eastAsia="Times New Roman" w:hAnsi="Times New Roman" w:cs="Times New Roman"/>
+        </w:rPr>
+        <w:t>The chat should be real time</w:t>
+      </w:r>
+    </w:p>
+    <w:p>
+      <w:pPr>
+        <w:pStyle w:val="ListParagraph"/>
+        <w:numPr>
+          <w:ilvl w:val="2"/>
+          <w:numId w:val="1"/>
+        </w:numPr>
+        <w:rPr>
+          <w:rFonts w:ascii="Times New Roman" w:eastAsia="Times New Roman" w:hAnsi="Times New Roman" w:cs="Times New Roman"/>
+        </w:rPr>
+      </w:pPr>
+      <w:r>
+        <w:rPr>
+          <w:rFonts w:ascii="Times New Roman" w:eastAsia="Times New Roman" w:hAnsi="Times New Roman" w:cs="Times New Roman"/>
+        </w:rPr>
+        <w:t>New chat messages should be displayed directly, that is user doesn’t need to scroll all the way down.</w:t>
+      </w:r>
+    </w:p>
+    <w:p>
+      <w:pPr>
+        <w:pStyle w:val="ListParagraph"/>
+        <w:numPr>
+          <w:ilvl w:val="2"/>
+          <w:numId w:val="1"/>
+        </w:numPr>
+        <w:rPr>
+          <w:rFonts w:ascii="Times New Roman" w:eastAsia="Times New Roman" w:hAnsi="Times New Roman" w:cs="Times New Roman"/>
+        </w:rPr>
+      </w:pPr>
+      <w:r>
+        <w:rPr>
+          <w:rFonts w:ascii="Times New Roman" w:eastAsia="Times New Roman" w:hAnsi="Times New Roman" w:cs="Times New Roman"/>
+        </w:rPr>
+        <w:t>User can scroll past all the past messages.</w:t>
+      </w:r>
+    </w:p>
+    <w:p>
+      <w:pPr>
+        <w:pStyle w:val="ListParagraph"/>
+        <w:numPr>
+          <w:ilvl w:val="2"/>
+          <w:numId w:val="1"/>
+        </w:numPr>
+        <w:rPr>
+          <w:rFonts w:ascii="Times New Roman" w:eastAsia="Times New Roman" w:hAnsi="Times New Roman" w:cs="Times New Roman"/>
+        </w:rPr>
+      </w:pPr>
+      <w:r>
+        <w:rPr>
+          <w:rFonts w:ascii="Times New Roman" w:eastAsia="Times New Roman" w:hAnsi="Times New Roman" w:cs="Times New Roman"/>
+        </w:rPr>
+        <w:t>While scrolling, user shouldn’t be redirected to the latest chat message.</w:t>
+      </w:r>
+    </w:p>
+    <w:p>
+      <w:pPr>
+        <w:pStyle w:val="ListParagraph"/>
+        <w:numPr>
+          <w:ilvl w:val="0"/>
+          <w:numId w:val="1"/>
+        </w:numPr>
+        <w:rPr>
+          <w:rFonts w:ascii="Times New Roman" w:eastAsia="Times New Roman" w:hAnsi="Times New Roman" w:cs="Times New Roman"/>
+        </w:rPr>
+      </w:pPr>
+      <w:r>
+        <w:rPr>
+          <w:rFonts w:ascii="Times New Roman" w:eastAsia="Times New Roman" w:hAnsi="Times New Roman" w:cs="Times New Roman"/>
+        </w:rPr>
+        <w:t>Token Validation:</w:t>
+      </w:r>
     </w:p>
     <w:p>
       <w:pPr>
@@ -2306,7 +3282,7 @@
         <w:rPr>
           <w:rFonts w:ascii="Times New Roman" w:eastAsia="Times New Roman" w:hAnsi="Times New Roman" w:cs="Times New Roman"/>
         </w:rPr>
-        <w:t>Acceptance criteria:</w:t>
+        <w:t>Description:</w:t>
       </w:r>
     </w:p>
     <w:p>
@@ -2324,13 +3300,48 @@
         <w:rPr>
           <w:rFonts w:ascii="Times New Roman" w:eastAsia="Times New Roman" w:hAnsi="Times New Roman" w:cs="Times New Roman"/>
         </w:rPr>
-        <w:t xml:space="preserve">Manually test the data and verify its success. </w:t>
-      </w:r>
-    </w:p>
-    <w:p>
-      <w:pPr>
-        <w:pStyle w:val="ListParagraph"/>
-        <w:ind w:left="2160"/>
+        <w:t>Update the design, to add a token decorator</w:t>
+      </w:r>
+    </w:p>
+    <w:p>
+      <w:pPr>
+        <w:pStyle w:val="ListParagraph"/>
+        <w:numPr>
+          <w:ilvl w:val="1"/>
+          <w:numId w:val="1"/>
+        </w:numPr>
+        <w:rPr>
+          <w:rFonts w:ascii="Times New Roman" w:eastAsia="Times New Roman" w:hAnsi="Times New Roman" w:cs="Times New Roman"/>
+        </w:rPr>
+      </w:pPr>
+      <w:r>
+        <w:rPr>
+          <w:rFonts w:ascii="Times New Roman" w:eastAsia="Times New Roman" w:hAnsi="Times New Roman" w:cs="Times New Roman"/>
+        </w:rPr>
+        <w:t>Acceptance Criteria:</w:t>
+      </w:r>
+    </w:p>
+    <w:p>
+      <w:pPr>
+        <w:pStyle w:val="ListParagraph"/>
+        <w:numPr>
+          <w:ilvl w:val="2"/>
+          <w:numId w:val="1"/>
+        </w:numPr>
+        <w:rPr>
+          <w:rFonts w:ascii="Times New Roman" w:eastAsia="Times New Roman" w:hAnsi="Times New Roman" w:cs="Times New Roman"/>
+        </w:rPr>
+      </w:pPr>
+      <w:r>
+        <w:rPr>
+          <w:rFonts w:ascii="Times New Roman" w:eastAsia="Times New Roman" w:hAnsi="Times New Roman" w:cs="Times New Roman"/>
+        </w:rPr>
+        <w:lastRenderedPageBreak/>
+        <w:t>checks if token was entered or not</w:t>
+      </w:r>
+    </w:p>
+    <w:p>
+      <w:pPr>
         <w:rPr>
           <w:rFonts w:ascii="Times New Roman" w:eastAsia="Times New Roman" w:hAnsi="Times New Roman" w:cs="Times New Roman"/>
         </w:rPr>
@@ -2351,7 +3362,7 @@
         <w:rPr>
           <w:rFonts w:ascii="Times New Roman" w:eastAsia="Times New Roman" w:hAnsi="Times New Roman" w:cs="Times New Roman"/>
         </w:rPr>
-        <w:t>Meter and sensor light intensity widget:</w:t>
+        <w:t>Retrieving Data from Web API:</w:t>
       </w:r>
     </w:p>
     <w:p>
@@ -2387,19 +3398,21 @@
         <w:rPr>
           <w:rFonts w:ascii="Times New Roman" w:eastAsia="Times New Roman" w:hAnsi="Times New Roman" w:cs="Times New Roman"/>
         </w:rPr>
-        <w:t>Verify sensor light intensi</w:t>
-      </w:r>
-      <w:r>
-        <w:rPr>
-          <w:rFonts w:ascii="Times New Roman" w:eastAsia="Times New Roman" w:hAnsi="Times New Roman" w:cs="Times New Roman"/>
-        </w:rPr>
-        <w:t>ty widget diagrams shows the right light intensity level on the meter</w:t>
-      </w:r>
-      <w:r>
-        <w:rPr>
-          <w:rFonts w:ascii="Times New Roman" w:eastAsia="Times New Roman" w:hAnsi="Times New Roman" w:cs="Times New Roman"/>
-        </w:rPr>
-        <w:t>:</w:t>
+        <w:t xml:space="preserve">To retrieve the weather data, sensor data from web </w:t>
+      </w:r>
+      <w:proofErr w:type="spellStart"/>
+      <w:r>
+        <w:rPr>
+          <w:rFonts w:ascii="Times New Roman" w:eastAsia="Times New Roman" w:hAnsi="Times New Roman" w:cs="Times New Roman"/>
+        </w:rPr>
+        <w:t>api</w:t>
+      </w:r>
+      <w:proofErr w:type="spellEnd"/>
+      <w:r>
+        <w:rPr>
+          <w:rFonts w:ascii="Times New Roman" w:eastAsia="Times New Roman" w:hAnsi="Times New Roman" w:cs="Times New Roman"/>
+        </w:rPr>
+        <w:t xml:space="preserve"> published by the dark sky team.</w:t>
       </w:r>
     </w:p>
     <w:p>
@@ -2435,7 +3448,72 @@
         <w:rPr>
           <w:rFonts w:ascii="Times New Roman" w:eastAsia="Times New Roman" w:hAnsi="Times New Roman" w:cs="Times New Roman"/>
         </w:rPr>
-        <w:t>Manually test the meter reading on display along with the corresponding light widget.</w:t>
+        <w:t xml:space="preserve">The weather widget should get access to weather </w:t>
+      </w:r>
+      <w:proofErr w:type="spellStart"/>
+      <w:r>
+        <w:rPr>
+          <w:rFonts w:ascii="Times New Roman" w:eastAsia="Times New Roman" w:hAnsi="Times New Roman" w:cs="Times New Roman"/>
+        </w:rPr>
+        <w:t>api</w:t>
+      </w:r>
+      <w:proofErr w:type="spellEnd"/>
+      <w:r>
+        <w:rPr>
+          <w:rFonts w:ascii="Times New Roman" w:eastAsia="Times New Roman" w:hAnsi="Times New Roman" w:cs="Times New Roman"/>
+        </w:rPr>
+        <w:t>.</w:t>
+      </w:r>
+    </w:p>
+    <w:p>
+      <w:pPr>
+        <w:pStyle w:val="ListParagraph"/>
+        <w:numPr>
+          <w:ilvl w:val="2"/>
+          <w:numId w:val="1"/>
+        </w:numPr>
+        <w:rPr>
+          <w:rFonts w:ascii="Times New Roman" w:eastAsia="Times New Roman" w:hAnsi="Times New Roman" w:cs="Times New Roman"/>
+        </w:rPr>
+      </w:pPr>
+      <w:r>
+        <w:rPr>
+          <w:rFonts w:ascii="Times New Roman" w:eastAsia="Times New Roman" w:hAnsi="Times New Roman" w:cs="Times New Roman"/>
+        </w:rPr>
+        <w:t xml:space="preserve">Retrieval of data, should happen upon set interval, as soon as the data from the sensor is published. </w:t>
+      </w:r>
+    </w:p>
+    <w:p>
+      <w:pPr>
+        <w:pStyle w:val="ListParagraph"/>
+        <w:numPr>
+          <w:ilvl w:val="2"/>
+          <w:numId w:val="1"/>
+        </w:numPr>
+        <w:rPr>
+          <w:rFonts w:ascii="Times New Roman" w:eastAsia="Times New Roman" w:hAnsi="Times New Roman" w:cs="Times New Roman"/>
+        </w:rPr>
+      </w:pPr>
+      <w:r>
+        <w:rPr>
+          <w:rFonts w:ascii="Times New Roman" w:eastAsia="Times New Roman" w:hAnsi="Times New Roman" w:cs="Times New Roman"/>
+        </w:rPr>
+        <w:t>The data should get mined properly and stored in database.</w:t>
+      </w:r>
+    </w:p>
+    <w:p>
+      <w:pPr>
+        <w:pStyle w:val="ListParagraph"/>
+        <w:ind w:left="1440"/>
+        <w:rPr>
+          <w:rFonts w:ascii="Times New Roman" w:eastAsia="Times New Roman" w:hAnsi="Times New Roman" w:cs="Times New Roman"/>
+        </w:rPr>
+      </w:pPr>
+      <w:r>
+        <w:rPr>
+          <w:rFonts w:ascii="Times New Roman" w:eastAsia="Times New Roman" w:hAnsi="Times New Roman" w:cs="Times New Roman"/>
+        </w:rPr>
+        <w:tab/>
       </w:r>
     </w:p>
     <w:p>
@@ -2643,7 +3721,6 @@
                 <w:rFonts w:ascii="-webkit-standard" w:eastAsia="Times New Roman" w:hAnsi="-webkit-standard" w:cs="Times New Roman"/>
                 <w:color w:val="000000"/>
               </w:rPr>
-              <w:lastRenderedPageBreak/>
               <w:t>Test Cases for Token based Authentication</w:t>
             </w:r>
           </w:p>
@@ -2763,6 +3840,78 @@
                 <w:color w:val="000000"/>
               </w:rPr>
             </w:pPr>
+            <w:r>
+              <w:rPr>
+                <w:rFonts w:ascii="-webkit-standard" w:eastAsia="Times New Roman" w:hAnsi="-webkit-standard" w:cs="Times New Roman"/>
+                <w:color w:val="000000"/>
+              </w:rPr>
+              <w:t xml:space="preserve">Test cases for </w:t>
+            </w:r>
+            <w:r>
+              <w:rPr>
+                <w:rFonts w:ascii="-webkit-standard" w:eastAsia="Times New Roman" w:hAnsi="-webkit-standard" w:cs="Times New Roman"/>
+                <w:color w:val="000000"/>
+              </w:rPr>
+              <w:t>Disp</w:t>
+            </w:r>
+            <w:r>
+              <w:rPr>
+                <w:rFonts w:ascii="-webkit-standard" w:eastAsia="Times New Roman" w:hAnsi="-webkit-standard" w:cs="Times New Roman"/>
+                <w:color w:val="000000"/>
+              </w:rPr>
+              <w:t>laying Other user profiles, s</w:t>
+            </w:r>
+            <w:r>
+              <w:rPr>
+                <w:rFonts w:ascii="-webkit-standard" w:eastAsia="Times New Roman" w:hAnsi="-webkit-standard" w:cs="Times New Roman"/>
+                <w:color w:val="000000"/>
+              </w:rPr>
+              <w:t>earching other users using keywords,</w:t>
+            </w:r>
+            <w:r>
+              <w:rPr>
+                <w:rFonts w:ascii="-webkit-standard" w:eastAsia="Times New Roman" w:hAnsi="-webkit-standard" w:cs="Times New Roman"/>
+                <w:color w:val="000000"/>
+              </w:rPr>
+              <w:t xml:space="preserve"> Group Chat,</w:t>
+            </w:r>
+            <w:r>
+              <w:rPr>
+                <w:rFonts w:ascii="-webkit-standard" w:eastAsia="Times New Roman" w:hAnsi="-webkit-standard" w:cs="Times New Roman"/>
+                <w:color w:val="000000"/>
+              </w:rPr>
+              <w:t xml:space="preserve"> </w:t>
+            </w:r>
+            <w:r>
+              <w:rPr>
+                <w:rFonts w:ascii="-webkit-standard" w:eastAsia="Times New Roman" w:hAnsi="-webkit-standard" w:cs="Times New Roman"/>
+                <w:color w:val="000000"/>
+              </w:rPr>
+              <w:t xml:space="preserve">Token </w:t>
+            </w:r>
+            <w:r>
+              <w:rPr>
+                <w:rFonts w:ascii="-webkit-standard" w:eastAsia="Times New Roman" w:hAnsi="-webkit-standard" w:cs="Times New Roman"/>
+                <w:color w:val="000000"/>
+              </w:rPr>
+              <w:t>Validation</w:t>
+            </w:r>
+            <w:r>
+              <w:rPr>
+                <w:rFonts w:ascii="-webkit-standard" w:eastAsia="Times New Roman" w:hAnsi="-webkit-standard" w:cs="Times New Roman"/>
+                <w:color w:val="000000"/>
+              </w:rPr>
+              <w:t xml:space="preserve"> Retrieving data from web </w:t>
+            </w:r>
+            <w:proofErr w:type="spellStart"/>
+            <w:r>
+              <w:rPr>
+                <w:rFonts w:ascii="-webkit-standard" w:eastAsia="Times New Roman" w:hAnsi="-webkit-standard" w:cs="Times New Roman"/>
+                <w:color w:val="000000"/>
+              </w:rPr>
+              <w:t>Api</w:t>
+            </w:r>
+            <w:proofErr w:type="spellEnd"/>
           </w:p>
         </w:tc>
         <w:tc>
@@ -2776,6 +3925,13 @@
                 <w:color w:val="000000"/>
               </w:rPr>
             </w:pPr>
+            <w:r>
+              <w:rPr>
+                <w:rFonts w:ascii="-webkit-standard" w:eastAsia="Times New Roman" w:hAnsi="-webkit-standard" w:cs="Times New Roman" w:hint="eastAsia"/>
+                <w:color w:val="000000"/>
+              </w:rPr>
+              <w:t>11/12/17</w:t>
+            </w:r>
           </w:p>
         </w:tc>
         <w:tc>
@@ -2789,6 +3945,13 @@
                 <w:color w:val="000000"/>
               </w:rPr>
             </w:pPr>
+            <w:r>
+              <w:rPr>
+                <w:rFonts w:ascii="-webkit-standard" w:eastAsia="Times New Roman" w:hAnsi="-webkit-standard" w:cs="Times New Roman"/>
+                <w:color w:val="000000"/>
+              </w:rPr>
+              <w:t>Manual Testing was done for Sprint 4.</w:t>
+            </w:r>
           </w:p>
         </w:tc>
       </w:tr>
@@ -2847,6 +4010,8 @@
         </w:rPr>
         <w:br/>
       </w:r>
+      <w:bookmarkStart w:id="0" w:name="_GoBack"/>
+      <w:bookmarkEnd w:id="0"/>
       <w:r>
         <w:rPr>
           <w:rFonts w:ascii="-webkit-standard" w:eastAsia="Times New Roman" w:hAnsi="-webkit-standard" w:cs="Times New Roman"/>
@@ -2929,10 +4094,8 @@
           <w:rFonts w:ascii="-webkit-standard" w:eastAsia="Times New Roman" w:hAnsi="-webkit-standard" w:cs="Times New Roman"/>
           <w:color w:val="000000"/>
         </w:rPr>
-        <w:t> 10/29</w:t>
-      </w:r>
-      <w:bookmarkStart w:id="0" w:name="_GoBack"/>
-      <w:bookmarkEnd w:id="0"/>
+        <w:t> 11/12/</w:t>
+      </w:r>
       <w:r>
         <w:rPr>
           <w:rFonts w:ascii="-webkit-standard" w:eastAsia="Times New Roman" w:hAnsi="-webkit-standard" w:cs="Times New Roman"/>
@@ -3433,6 +4596,98 @@
     </w:lvl>
   </w:abstractNum>
   <w:abstractNum w:abstractNumId="5">
+    <w:nsid w:val="597B07A5"/>
+    <w:multiLevelType w:val="hybridMultilevel"/>
+    <w:tmpl w:val="BB4CFE80"/>
+    <w:lvl w:ilvl="0" w:tplc="3A30AE90">
+      <w:start w:val="1"/>
+      <w:numFmt w:val="lowerLetter"/>
+      <w:lvlText w:val="%1."/>
+      <w:lvlJc w:val="left"/>
+      <w:pPr>
+        <w:ind w:left="1080" w:hanging="360"/>
+      </w:pPr>
+      <w:rPr>
+        <w:rFonts w:hint="default"/>
+      </w:rPr>
+    </w:lvl>
+    <w:lvl w:ilvl="1" w:tplc="04090019">
+      <w:start w:val="1"/>
+      <w:numFmt w:val="lowerLetter"/>
+      <w:lvlText w:val="%2."/>
+      <w:lvlJc w:val="left"/>
+      <w:pPr>
+        <w:ind w:left="1800" w:hanging="360"/>
+      </w:pPr>
+    </w:lvl>
+    <w:lvl w:ilvl="2" w:tplc="0409001B">
+      <w:start w:val="1"/>
+      <w:numFmt w:val="lowerRoman"/>
+      <w:lvlText w:val="%3."/>
+      <w:lvlJc w:val="right"/>
+      <w:pPr>
+        <w:ind w:left="2520" w:hanging="180"/>
+      </w:pPr>
+    </w:lvl>
+    <w:lvl w:ilvl="3" w:tplc="1D1C2766">
+      <w:start w:val="1"/>
+      <w:numFmt w:val="upperLetter"/>
+      <w:lvlText w:val="%4."/>
+      <w:lvlJc w:val="left"/>
+      <w:pPr>
+        <w:ind w:left="3240" w:hanging="360"/>
+      </w:pPr>
+      <w:rPr>
+        <w:rFonts w:hint="default"/>
+      </w:rPr>
+    </w:lvl>
+    <w:lvl w:ilvl="4" w:tplc="04090019" w:tentative="1">
+      <w:start w:val="1"/>
+      <w:numFmt w:val="lowerLetter"/>
+      <w:lvlText w:val="%5."/>
+      <w:lvlJc w:val="left"/>
+      <w:pPr>
+        <w:ind w:left="3960" w:hanging="360"/>
+      </w:pPr>
+    </w:lvl>
+    <w:lvl w:ilvl="5" w:tplc="0409001B" w:tentative="1">
+      <w:start w:val="1"/>
+      <w:numFmt w:val="lowerRoman"/>
+      <w:lvlText w:val="%6."/>
+      <w:lvlJc w:val="right"/>
+      <w:pPr>
+        <w:ind w:left="4680" w:hanging="180"/>
+      </w:pPr>
+    </w:lvl>
+    <w:lvl w:ilvl="6" w:tplc="0409000F" w:tentative="1">
+      <w:start w:val="1"/>
+      <w:numFmt w:val="decimal"/>
+      <w:lvlText w:val="%7."/>
+      <w:lvlJc w:val="left"/>
+      <w:pPr>
+        <w:ind w:left="5400" w:hanging="360"/>
+      </w:pPr>
+    </w:lvl>
+    <w:lvl w:ilvl="7" w:tplc="04090019" w:tentative="1">
+      <w:start w:val="1"/>
+      <w:numFmt w:val="lowerLetter"/>
+      <w:lvlText w:val="%8."/>
+      <w:lvlJc w:val="left"/>
+      <w:pPr>
+        <w:ind w:left="6120" w:hanging="360"/>
+      </w:pPr>
+    </w:lvl>
+    <w:lvl w:ilvl="8" w:tplc="0409001B" w:tentative="1">
+      <w:start w:val="1"/>
+      <w:numFmt w:val="lowerRoman"/>
+      <w:lvlText w:val="%9."/>
+      <w:lvlJc w:val="right"/>
+      <w:pPr>
+        <w:ind w:left="6840" w:hanging="180"/>
+      </w:pPr>
+    </w:lvl>
+  </w:abstractNum>
+  <w:abstractNum w:abstractNumId="6">
     <w:nsid w:val="71656E34"/>
     <w:multiLevelType w:val="hybridMultilevel"/>
     <w:tmpl w:val="FD9AB3D0"/>
@@ -3531,13 +4786,16 @@
     <w:abstractNumId w:val="4"/>
   </w:num>
   <w:num w:numId="4">
-    <w:abstractNumId w:val="5"/>
+    <w:abstractNumId w:val="6"/>
   </w:num>
   <w:num w:numId="5">
     <w:abstractNumId w:val="3"/>
   </w:num>
   <w:num w:numId="6">
     <w:abstractNumId w:val="1"/>
+  </w:num>
+  <w:num w:numId="7">
+    <w:abstractNumId w:val="5"/>
   </w:num>
 </w:numbering>
 </file>
@@ -4382,7 +5640,7 @@
 </file>
 
 <file path=customXml/itemProps1.xml><?xml version="1.0" encoding="utf-8"?>
-<ds:datastoreItem xmlns:ds="http://schemas.openxmlformats.org/officeDocument/2006/customXml" ds:itemID="{FB5F2CD0-A592-8846-AEA5-08EA5A36C7C1}">
+<ds:datastoreItem xmlns:ds="http://schemas.openxmlformats.org/officeDocument/2006/customXml" ds:itemID="{46A7761A-2A72-2A4D-9843-469276A2C837}">
   <ds:schemaRefs>
     <ds:schemaRef ds:uri="http://schemas.openxmlformats.org/officeDocument/2006/bibliography"/>
   </ds:schemaRefs>

</xml_diff>

<commit_message>
Final Test Plan Document
</commit_message>
<xml_diff>
--- a/Documentation/Test Plan document/Test Plan document.docx
+++ b/Documentation/Test Plan document/Test Plan document.docx
@@ -175,21 +175,8 @@
           <w:sz w:val="27"/>
           <w:szCs w:val="27"/>
         </w:rPr>
-        <w:t xml:space="preserve">Rahul </w:t>
-      </w:r>
-      <w:proofErr w:type="spellStart"/>
-      <w:r>
-        <w:rPr>
-          <w:rFonts w:ascii="-webkit-standard" w:eastAsia="Times New Roman" w:hAnsi="-webkit-standard" w:cs="Times New Roman"/>
-          <w:b/>
-          <w:bCs/>
-          <w:color w:val="000000"/>
-          <w:sz w:val="27"/>
-          <w:szCs w:val="27"/>
-        </w:rPr>
-        <w:t>Velayutham</w:t>
-      </w:r>
-      <w:proofErr w:type="spellEnd"/>
+        <w:t>Rahul Velayutham</w:t>
+      </w:r>
     </w:p>
     <w:p>
       <w:pPr>
@@ -214,21 +201,8 @@
           <w:sz w:val="27"/>
           <w:szCs w:val="27"/>
         </w:rPr>
-        <w:t xml:space="preserve">Varun </w:t>
-      </w:r>
-      <w:proofErr w:type="spellStart"/>
-      <w:r>
-        <w:rPr>
-          <w:rFonts w:ascii="-webkit-standard" w:eastAsia="Times New Roman" w:hAnsi="-webkit-standard" w:cs="Times New Roman"/>
-          <w:b/>
-          <w:bCs/>
-          <w:color w:val="000000"/>
-          <w:sz w:val="27"/>
-          <w:szCs w:val="27"/>
-        </w:rPr>
-        <w:t>Machingal</w:t>
-      </w:r>
-      <w:proofErr w:type="spellEnd"/>
+        <w:t>Varun Machingal</w:t>
+      </w:r>
     </w:p>
     <w:p>
       <w:pPr>
@@ -244,7 +218,6 @@
           <w:szCs w:val="27"/>
         </w:rPr>
       </w:pPr>
-      <w:proofErr w:type="spellStart"/>
       <w:r>
         <w:rPr>
           <w:rFonts w:ascii="-webkit-standard" w:eastAsia="Times New Roman" w:hAnsi="-webkit-standard" w:cs="Times New Roman"/>
@@ -254,33 +227,8 @@
           <w:sz w:val="27"/>
           <w:szCs w:val="27"/>
         </w:rPr>
-        <w:t>Adarsh</w:t>
-      </w:r>
-      <w:proofErr w:type="spellEnd"/>
-      <w:r>
-        <w:rPr>
-          <w:rFonts w:ascii="-webkit-standard" w:eastAsia="Times New Roman" w:hAnsi="-webkit-standard" w:cs="Times New Roman"/>
-          <w:b/>
-          <w:bCs/>
-          <w:color w:val="000000"/>
-          <w:sz w:val="27"/>
-          <w:szCs w:val="27"/>
-        </w:rPr>
-        <w:t xml:space="preserve"> </w:t>
-      </w:r>
-      <w:proofErr w:type="spellStart"/>
-      <w:r>
-        <w:rPr>
-          <w:rFonts w:ascii="-webkit-standard" w:eastAsia="Times New Roman" w:hAnsi="-webkit-standard" w:cs="Times New Roman"/>
-          <w:b/>
-          <w:bCs/>
-          <w:color w:val="000000"/>
-          <w:sz w:val="27"/>
-          <w:szCs w:val="27"/>
-        </w:rPr>
-        <w:t>Bhandary</w:t>
-      </w:r>
-      <w:proofErr w:type="spellEnd"/>
+        <w:t>Adarsh Bhandary</w:t>
+      </w:r>
     </w:p>
     <w:p>
       <w:pPr>
@@ -656,21 +604,12 @@
         </w:rPr>
         <w:t xml:space="preserve"> </w:t>
       </w:r>
-      <w:proofErr w:type="gramStart"/>
-      <w:r>
-        <w:rPr>
-          <w:rFonts w:ascii="-webkit-standard" w:eastAsia="Times New Roman" w:hAnsi="-webkit-standard" w:cs="Times New Roman"/>
-          <w:color w:val="000000"/>
-        </w:rPr>
-        <w:t>( SILO</w:t>
-      </w:r>
-      <w:proofErr w:type="gramEnd"/>
-      <w:r>
-        <w:rPr>
-          <w:rFonts w:ascii="-webkit-standard" w:eastAsia="Times New Roman" w:hAnsi="-webkit-standard" w:cs="Times New Roman"/>
-          <w:color w:val="000000"/>
-        </w:rPr>
-        <w:t xml:space="preserve">). </w:t>
+      <w:r>
+        <w:rPr>
+          <w:rFonts w:ascii="-webkit-standard" w:eastAsia="Times New Roman" w:hAnsi="-webkit-standard" w:cs="Times New Roman"/>
+          <w:color w:val="000000"/>
+        </w:rPr>
+        <w:t xml:space="preserve">( SILO). </w:t>
       </w:r>
     </w:p>
     <w:p>
@@ -712,39 +651,14 @@
           <w:rFonts w:ascii="-webkit-standard" w:eastAsia="Times New Roman" w:hAnsi="-webkit-standard" w:cs="Times New Roman"/>
           <w:color w:val="000000"/>
         </w:rPr>
-        <w:t xml:space="preserve">Rahul </w:t>
-      </w:r>
-      <w:proofErr w:type="spellStart"/>
-      <w:r>
-        <w:rPr>
-          <w:rFonts w:ascii="-webkit-standard" w:eastAsia="Times New Roman" w:hAnsi="-webkit-standard" w:cs="Times New Roman"/>
-          <w:color w:val="000000"/>
-        </w:rPr>
-        <w:t>Velayutham</w:t>
-      </w:r>
-      <w:proofErr w:type="spellEnd"/>
-      <w:r>
-        <w:rPr>
-          <w:rFonts w:ascii="-webkit-standard" w:eastAsia="Times New Roman" w:hAnsi="-webkit-standard" w:cs="Times New Roman"/>
-          <w:color w:val="000000"/>
-        </w:rPr>
-        <w:t xml:space="preserve"> and Varun </w:t>
-      </w:r>
-      <w:proofErr w:type="spellStart"/>
-      <w:r>
-        <w:rPr>
-          <w:rFonts w:ascii="-webkit-standard" w:eastAsia="Times New Roman" w:hAnsi="-webkit-standard" w:cs="Times New Roman"/>
-          <w:color w:val="000000"/>
-        </w:rPr>
-        <w:t>Machingal</w:t>
-      </w:r>
-      <w:proofErr w:type="spellEnd"/>
-      <w:r>
-        <w:rPr>
-          <w:rFonts w:ascii="-webkit-standard" w:eastAsia="Times New Roman" w:hAnsi="-webkit-standard" w:cs="Times New Roman"/>
-          <w:color w:val="000000"/>
-        </w:rPr>
-        <w:t xml:space="preserve"> have been involved in the manual testing in this sprint.</w:t>
+        <w:t xml:space="preserve">Shantanu Kotambkar, Rahul Velayutham, </w:t>
+      </w:r>
+      <w:r>
+        <w:rPr>
+          <w:rFonts w:ascii="-webkit-standard" w:eastAsia="Times New Roman" w:hAnsi="-webkit-standard" w:cs="Times New Roman"/>
+          <w:color w:val="000000"/>
+        </w:rPr>
+        <w:t>Varun Machingal have been involved in the manual testing in this sprint.</w:t>
       </w:r>
     </w:p>
     <w:p>
@@ -1236,6 +1150,7 @@
           <w:rFonts w:ascii="-webkit-standard" w:eastAsia="Times New Roman" w:hAnsi="-webkit-standard" w:cs="Times New Roman"/>
           <w:color w:val="000000"/>
         </w:rPr>
+        <w:lastRenderedPageBreak/>
         <w:t>Username check at login:</w:t>
       </w:r>
     </w:p>
@@ -1256,7 +1171,6 @@
           <w:rFonts w:ascii="-webkit-standard" w:eastAsia="Times New Roman" w:hAnsi="-webkit-standard" w:cs="Times New Roman"/>
           <w:color w:val="000000"/>
         </w:rPr>
-        <w:lastRenderedPageBreak/>
         <w:t>Description:</w:t>
       </w:r>
     </w:p>
@@ -1882,6 +1796,7 @@
         <w:rPr>
           <w:rFonts w:ascii="Times New Roman" w:eastAsia="Times New Roman" w:hAnsi="Times New Roman" w:cs="Times New Roman"/>
         </w:rPr>
+        <w:lastRenderedPageBreak/>
         <w:t>The form should return a message no sensor detected and no user selected respectively.</w:t>
       </w:r>
     </w:p>
@@ -1900,7 +1815,6 @@
         <w:rPr>
           <w:rFonts w:ascii="Times New Roman" w:eastAsia="Times New Roman" w:hAnsi="Times New Roman" w:cs="Times New Roman"/>
         </w:rPr>
-        <w:lastRenderedPageBreak/>
         <w:t xml:space="preserve">Display </w:t>
       </w:r>
       <w:r>
@@ -2605,16 +2519,8 @@
         <w:rPr>
           <w:rFonts w:ascii="Times New Roman" w:eastAsia="Times New Roman" w:hAnsi="Times New Roman" w:cs="Times New Roman"/>
         </w:rPr>
-        <w:lastRenderedPageBreak/>
         <w:t>Sprint 4:</w:t>
       </w:r>
-    </w:p>
-    <w:p>
-      <w:pPr>
-        <w:rPr>
-          <w:rFonts w:ascii="Times New Roman" w:eastAsia="Times New Roman" w:hAnsi="Times New Roman" w:cs="Times New Roman"/>
-        </w:rPr>
-      </w:pPr>
     </w:p>
     <w:p>
       <w:pPr>
@@ -2880,19 +2786,7 @@
         <w:rPr>
           <w:rFonts w:ascii="Times New Roman" w:eastAsia="Times New Roman" w:hAnsi="Times New Roman" w:cs="Times New Roman"/>
         </w:rPr>
-        <w:t xml:space="preserve">Search users using </w:t>
-      </w:r>
-      <w:r>
-        <w:rPr>
-          <w:rFonts w:ascii="Times New Roman" w:eastAsia="Times New Roman" w:hAnsi="Times New Roman" w:cs="Times New Roman"/>
-        </w:rPr>
-        <w:t>Keywords</w:t>
-      </w:r>
-      <w:r>
-        <w:rPr>
-          <w:rFonts w:ascii="Times New Roman" w:eastAsia="Times New Roman" w:hAnsi="Times New Roman" w:cs="Times New Roman"/>
-        </w:rPr>
-        <w:t>:</w:t>
+        <w:t>Search users using Keywords:</w:t>
       </w:r>
     </w:p>
     <w:p>
@@ -2928,13 +2822,313 @@
         <w:rPr>
           <w:rFonts w:ascii="Times New Roman" w:eastAsia="Times New Roman" w:hAnsi="Times New Roman" w:cs="Times New Roman"/>
         </w:rPr>
-        <w:t xml:space="preserve">Display a list of users matching the searched </w:t>
-      </w:r>
-      <w:r>
-        <w:rPr>
-          <w:rFonts w:ascii="Times New Roman" w:eastAsia="Times New Roman" w:hAnsi="Times New Roman" w:cs="Times New Roman"/>
-        </w:rPr>
-        <w:t>Keyword</w:t>
+        <w:t>Display a list of users matching the searched Keyword.</w:t>
+      </w:r>
+    </w:p>
+    <w:p>
+      <w:pPr>
+        <w:pStyle w:val="ListParagraph"/>
+        <w:numPr>
+          <w:ilvl w:val="1"/>
+          <w:numId w:val="1"/>
+        </w:numPr>
+        <w:rPr>
+          <w:rFonts w:ascii="Times New Roman" w:eastAsia="Times New Roman" w:hAnsi="Times New Roman" w:cs="Times New Roman"/>
+        </w:rPr>
+      </w:pPr>
+      <w:r>
+        <w:rPr>
+          <w:rFonts w:ascii="Times New Roman" w:eastAsia="Times New Roman" w:hAnsi="Times New Roman" w:cs="Times New Roman"/>
+        </w:rPr>
+        <w:t>Acceptance Criteria:</w:t>
+      </w:r>
+    </w:p>
+    <w:p>
+      <w:pPr>
+        <w:pStyle w:val="ListParagraph"/>
+        <w:numPr>
+          <w:ilvl w:val="2"/>
+          <w:numId w:val="1"/>
+        </w:numPr>
+        <w:rPr>
+          <w:rFonts w:ascii="Times New Roman" w:eastAsia="Times New Roman" w:hAnsi="Times New Roman" w:cs="Times New Roman"/>
+        </w:rPr>
+      </w:pPr>
+      <w:r>
+        <w:rPr>
+          <w:rFonts w:ascii="Times New Roman" w:eastAsia="Times New Roman" w:hAnsi="Times New Roman" w:cs="Times New Roman"/>
+        </w:rPr>
+        <w:t>Upper case and Lowercase distinction should be avoided.</w:t>
+      </w:r>
+    </w:p>
+    <w:p>
+      <w:pPr>
+        <w:pStyle w:val="ListParagraph"/>
+        <w:numPr>
+          <w:ilvl w:val="2"/>
+          <w:numId w:val="1"/>
+        </w:numPr>
+        <w:rPr>
+          <w:rFonts w:ascii="Times New Roman" w:eastAsia="Times New Roman" w:hAnsi="Times New Roman" w:cs="Times New Roman"/>
+        </w:rPr>
+      </w:pPr>
+      <w:r>
+        <w:rPr>
+          <w:rFonts w:ascii="Times New Roman" w:eastAsia="Times New Roman" w:hAnsi="Times New Roman" w:cs="Times New Roman"/>
+        </w:rPr>
+        <w:t>Search should display every user in search list that may contain the query string.</w:t>
+      </w:r>
+    </w:p>
+    <w:p>
+      <w:pPr>
+        <w:pStyle w:val="ListParagraph"/>
+        <w:numPr>
+          <w:ilvl w:val="2"/>
+          <w:numId w:val="1"/>
+        </w:numPr>
+        <w:rPr>
+          <w:rFonts w:ascii="Times New Roman" w:eastAsia="Times New Roman" w:hAnsi="Times New Roman" w:cs="Times New Roman"/>
+        </w:rPr>
+      </w:pPr>
+      <w:r>
+        <w:rPr>
+          <w:rFonts w:ascii="Times New Roman" w:eastAsia="Times New Roman" w:hAnsi="Times New Roman" w:cs="Times New Roman"/>
+        </w:rPr>
+        <w:t>It should give an error to user, if no such user exists!</w:t>
+      </w:r>
+    </w:p>
+    <w:p>
+      <w:pPr>
+        <w:pStyle w:val="ListParagraph"/>
+        <w:numPr>
+          <w:ilvl w:val="2"/>
+          <w:numId w:val="1"/>
+        </w:numPr>
+        <w:rPr>
+          <w:rFonts w:ascii="Times New Roman" w:eastAsia="Times New Roman" w:hAnsi="Times New Roman" w:cs="Times New Roman"/>
+        </w:rPr>
+      </w:pPr>
+      <w:r>
+        <w:rPr>
+          <w:rFonts w:ascii="Times New Roman" w:eastAsia="Times New Roman" w:hAnsi="Times New Roman" w:cs="Times New Roman"/>
+        </w:rPr>
+        <w:t xml:space="preserve">It should search every possible field in user Profile, like user Bio, </w:t>
+      </w:r>
+      <w:r>
+        <w:rPr>
+          <w:rFonts w:ascii="Times New Roman" w:eastAsia="Times New Roman" w:hAnsi="Times New Roman" w:cs="Times New Roman"/>
+        </w:rPr>
+        <w:t>favorite</w:t>
+      </w:r>
+      <w:r>
+        <w:rPr>
+          <w:rFonts w:ascii="Times New Roman" w:eastAsia="Times New Roman" w:hAnsi="Times New Roman" w:cs="Times New Roman"/>
+        </w:rPr>
+        <w:t xml:space="preserve"> sensor, location etc.</w:t>
+      </w:r>
+    </w:p>
+    <w:p>
+      <w:pPr>
+        <w:pStyle w:val="ListParagraph"/>
+        <w:numPr>
+          <w:ilvl w:val="0"/>
+          <w:numId w:val="1"/>
+        </w:numPr>
+        <w:rPr>
+          <w:rFonts w:ascii="Times New Roman" w:eastAsia="Times New Roman" w:hAnsi="Times New Roman" w:cs="Times New Roman"/>
+        </w:rPr>
+      </w:pPr>
+      <w:r>
+        <w:rPr>
+          <w:rFonts w:ascii="Times New Roman" w:eastAsia="Times New Roman" w:hAnsi="Times New Roman" w:cs="Times New Roman"/>
+        </w:rPr>
+        <w:t>Group Chat:</w:t>
+      </w:r>
+    </w:p>
+    <w:p>
+      <w:pPr>
+        <w:pStyle w:val="ListParagraph"/>
+        <w:numPr>
+          <w:ilvl w:val="1"/>
+          <w:numId w:val="1"/>
+        </w:numPr>
+        <w:rPr>
+          <w:rFonts w:ascii="Times New Roman" w:eastAsia="Times New Roman" w:hAnsi="Times New Roman" w:cs="Times New Roman"/>
+        </w:rPr>
+      </w:pPr>
+      <w:r>
+        <w:rPr>
+          <w:rFonts w:ascii="Times New Roman" w:eastAsia="Times New Roman" w:hAnsi="Times New Roman" w:cs="Times New Roman"/>
+        </w:rPr>
+        <w:t>Description:</w:t>
+      </w:r>
+    </w:p>
+    <w:p>
+      <w:pPr>
+        <w:pStyle w:val="ListParagraph"/>
+        <w:numPr>
+          <w:ilvl w:val="2"/>
+          <w:numId w:val="1"/>
+        </w:numPr>
+        <w:rPr>
+          <w:rFonts w:ascii="Times New Roman" w:eastAsia="Times New Roman" w:hAnsi="Times New Roman" w:cs="Times New Roman"/>
+        </w:rPr>
+      </w:pPr>
+      <w:r>
+        <w:rPr>
+          <w:rFonts w:ascii="Times New Roman" w:eastAsia="Times New Roman" w:hAnsi="Times New Roman" w:cs="Times New Roman"/>
+        </w:rPr>
+        <w:t>Create a dynamic chat-box, to allow users post messages to be seen by every other user in the system.</w:t>
+      </w:r>
+    </w:p>
+    <w:p>
+      <w:pPr>
+        <w:pStyle w:val="ListParagraph"/>
+        <w:numPr>
+          <w:ilvl w:val="1"/>
+          <w:numId w:val="1"/>
+        </w:numPr>
+        <w:rPr>
+          <w:rFonts w:ascii="Times New Roman" w:eastAsia="Times New Roman" w:hAnsi="Times New Roman" w:cs="Times New Roman"/>
+        </w:rPr>
+      </w:pPr>
+      <w:r>
+        <w:rPr>
+          <w:rFonts w:ascii="Times New Roman" w:eastAsia="Times New Roman" w:hAnsi="Times New Roman" w:cs="Times New Roman"/>
+        </w:rPr>
+        <w:t>Acceptance Criteria:</w:t>
+      </w:r>
+    </w:p>
+    <w:p>
+      <w:pPr>
+        <w:pStyle w:val="ListParagraph"/>
+        <w:numPr>
+          <w:ilvl w:val="2"/>
+          <w:numId w:val="1"/>
+        </w:numPr>
+        <w:rPr>
+          <w:rFonts w:ascii="Times New Roman" w:eastAsia="Times New Roman" w:hAnsi="Times New Roman" w:cs="Times New Roman"/>
+        </w:rPr>
+      </w:pPr>
+      <w:r>
+        <w:rPr>
+          <w:rFonts w:ascii="Times New Roman" w:eastAsia="Times New Roman" w:hAnsi="Times New Roman" w:cs="Times New Roman"/>
+        </w:rPr>
+        <w:t>The chat should use CSRF token to provide proper encryption.</w:t>
+      </w:r>
+    </w:p>
+    <w:p>
+      <w:pPr>
+        <w:pStyle w:val="ListParagraph"/>
+        <w:numPr>
+          <w:ilvl w:val="2"/>
+          <w:numId w:val="1"/>
+        </w:numPr>
+        <w:rPr>
+          <w:rFonts w:ascii="Times New Roman" w:eastAsia="Times New Roman" w:hAnsi="Times New Roman" w:cs="Times New Roman"/>
+        </w:rPr>
+      </w:pPr>
+      <w:r>
+        <w:rPr>
+          <w:rFonts w:ascii="Times New Roman" w:eastAsia="Times New Roman" w:hAnsi="Times New Roman" w:cs="Times New Roman"/>
+        </w:rPr>
+        <w:t xml:space="preserve"> </w:t>
+      </w:r>
+      <w:r>
+        <w:rPr>
+          <w:rFonts w:ascii="Times New Roman" w:eastAsia="Times New Roman" w:hAnsi="Times New Roman" w:cs="Times New Roman"/>
+        </w:rPr>
+        <w:t>Users should get messages dynamically, and don’t need to refresh the page.</w:t>
+      </w:r>
+    </w:p>
+    <w:p>
+      <w:pPr>
+        <w:pStyle w:val="ListParagraph"/>
+        <w:numPr>
+          <w:ilvl w:val="2"/>
+          <w:numId w:val="1"/>
+        </w:numPr>
+        <w:rPr>
+          <w:rFonts w:ascii="Times New Roman" w:eastAsia="Times New Roman" w:hAnsi="Times New Roman" w:cs="Times New Roman"/>
+        </w:rPr>
+      </w:pPr>
+      <w:r>
+        <w:rPr>
+          <w:rFonts w:ascii="Times New Roman" w:eastAsia="Times New Roman" w:hAnsi="Times New Roman" w:cs="Times New Roman"/>
+        </w:rPr>
+        <w:t>Every user should be able to post the messages in chat</w:t>
+      </w:r>
+    </w:p>
+    <w:p>
+      <w:pPr>
+        <w:pStyle w:val="ListParagraph"/>
+        <w:numPr>
+          <w:ilvl w:val="2"/>
+          <w:numId w:val="1"/>
+        </w:numPr>
+        <w:rPr>
+          <w:rFonts w:ascii="Times New Roman" w:eastAsia="Times New Roman" w:hAnsi="Times New Roman" w:cs="Times New Roman"/>
+        </w:rPr>
+      </w:pPr>
+      <w:r>
+        <w:rPr>
+          <w:rFonts w:ascii="Times New Roman" w:eastAsia="Times New Roman" w:hAnsi="Times New Roman" w:cs="Times New Roman"/>
+        </w:rPr>
+        <w:t>The chat should be real time</w:t>
+      </w:r>
+    </w:p>
+    <w:p>
+      <w:pPr>
+        <w:pStyle w:val="ListParagraph"/>
+        <w:numPr>
+          <w:ilvl w:val="2"/>
+          <w:numId w:val="1"/>
+        </w:numPr>
+        <w:rPr>
+          <w:rFonts w:ascii="Times New Roman" w:eastAsia="Times New Roman" w:hAnsi="Times New Roman" w:cs="Times New Roman"/>
+        </w:rPr>
+      </w:pPr>
+      <w:r>
+        <w:rPr>
+          <w:rFonts w:ascii="Times New Roman" w:eastAsia="Times New Roman" w:hAnsi="Times New Roman" w:cs="Times New Roman"/>
+        </w:rPr>
+        <w:t>New chat messages should be displayed directly, that is user doesn’t need to scroll all the way down.</w:t>
+      </w:r>
+    </w:p>
+    <w:p>
+      <w:pPr>
+        <w:pStyle w:val="ListParagraph"/>
+        <w:numPr>
+          <w:ilvl w:val="2"/>
+          <w:numId w:val="1"/>
+        </w:numPr>
+        <w:rPr>
+          <w:rFonts w:ascii="Times New Roman" w:eastAsia="Times New Roman" w:hAnsi="Times New Roman" w:cs="Times New Roman"/>
+        </w:rPr>
+      </w:pPr>
+      <w:r>
+        <w:rPr>
+          <w:rFonts w:ascii="Times New Roman" w:eastAsia="Times New Roman" w:hAnsi="Times New Roman" w:cs="Times New Roman"/>
+        </w:rPr>
+        <w:t>User can scroll past all the past messages.</w:t>
+      </w:r>
+    </w:p>
+    <w:p>
+      <w:pPr>
+        <w:pStyle w:val="ListParagraph"/>
+        <w:numPr>
+          <w:ilvl w:val="2"/>
+          <w:numId w:val="1"/>
+        </w:numPr>
+        <w:rPr>
+          <w:rFonts w:ascii="Times New Roman" w:eastAsia="Times New Roman" w:hAnsi="Times New Roman" w:cs="Times New Roman"/>
+        </w:rPr>
+      </w:pPr>
+      <w:r>
+        <w:rPr>
+          <w:rFonts w:ascii="Times New Roman" w:eastAsia="Times New Roman" w:hAnsi="Times New Roman" w:cs="Times New Roman"/>
+        </w:rPr>
+        <w:t>While scrolling, user shouldn’t be redirected to the latest chat message</w:t>
       </w:r>
       <w:r>
         <w:rPr>
@@ -2947,6 +3141,24 @@
       <w:pPr>
         <w:pStyle w:val="ListParagraph"/>
         <w:numPr>
+          <w:ilvl w:val="0"/>
+          <w:numId w:val="1"/>
+        </w:numPr>
+        <w:rPr>
+          <w:rFonts w:ascii="Times New Roman" w:eastAsia="Times New Roman" w:hAnsi="Times New Roman" w:cs="Times New Roman"/>
+        </w:rPr>
+      </w:pPr>
+      <w:r>
+        <w:rPr>
+          <w:rFonts w:ascii="Times New Roman" w:eastAsia="Times New Roman" w:hAnsi="Times New Roman" w:cs="Times New Roman"/>
+        </w:rPr>
+        <w:t>Token Validation:</w:t>
+      </w:r>
+    </w:p>
+    <w:p>
+      <w:pPr>
+        <w:pStyle w:val="ListParagraph"/>
+        <w:numPr>
           <w:ilvl w:val="1"/>
           <w:numId w:val="1"/>
         </w:numPr>
@@ -2958,6 +3170,43 @@
         <w:rPr>
           <w:rFonts w:ascii="Times New Roman" w:eastAsia="Times New Roman" w:hAnsi="Times New Roman" w:cs="Times New Roman"/>
         </w:rPr>
+        <w:t>Description:</w:t>
+      </w:r>
+    </w:p>
+    <w:p>
+      <w:pPr>
+        <w:pStyle w:val="ListParagraph"/>
+        <w:numPr>
+          <w:ilvl w:val="2"/>
+          <w:numId w:val="1"/>
+        </w:numPr>
+        <w:rPr>
+          <w:rFonts w:ascii="Times New Roman" w:eastAsia="Times New Roman" w:hAnsi="Times New Roman" w:cs="Times New Roman"/>
+        </w:rPr>
+      </w:pPr>
+      <w:r>
+        <w:rPr>
+          <w:rFonts w:ascii="Times New Roman" w:eastAsia="Times New Roman" w:hAnsi="Times New Roman" w:cs="Times New Roman"/>
+        </w:rPr>
+        <w:t>Update the design, to add a token decorator</w:t>
+      </w:r>
+    </w:p>
+    <w:p>
+      <w:pPr>
+        <w:pStyle w:val="ListParagraph"/>
+        <w:numPr>
+          <w:ilvl w:val="1"/>
+          <w:numId w:val="1"/>
+        </w:numPr>
+        <w:rPr>
+          <w:rFonts w:ascii="Times New Roman" w:eastAsia="Times New Roman" w:hAnsi="Times New Roman" w:cs="Times New Roman"/>
+        </w:rPr>
+      </w:pPr>
+      <w:r>
+        <w:rPr>
+          <w:rFonts w:ascii="Times New Roman" w:eastAsia="Times New Roman" w:hAnsi="Times New Roman" w:cs="Times New Roman"/>
+        </w:rPr>
+        <w:lastRenderedPageBreak/>
         <w:t>Acceptance Criteria:</w:t>
       </w:r>
     </w:p>
@@ -2976,74 +3225,15 @@
         <w:rPr>
           <w:rFonts w:ascii="Times New Roman" w:eastAsia="Times New Roman" w:hAnsi="Times New Roman" w:cs="Times New Roman"/>
         </w:rPr>
-        <w:t>Upper case and Lowercase distinction should be avoided.</w:t>
-      </w:r>
-    </w:p>
-    <w:p>
-      <w:pPr>
-        <w:pStyle w:val="ListParagraph"/>
-        <w:numPr>
-          <w:ilvl w:val="2"/>
-          <w:numId w:val="1"/>
-        </w:numPr>
-        <w:rPr>
-          <w:rFonts w:ascii="Times New Roman" w:eastAsia="Times New Roman" w:hAnsi="Times New Roman" w:cs="Times New Roman"/>
-        </w:rPr>
-      </w:pPr>
-      <w:r>
-        <w:rPr>
-          <w:rFonts w:ascii="Times New Roman" w:eastAsia="Times New Roman" w:hAnsi="Times New Roman" w:cs="Times New Roman"/>
-        </w:rPr>
-        <w:t>Search should display every user in search list that may contain the query string.</w:t>
-      </w:r>
-    </w:p>
-    <w:p>
-      <w:pPr>
-        <w:pStyle w:val="ListParagraph"/>
-        <w:numPr>
-          <w:ilvl w:val="2"/>
-          <w:numId w:val="1"/>
-        </w:numPr>
-        <w:rPr>
-          <w:rFonts w:ascii="Times New Roman" w:eastAsia="Times New Roman" w:hAnsi="Times New Roman" w:cs="Times New Roman"/>
-        </w:rPr>
-      </w:pPr>
-      <w:r>
-        <w:rPr>
-          <w:rFonts w:ascii="Times New Roman" w:eastAsia="Times New Roman" w:hAnsi="Times New Roman" w:cs="Times New Roman"/>
-        </w:rPr>
-        <w:t>It should give an error to user, if no such user exists!</w:t>
-      </w:r>
-    </w:p>
-    <w:p>
-      <w:pPr>
-        <w:pStyle w:val="ListParagraph"/>
-        <w:numPr>
-          <w:ilvl w:val="2"/>
-          <w:numId w:val="1"/>
-        </w:numPr>
-        <w:rPr>
-          <w:rFonts w:ascii="Times New Roman" w:eastAsia="Times New Roman" w:hAnsi="Times New Roman" w:cs="Times New Roman"/>
-        </w:rPr>
-      </w:pPr>
-      <w:r>
-        <w:rPr>
-          <w:rFonts w:ascii="Times New Roman" w:eastAsia="Times New Roman" w:hAnsi="Times New Roman" w:cs="Times New Roman"/>
-        </w:rPr>
-        <w:t xml:space="preserve">It should search every possible field in user Profile, like user Bio, </w:t>
-      </w:r>
-      <w:r>
-        <w:rPr>
-          <w:rFonts w:ascii="Times New Roman" w:eastAsia="Times New Roman" w:hAnsi="Times New Roman" w:cs="Times New Roman"/>
-        </w:rPr>
-        <w:t>favorite</w:t>
-      </w:r>
-      <w:r>
-        <w:rPr>
-          <w:rFonts w:ascii="Times New Roman" w:eastAsia="Times New Roman" w:hAnsi="Times New Roman" w:cs="Times New Roman"/>
-        </w:rPr>
-        <w:t xml:space="preserve"> sensor, location etc.</w:t>
-      </w:r>
+        <w:t>checks if token was entered or not</w:t>
+      </w:r>
+    </w:p>
+    <w:p>
+      <w:pPr>
+        <w:rPr>
+          <w:rFonts w:ascii="Times New Roman" w:eastAsia="Times New Roman" w:hAnsi="Times New Roman" w:cs="Times New Roman"/>
+        </w:rPr>
+      </w:pPr>
     </w:p>
     <w:p>
       <w:pPr>
@@ -3060,7 +3250,7 @@
         <w:rPr>
           <w:rFonts w:ascii="Times New Roman" w:eastAsia="Times New Roman" w:hAnsi="Times New Roman" w:cs="Times New Roman"/>
         </w:rPr>
-        <w:t>Group Chat:</w:t>
+        <w:t>Retrieving Data from Web API:</w:t>
       </w:r>
     </w:p>
     <w:p>
@@ -3096,7 +3286,7 @@
         <w:rPr>
           <w:rFonts w:ascii="Times New Roman" w:eastAsia="Times New Roman" w:hAnsi="Times New Roman" w:cs="Times New Roman"/>
         </w:rPr>
-        <w:t>Create a dynamic chat-box, to allow users post messages to be seen by every other user in the system.</w:t>
+        <w:t>To retrieve the weather data, sensor data from web api published by the dark sky team.</w:t>
       </w:r>
     </w:p>
     <w:p>
@@ -3132,20 +3322,556 @@
         <w:rPr>
           <w:rFonts w:ascii="Times New Roman" w:eastAsia="Times New Roman" w:hAnsi="Times New Roman" w:cs="Times New Roman"/>
         </w:rPr>
-        <w:t>The chat should use CSRF token to provide proper encryption.</w:t>
-      </w:r>
-    </w:p>
-    <w:p>
-      <w:pPr>
-        <w:pStyle w:val="ListParagraph"/>
-        <w:numPr>
-          <w:ilvl w:val="2"/>
-          <w:numId w:val="1"/>
-        </w:numPr>
-        <w:rPr>
-          <w:rFonts w:ascii="Times New Roman" w:eastAsia="Times New Roman" w:hAnsi="Times New Roman" w:cs="Times New Roman"/>
-        </w:rPr>
-      </w:pPr>
+        <w:t>The weather widget should get access to weather api.</w:t>
+      </w:r>
+    </w:p>
+    <w:p>
+      <w:pPr>
+        <w:pStyle w:val="ListParagraph"/>
+        <w:numPr>
+          <w:ilvl w:val="2"/>
+          <w:numId w:val="1"/>
+        </w:numPr>
+        <w:rPr>
+          <w:rFonts w:ascii="Times New Roman" w:eastAsia="Times New Roman" w:hAnsi="Times New Roman" w:cs="Times New Roman"/>
+        </w:rPr>
+      </w:pPr>
+      <w:r>
+        <w:rPr>
+          <w:rFonts w:ascii="Times New Roman" w:eastAsia="Times New Roman" w:hAnsi="Times New Roman" w:cs="Times New Roman"/>
+        </w:rPr>
+        <w:t xml:space="preserve">Retrieval of data, should happen upon set interval, as soon as the data from the sensor is published. </w:t>
+      </w:r>
+    </w:p>
+    <w:p>
+      <w:pPr>
+        <w:pStyle w:val="ListParagraph"/>
+        <w:numPr>
+          <w:ilvl w:val="2"/>
+          <w:numId w:val="1"/>
+        </w:numPr>
+        <w:rPr>
+          <w:rFonts w:ascii="Times New Roman" w:eastAsia="Times New Roman" w:hAnsi="Times New Roman" w:cs="Times New Roman"/>
+        </w:rPr>
+      </w:pPr>
+      <w:r>
+        <w:rPr>
+          <w:rFonts w:ascii="Times New Roman" w:eastAsia="Times New Roman" w:hAnsi="Times New Roman" w:cs="Times New Roman"/>
+        </w:rPr>
+        <w:t>The data should get mined properly and stored in database.</w:t>
+      </w:r>
+    </w:p>
+    <w:p>
+      <w:pPr>
+        <w:pStyle w:val="ListParagraph"/>
+        <w:ind w:left="1440"/>
+        <w:rPr>
+          <w:rFonts w:ascii="Times New Roman" w:eastAsia="Times New Roman" w:hAnsi="Times New Roman" w:cs="Times New Roman"/>
+        </w:rPr>
+      </w:pPr>
+      <w:r>
+        <w:rPr>
+          <w:rFonts w:ascii="Times New Roman" w:eastAsia="Times New Roman" w:hAnsi="Times New Roman" w:cs="Times New Roman"/>
+        </w:rPr>
+        <w:tab/>
+      </w:r>
+    </w:p>
+    <w:p>
+      <w:pPr>
+        <w:rPr>
+          <w:rFonts w:ascii="Times New Roman" w:eastAsia="Times New Roman" w:hAnsi="Times New Roman" w:cs="Times New Roman"/>
+        </w:rPr>
+      </w:pPr>
+    </w:p>
+    <w:p>
+      <w:pPr>
+        <w:rPr>
+          <w:rFonts w:ascii="Times New Roman" w:eastAsia="Times New Roman" w:hAnsi="Times New Roman" w:cs="Times New Roman"/>
+        </w:rPr>
+      </w:pPr>
+      <w:r>
+        <w:rPr>
+          <w:rFonts w:ascii="Times New Roman" w:eastAsia="Times New Roman" w:hAnsi="Times New Roman" w:cs="Times New Roman"/>
+        </w:rPr>
+        <w:t>Sprint 5:</w:t>
+      </w:r>
+    </w:p>
+    <w:p>
+      <w:pPr>
+        <w:pStyle w:val="ListParagraph"/>
+        <w:numPr>
+          <w:ilvl w:val="0"/>
+          <w:numId w:val="1"/>
+        </w:numPr>
+        <w:rPr>
+          <w:rFonts w:ascii="Times New Roman" w:eastAsia="Times New Roman" w:hAnsi="Times New Roman" w:cs="Times New Roman"/>
+        </w:rPr>
+      </w:pPr>
+      <w:r>
+        <w:rPr>
+          <w:rFonts w:ascii="Times New Roman" w:eastAsia="Times New Roman" w:hAnsi="Times New Roman" w:cs="Times New Roman"/>
+        </w:rPr>
+        <w:t xml:space="preserve">Search Profiles using </w:t>
+      </w:r>
+      <w:r>
+        <w:rPr>
+          <w:rFonts w:ascii="Times New Roman" w:eastAsia="Times New Roman" w:hAnsi="Times New Roman" w:cs="Times New Roman"/>
+        </w:rPr>
+        <w:t>filters:</w:t>
+      </w:r>
+    </w:p>
+    <w:p>
+      <w:pPr>
+        <w:pStyle w:val="ListParagraph"/>
+        <w:numPr>
+          <w:ilvl w:val="1"/>
+          <w:numId w:val="1"/>
+        </w:numPr>
+        <w:rPr>
+          <w:rFonts w:ascii="Times New Roman" w:eastAsia="Times New Roman" w:hAnsi="Times New Roman" w:cs="Times New Roman"/>
+        </w:rPr>
+      </w:pPr>
+      <w:r>
+        <w:rPr>
+          <w:rFonts w:ascii="Times New Roman" w:eastAsia="Times New Roman" w:hAnsi="Times New Roman" w:cs="Times New Roman"/>
+        </w:rPr>
+        <w:t>Description:</w:t>
+      </w:r>
+    </w:p>
+    <w:p>
+      <w:pPr>
+        <w:pStyle w:val="ListParagraph"/>
+        <w:numPr>
+          <w:ilvl w:val="2"/>
+          <w:numId w:val="1"/>
+        </w:numPr>
+        <w:rPr>
+          <w:rFonts w:ascii="Times New Roman" w:eastAsia="Times New Roman" w:hAnsi="Times New Roman" w:cs="Times New Roman"/>
+        </w:rPr>
+      </w:pPr>
+      <w:r>
+        <w:rPr>
+          <w:rFonts w:ascii="Times New Roman" w:eastAsia="Times New Roman" w:hAnsi="Times New Roman" w:cs="Times New Roman"/>
+        </w:rPr>
+        <w:t xml:space="preserve">Search </w:t>
+      </w:r>
+      <w:r>
+        <w:rPr>
+          <w:rFonts w:ascii="Times New Roman" w:eastAsia="Times New Roman" w:hAnsi="Times New Roman" w:cs="Times New Roman"/>
+        </w:rPr>
+        <w:t>user profiles using a key and specified Multiple filters</w:t>
+      </w:r>
+    </w:p>
+    <w:p>
+      <w:pPr>
+        <w:pStyle w:val="ListParagraph"/>
+        <w:numPr>
+          <w:ilvl w:val="1"/>
+          <w:numId w:val="1"/>
+        </w:numPr>
+        <w:rPr>
+          <w:rFonts w:ascii="Times New Roman" w:eastAsia="Times New Roman" w:hAnsi="Times New Roman" w:cs="Times New Roman"/>
+        </w:rPr>
+      </w:pPr>
+      <w:r>
+        <w:rPr>
+          <w:rFonts w:ascii="Times New Roman" w:eastAsia="Times New Roman" w:hAnsi="Times New Roman" w:cs="Times New Roman"/>
+        </w:rPr>
+        <w:t>Acceptance Criteria:</w:t>
+      </w:r>
+    </w:p>
+    <w:p>
+      <w:pPr>
+        <w:pStyle w:val="ListParagraph"/>
+        <w:numPr>
+          <w:ilvl w:val="2"/>
+          <w:numId w:val="1"/>
+        </w:numPr>
+        <w:rPr>
+          <w:rFonts w:ascii="Times New Roman" w:eastAsia="Times New Roman" w:hAnsi="Times New Roman" w:cs="Times New Roman"/>
+        </w:rPr>
+      </w:pPr>
+      <w:r>
+        <w:rPr>
+          <w:rFonts w:ascii="Times New Roman" w:eastAsia="Times New Roman" w:hAnsi="Times New Roman" w:cs="Times New Roman"/>
+        </w:rPr>
+        <w:t xml:space="preserve">The search filter should function accordingly, and the user shouldn’t be able to retrieve data related to the key from </w:t>
+      </w:r>
+      <w:r>
+        <w:rPr>
+          <w:rFonts w:ascii="Times New Roman" w:eastAsia="Times New Roman" w:hAnsi="Times New Roman" w:cs="Times New Roman"/>
+        </w:rPr>
+        <w:t>the requested field only.</w:t>
+      </w:r>
+    </w:p>
+    <w:p>
+      <w:pPr>
+        <w:pStyle w:val="ListParagraph"/>
+        <w:ind w:left="2160"/>
+        <w:rPr>
+          <w:rFonts w:ascii="Times New Roman" w:eastAsia="Times New Roman" w:hAnsi="Times New Roman" w:cs="Times New Roman"/>
+        </w:rPr>
+      </w:pPr>
+    </w:p>
+    <w:p>
+      <w:pPr>
+        <w:pStyle w:val="ListParagraph"/>
+        <w:numPr>
+          <w:ilvl w:val="0"/>
+          <w:numId w:val="1"/>
+        </w:numPr>
+        <w:rPr>
+          <w:rFonts w:ascii="Times New Roman" w:eastAsia="Times New Roman" w:hAnsi="Times New Roman" w:cs="Times New Roman"/>
+        </w:rPr>
+      </w:pPr>
+      <w:r>
+        <w:rPr>
+          <w:rFonts w:ascii="Times New Roman" w:eastAsia="Times New Roman" w:hAnsi="Times New Roman" w:cs="Times New Roman"/>
+        </w:rPr>
+        <w:t xml:space="preserve"> Add and delete topic in topic database:</w:t>
+      </w:r>
+    </w:p>
+    <w:p>
+      <w:pPr>
+        <w:pStyle w:val="ListParagraph"/>
+        <w:numPr>
+          <w:ilvl w:val="1"/>
+          <w:numId w:val="1"/>
+        </w:numPr>
+        <w:rPr>
+          <w:rFonts w:ascii="Times New Roman" w:eastAsia="Times New Roman" w:hAnsi="Times New Roman" w:cs="Times New Roman"/>
+        </w:rPr>
+      </w:pPr>
+      <w:r>
+        <w:rPr>
+          <w:rFonts w:ascii="Times New Roman" w:eastAsia="Times New Roman" w:hAnsi="Times New Roman" w:cs="Times New Roman"/>
+        </w:rPr>
+        <w:t>Description:</w:t>
+      </w:r>
+    </w:p>
+    <w:p>
+      <w:pPr>
+        <w:pStyle w:val="ListParagraph"/>
+        <w:numPr>
+          <w:ilvl w:val="2"/>
+          <w:numId w:val="1"/>
+        </w:numPr>
+        <w:rPr>
+          <w:rFonts w:ascii="Times New Roman" w:eastAsia="Times New Roman" w:hAnsi="Times New Roman" w:cs="Times New Roman"/>
+        </w:rPr>
+      </w:pPr>
+      <w:r>
+        <w:rPr>
+          <w:rFonts w:ascii="Times New Roman" w:eastAsia="Times New Roman" w:hAnsi="Times New Roman" w:cs="Times New Roman"/>
+        </w:rPr>
+        <w:t>To be able to a</w:t>
+      </w:r>
+      <w:r>
+        <w:rPr>
+          <w:rFonts w:ascii="Times New Roman" w:eastAsia="Times New Roman" w:hAnsi="Times New Roman" w:cs="Times New Roman"/>
+        </w:rPr>
+        <w:t>dd</w:t>
+      </w:r>
+      <w:r>
+        <w:rPr>
+          <w:rFonts w:ascii="Times New Roman" w:eastAsia="Times New Roman" w:hAnsi="Times New Roman" w:cs="Times New Roman"/>
+        </w:rPr>
+        <w:t xml:space="preserve"> and </w:t>
+      </w:r>
+      <w:r>
+        <w:rPr>
+          <w:rFonts w:ascii="Times New Roman" w:eastAsia="Times New Roman" w:hAnsi="Times New Roman" w:cs="Times New Roman"/>
+        </w:rPr>
+        <w:t>delete topics in database for discussion</w:t>
+      </w:r>
+    </w:p>
+    <w:p>
+      <w:pPr>
+        <w:pStyle w:val="ListParagraph"/>
+        <w:numPr>
+          <w:ilvl w:val="1"/>
+          <w:numId w:val="1"/>
+        </w:numPr>
+        <w:rPr>
+          <w:rFonts w:ascii="Times New Roman" w:eastAsia="Times New Roman" w:hAnsi="Times New Roman" w:cs="Times New Roman"/>
+        </w:rPr>
+      </w:pPr>
+      <w:r>
+        <w:rPr>
+          <w:rFonts w:ascii="Times New Roman" w:eastAsia="Times New Roman" w:hAnsi="Times New Roman" w:cs="Times New Roman"/>
+        </w:rPr>
+        <w:t>Acceptance Criteria:</w:t>
+      </w:r>
+    </w:p>
+    <w:p>
+      <w:pPr>
+        <w:pStyle w:val="ListParagraph"/>
+        <w:numPr>
+          <w:ilvl w:val="2"/>
+          <w:numId w:val="1"/>
+        </w:numPr>
+        <w:rPr>
+          <w:rFonts w:ascii="Times New Roman" w:eastAsia="Times New Roman" w:hAnsi="Times New Roman" w:cs="Times New Roman"/>
+        </w:rPr>
+      </w:pPr>
+      <w:r>
+        <w:rPr>
+          <w:rFonts w:ascii="Times New Roman" w:eastAsia="Times New Roman" w:hAnsi="Times New Roman" w:cs="Times New Roman"/>
+        </w:rPr>
+        <w:t>Topic should get added in the topic database.</w:t>
+      </w:r>
+    </w:p>
+    <w:p>
+      <w:pPr>
+        <w:pStyle w:val="ListParagraph"/>
+        <w:numPr>
+          <w:ilvl w:val="2"/>
+          <w:numId w:val="1"/>
+        </w:numPr>
+        <w:rPr>
+          <w:rFonts w:ascii="Times New Roman" w:eastAsia="Times New Roman" w:hAnsi="Times New Roman" w:cs="Times New Roman"/>
+        </w:rPr>
+      </w:pPr>
+      <w:r>
+        <w:rPr>
+          <w:rFonts w:ascii="Times New Roman" w:eastAsia="Times New Roman" w:hAnsi="Times New Roman" w:cs="Times New Roman"/>
+        </w:rPr>
+        <w:t>Redundant topics shouldn’t be added to database</w:t>
+      </w:r>
+    </w:p>
+    <w:p>
+      <w:pPr>
+        <w:pStyle w:val="ListParagraph"/>
+        <w:numPr>
+          <w:ilvl w:val="2"/>
+          <w:numId w:val="1"/>
+        </w:numPr>
+        <w:rPr>
+          <w:rFonts w:ascii="Times New Roman" w:eastAsia="Times New Roman" w:hAnsi="Times New Roman" w:cs="Times New Roman"/>
+        </w:rPr>
+      </w:pPr>
+      <w:r>
+        <w:rPr>
+          <w:rFonts w:ascii="Times New Roman" w:eastAsia="Times New Roman" w:hAnsi="Times New Roman" w:cs="Times New Roman"/>
+        </w:rPr>
+        <w:t>If topic is added, display addition success message</w:t>
+      </w:r>
+    </w:p>
+    <w:p>
+      <w:pPr>
+        <w:pStyle w:val="ListParagraph"/>
+        <w:numPr>
+          <w:ilvl w:val="2"/>
+          <w:numId w:val="1"/>
+        </w:numPr>
+        <w:rPr>
+          <w:rFonts w:ascii="Times New Roman" w:eastAsia="Times New Roman" w:hAnsi="Times New Roman" w:cs="Times New Roman"/>
+        </w:rPr>
+      </w:pPr>
+      <w:r>
+        <w:rPr>
+          <w:rFonts w:ascii="Times New Roman" w:eastAsia="Times New Roman" w:hAnsi="Times New Roman" w:cs="Times New Roman"/>
+        </w:rPr>
+        <w:t>If topic is already present, display the message stating so.</w:t>
+      </w:r>
+    </w:p>
+    <w:p>
+      <w:pPr>
+        <w:pStyle w:val="ListParagraph"/>
+        <w:numPr>
+          <w:ilvl w:val="2"/>
+          <w:numId w:val="1"/>
+        </w:numPr>
+        <w:rPr>
+          <w:rFonts w:ascii="Times New Roman" w:eastAsia="Times New Roman" w:hAnsi="Times New Roman" w:cs="Times New Roman"/>
+        </w:rPr>
+      </w:pPr>
+      <w:r>
+        <w:rPr>
+          <w:rFonts w:ascii="Times New Roman" w:eastAsia="Times New Roman" w:hAnsi="Times New Roman" w:cs="Times New Roman"/>
+        </w:rPr>
+        <w:t>If topic is deleted, display deletion success message.</w:t>
+      </w:r>
+    </w:p>
+    <w:p>
+      <w:pPr>
+        <w:pStyle w:val="ListParagraph"/>
+        <w:ind w:left="2160"/>
+        <w:rPr>
+          <w:rFonts w:ascii="Times New Roman" w:eastAsia="Times New Roman" w:hAnsi="Times New Roman" w:cs="Times New Roman"/>
+        </w:rPr>
+      </w:pPr>
+    </w:p>
+    <w:p>
+      <w:pPr>
+        <w:pStyle w:val="ListParagraph"/>
+        <w:numPr>
+          <w:ilvl w:val="0"/>
+          <w:numId w:val="1"/>
+        </w:numPr>
+        <w:rPr>
+          <w:rFonts w:ascii="Times New Roman" w:eastAsia="Times New Roman" w:hAnsi="Times New Roman" w:cs="Times New Roman"/>
+        </w:rPr>
+      </w:pPr>
+      <w:r>
+        <w:rPr>
+          <w:rFonts w:ascii="Times New Roman" w:eastAsia="Times New Roman" w:hAnsi="Times New Roman" w:cs="Times New Roman"/>
+        </w:rPr>
+        <w:t>Topic Thread:</w:t>
+      </w:r>
+    </w:p>
+    <w:p>
+      <w:pPr>
+        <w:pStyle w:val="ListParagraph"/>
+        <w:numPr>
+          <w:ilvl w:val="1"/>
+          <w:numId w:val="1"/>
+        </w:numPr>
+        <w:rPr>
+          <w:rFonts w:ascii="Times New Roman" w:eastAsia="Times New Roman" w:hAnsi="Times New Roman" w:cs="Times New Roman"/>
+        </w:rPr>
+      </w:pPr>
+      <w:r>
+        <w:rPr>
+          <w:rFonts w:ascii="Times New Roman" w:eastAsia="Times New Roman" w:hAnsi="Times New Roman" w:cs="Times New Roman"/>
+        </w:rPr>
+        <w:t>Description:</w:t>
+      </w:r>
+    </w:p>
+    <w:p>
+      <w:pPr>
+        <w:pStyle w:val="ListParagraph"/>
+        <w:numPr>
+          <w:ilvl w:val="2"/>
+          <w:numId w:val="1"/>
+        </w:numPr>
+        <w:rPr>
+          <w:rFonts w:ascii="Times New Roman" w:eastAsia="Times New Roman" w:hAnsi="Times New Roman" w:cs="Times New Roman"/>
+        </w:rPr>
+      </w:pPr>
+      <w:r>
+        <w:rPr>
+          <w:rFonts w:ascii="Times New Roman" w:eastAsia="Times New Roman" w:hAnsi="Times New Roman" w:cs="Times New Roman"/>
+        </w:rPr>
+        <w:t>To retrieve and post messages in a discussion board</w:t>
+      </w:r>
+    </w:p>
+    <w:p>
+      <w:pPr>
+        <w:pStyle w:val="ListParagraph"/>
+        <w:numPr>
+          <w:ilvl w:val="1"/>
+          <w:numId w:val="1"/>
+        </w:numPr>
+        <w:rPr>
+          <w:rFonts w:ascii="Times New Roman" w:eastAsia="Times New Roman" w:hAnsi="Times New Roman" w:cs="Times New Roman"/>
+        </w:rPr>
+      </w:pPr>
+      <w:r>
+        <w:rPr>
+          <w:rFonts w:ascii="Times New Roman" w:eastAsia="Times New Roman" w:hAnsi="Times New Roman" w:cs="Times New Roman"/>
+        </w:rPr>
+        <w:t>Acceptance Criteria</w:t>
+      </w:r>
+    </w:p>
+    <w:p>
+      <w:pPr>
+        <w:pStyle w:val="ListParagraph"/>
+        <w:numPr>
+          <w:ilvl w:val="2"/>
+          <w:numId w:val="1"/>
+        </w:numPr>
+        <w:rPr>
+          <w:rFonts w:ascii="Times New Roman" w:eastAsia="Times New Roman" w:hAnsi="Times New Roman" w:cs="Times New Roman"/>
+        </w:rPr>
+      </w:pPr>
+      <w:r>
+        <w:rPr>
+          <w:rFonts w:ascii="Times New Roman" w:eastAsia="Times New Roman" w:hAnsi="Times New Roman" w:cs="Times New Roman"/>
+        </w:rPr>
+        <w:t xml:space="preserve">Each topic should only display the messages supposed to be displayed for that topic. </w:t>
+      </w:r>
+    </w:p>
+    <w:p>
+      <w:pPr>
+        <w:pStyle w:val="ListParagraph"/>
+        <w:numPr>
+          <w:ilvl w:val="2"/>
+          <w:numId w:val="1"/>
+        </w:numPr>
+        <w:rPr>
+          <w:rFonts w:ascii="Times New Roman" w:eastAsia="Times New Roman" w:hAnsi="Times New Roman" w:cs="Times New Roman"/>
+        </w:rPr>
+      </w:pPr>
+      <w:r>
+        <w:rPr>
+          <w:rFonts w:ascii="Times New Roman" w:eastAsia="Times New Roman" w:hAnsi="Times New Roman" w:cs="Times New Roman"/>
+        </w:rPr>
+        <w:t xml:space="preserve">Time zone used by the application should be correct. </w:t>
+      </w:r>
+    </w:p>
+    <w:p>
+      <w:pPr>
+        <w:pStyle w:val="ListParagraph"/>
+        <w:ind w:left="2160"/>
+        <w:rPr>
+          <w:rFonts w:ascii="Times New Roman" w:eastAsia="Times New Roman" w:hAnsi="Times New Roman" w:cs="Times New Roman"/>
+        </w:rPr>
+      </w:pPr>
+    </w:p>
+    <w:p>
+      <w:pPr>
+        <w:pStyle w:val="ListParagraph"/>
+        <w:numPr>
+          <w:ilvl w:val="0"/>
+          <w:numId w:val="1"/>
+        </w:numPr>
+        <w:rPr>
+          <w:rFonts w:ascii="Times New Roman" w:eastAsia="Times New Roman" w:hAnsi="Times New Roman" w:cs="Times New Roman"/>
+        </w:rPr>
+      </w:pPr>
+      <w:r>
+        <w:rPr>
+          <w:rFonts w:ascii="Times New Roman" w:eastAsia="Times New Roman" w:hAnsi="Times New Roman" w:cs="Times New Roman"/>
+        </w:rPr>
+        <w:t xml:space="preserve"> Mapping of data retrieved from the data stream</w:t>
+      </w:r>
+    </w:p>
+    <w:p>
+      <w:pPr>
+        <w:pStyle w:val="ListParagraph"/>
+        <w:numPr>
+          <w:ilvl w:val="1"/>
+          <w:numId w:val="1"/>
+        </w:numPr>
+        <w:rPr>
+          <w:rFonts w:ascii="Times New Roman" w:eastAsia="Times New Roman" w:hAnsi="Times New Roman" w:cs="Times New Roman"/>
+        </w:rPr>
+      </w:pPr>
+      <w:r>
+        <w:rPr>
+          <w:rFonts w:ascii="Times New Roman" w:eastAsia="Times New Roman" w:hAnsi="Times New Roman" w:cs="Times New Roman"/>
+        </w:rPr>
+        <w:t>Description:</w:t>
+      </w:r>
+    </w:p>
+    <w:p>
+      <w:pPr>
+        <w:pStyle w:val="ListParagraph"/>
+        <w:numPr>
+          <w:ilvl w:val="2"/>
+          <w:numId w:val="1"/>
+        </w:numPr>
+        <w:rPr>
+          <w:rFonts w:ascii="Times New Roman" w:eastAsia="Times New Roman" w:hAnsi="Times New Roman" w:cs="Times New Roman"/>
+        </w:rPr>
+      </w:pPr>
+      <w:r>
+        <w:rPr>
+          <w:rFonts w:ascii="Times New Roman" w:eastAsia="Times New Roman" w:hAnsi="Times New Roman" w:cs="Times New Roman"/>
+        </w:rPr>
+        <w:t>Test values from stream are properly placed in the database sensor</w:t>
+      </w:r>
       <w:r>
         <w:rPr>
           <w:rFonts w:ascii="Times New Roman" w:eastAsia="Times New Roman" w:hAnsi="Times New Roman" w:cs="Times New Roman"/>
@@ -3156,98 +3882,78 @@
         <w:rPr>
           <w:rFonts w:ascii="Times New Roman" w:eastAsia="Times New Roman" w:hAnsi="Times New Roman" w:cs="Times New Roman"/>
         </w:rPr>
-        <w:t>Users should get messages dynamically, and don’t need to refresh the page.</w:t>
-      </w:r>
-    </w:p>
-    <w:p>
-      <w:pPr>
-        <w:pStyle w:val="ListParagraph"/>
-        <w:numPr>
-          <w:ilvl w:val="2"/>
-          <w:numId w:val="1"/>
-        </w:numPr>
-        <w:rPr>
-          <w:rFonts w:ascii="Times New Roman" w:eastAsia="Times New Roman" w:hAnsi="Times New Roman" w:cs="Times New Roman"/>
-        </w:rPr>
-      </w:pPr>
-      <w:r>
-        <w:rPr>
-          <w:rFonts w:ascii="Times New Roman" w:eastAsia="Times New Roman" w:hAnsi="Times New Roman" w:cs="Times New Roman"/>
-        </w:rPr>
-        <w:t>Every user should be able to post the messages in chat</w:t>
-      </w:r>
-    </w:p>
-    <w:p>
-      <w:pPr>
-        <w:pStyle w:val="ListParagraph"/>
-        <w:numPr>
-          <w:ilvl w:val="2"/>
-          <w:numId w:val="1"/>
-        </w:numPr>
-        <w:rPr>
-          <w:rFonts w:ascii="Times New Roman" w:eastAsia="Times New Roman" w:hAnsi="Times New Roman" w:cs="Times New Roman"/>
-        </w:rPr>
-      </w:pPr>
-      <w:r>
-        <w:rPr>
-          <w:rFonts w:ascii="Times New Roman" w:eastAsia="Times New Roman" w:hAnsi="Times New Roman" w:cs="Times New Roman"/>
-        </w:rPr>
-        <w:t>The chat should be real time</w:t>
-      </w:r>
-    </w:p>
-    <w:p>
-      <w:pPr>
-        <w:pStyle w:val="ListParagraph"/>
-        <w:numPr>
-          <w:ilvl w:val="2"/>
-          <w:numId w:val="1"/>
-        </w:numPr>
-        <w:rPr>
-          <w:rFonts w:ascii="Times New Roman" w:eastAsia="Times New Roman" w:hAnsi="Times New Roman" w:cs="Times New Roman"/>
-        </w:rPr>
-      </w:pPr>
-      <w:r>
-        <w:rPr>
-          <w:rFonts w:ascii="Times New Roman" w:eastAsia="Times New Roman" w:hAnsi="Times New Roman" w:cs="Times New Roman"/>
-        </w:rPr>
-        <w:t>New chat messages should be displayed directly, that is user doesn’t need to scroll all the way down.</w:t>
-      </w:r>
-    </w:p>
-    <w:p>
-      <w:pPr>
-        <w:pStyle w:val="ListParagraph"/>
-        <w:numPr>
-          <w:ilvl w:val="2"/>
-          <w:numId w:val="1"/>
-        </w:numPr>
-        <w:rPr>
-          <w:rFonts w:ascii="Times New Roman" w:eastAsia="Times New Roman" w:hAnsi="Times New Roman" w:cs="Times New Roman"/>
-        </w:rPr>
-      </w:pPr>
-      <w:r>
-        <w:rPr>
-          <w:rFonts w:ascii="Times New Roman" w:eastAsia="Times New Roman" w:hAnsi="Times New Roman" w:cs="Times New Roman"/>
-        </w:rPr>
-        <w:t>User can scroll past all the past messages.</w:t>
-      </w:r>
-    </w:p>
-    <w:p>
-      <w:pPr>
-        <w:pStyle w:val="ListParagraph"/>
-        <w:numPr>
-          <w:ilvl w:val="2"/>
-          <w:numId w:val="1"/>
-        </w:numPr>
-        <w:rPr>
-          <w:rFonts w:ascii="Times New Roman" w:eastAsia="Times New Roman" w:hAnsi="Times New Roman" w:cs="Times New Roman"/>
-        </w:rPr>
-      </w:pPr>
-      <w:r>
-        <w:rPr>
-          <w:rFonts w:ascii="Times New Roman" w:eastAsia="Times New Roman" w:hAnsi="Times New Roman" w:cs="Times New Roman"/>
-        </w:rPr>
-        <w:t>While scrolling, user shouldn’t be redirected to the latest chat message.</w:t>
-      </w:r>
+        <w:t>st</w:t>
+      </w:r>
+      <w:r>
+        <w:rPr>
+          <w:rFonts w:ascii="Times New Roman" w:eastAsia="Times New Roman" w:hAnsi="Times New Roman" w:cs="Times New Roman"/>
+        </w:rPr>
+        <w:t>atus and sensor mine.</w:t>
+      </w:r>
+    </w:p>
+    <w:p>
+      <w:pPr>
+        <w:pStyle w:val="ListParagraph"/>
+        <w:ind w:left="1440"/>
+        <w:rPr>
+          <w:rFonts w:ascii="Times New Roman" w:eastAsia="Times New Roman" w:hAnsi="Times New Roman" w:cs="Times New Roman"/>
+        </w:rPr>
+      </w:pPr>
+    </w:p>
+    <w:p>
+      <w:pPr>
+        <w:pStyle w:val="ListParagraph"/>
+        <w:ind w:left="1440"/>
+        <w:rPr>
+          <w:rFonts w:ascii="Times New Roman" w:eastAsia="Times New Roman" w:hAnsi="Times New Roman" w:cs="Times New Roman"/>
+        </w:rPr>
+      </w:pPr>
+    </w:p>
+    <w:p>
+      <w:pPr>
+        <w:pStyle w:val="ListParagraph"/>
+        <w:numPr>
+          <w:ilvl w:val="1"/>
+          <w:numId w:val="1"/>
+        </w:numPr>
+        <w:rPr>
+          <w:rFonts w:ascii="Times New Roman" w:eastAsia="Times New Roman" w:hAnsi="Times New Roman" w:cs="Times New Roman"/>
+        </w:rPr>
+      </w:pPr>
+      <w:r>
+        <w:rPr>
+          <w:rFonts w:ascii="Times New Roman" w:eastAsia="Times New Roman" w:hAnsi="Times New Roman" w:cs="Times New Roman"/>
+        </w:rPr>
+        <w:lastRenderedPageBreak/>
+        <w:t>Acceptance Criteria:</w:t>
+      </w:r>
+    </w:p>
+    <w:p>
+      <w:pPr>
+        <w:pStyle w:val="ListParagraph"/>
+        <w:numPr>
+          <w:ilvl w:val="2"/>
+          <w:numId w:val="1"/>
+        </w:numPr>
+        <w:rPr>
+          <w:rFonts w:ascii="Times New Roman" w:eastAsia="Times New Roman" w:hAnsi="Times New Roman" w:cs="Times New Roman"/>
+        </w:rPr>
+      </w:pPr>
+      <w:r>
+        <w:rPr>
+          <w:rFonts w:ascii="Times New Roman" w:eastAsia="Times New Roman" w:hAnsi="Times New Roman" w:cs="Times New Roman"/>
+        </w:rPr>
+        <w:t>This was manual tested, by checking the database if the data from the stream is mapped properly. If mapped properly, it is acceptable.</w:t>
+      </w:r>
+    </w:p>
+    <w:p>
+      <w:pPr>
+        <w:pStyle w:val="ListParagraph"/>
+        <w:ind w:left="2160"/>
+        <w:rPr>
+          <w:rFonts w:ascii="Times New Roman" w:eastAsia="Times New Roman" w:hAnsi="Times New Roman" w:cs="Times New Roman"/>
+        </w:rPr>
+      </w:pPr>
     </w:p>
     <w:p>
       <w:pPr>
@@ -3264,7 +3970,7 @@
         <w:rPr>
           <w:rFonts w:ascii="Times New Roman" w:eastAsia="Times New Roman" w:hAnsi="Times New Roman" w:cs="Times New Roman"/>
         </w:rPr>
-        <w:t>Token Validation:</w:t>
+        <w:t xml:space="preserve"> Updating the value in sensor data. </w:t>
       </w:r>
     </w:p>
     <w:p>
@@ -3300,7 +4006,31 @@
         <w:rPr>
           <w:rFonts w:ascii="Times New Roman" w:eastAsia="Times New Roman" w:hAnsi="Times New Roman" w:cs="Times New Roman"/>
         </w:rPr>
-        <w:t>Update the design, to add a token decorator</w:t>
+        <w:t xml:space="preserve">To check </w:t>
+      </w:r>
+      <w:r>
+        <w:rPr>
+          <w:rFonts w:ascii="Times New Roman" w:eastAsia="Times New Roman" w:hAnsi="Times New Roman" w:cs="Times New Roman"/>
+        </w:rPr>
+        <w:t>if the values in sensors get updated with the latest sensor</w:t>
+      </w:r>
+      <w:r>
+        <w:rPr>
+          <w:rFonts w:ascii="Times New Roman" w:eastAsia="Times New Roman" w:hAnsi="Times New Roman" w:cs="Times New Roman"/>
+        </w:rPr>
+        <w:t xml:space="preserve"> </w:t>
+      </w:r>
+      <w:r>
+        <w:rPr>
+          <w:rFonts w:ascii="Times New Roman" w:eastAsia="Times New Roman" w:hAnsi="Times New Roman" w:cs="Times New Roman"/>
+        </w:rPr>
+        <w:t>mine data</w:t>
+      </w:r>
+      <w:r>
+        <w:rPr>
+          <w:rFonts w:ascii="Times New Roman" w:eastAsia="Times New Roman" w:hAnsi="Times New Roman" w:cs="Times New Roman"/>
+        </w:rPr>
+        <w:t>.</w:t>
       </w:r>
     </w:p>
     <w:p>
@@ -3318,6 +4048,294 @@
         <w:rPr>
           <w:rFonts w:ascii="Times New Roman" w:eastAsia="Times New Roman" w:hAnsi="Times New Roman" w:cs="Times New Roman"/>
         </w:rPr>
+        <w:t>Acceptance criteria:</w:t>
+      </w:r>
+    </w:p>
+    <w:p>
+      <w:pPr>
+        <w:pStyle w:val="ListParagraph"/>
+        <w:numPr>
+          <w:ilvl w:val="2"/>
+          <w:numId w:val="1"/>
+        </w:numPr>
+        <w:rPr>
+          <w:rFonts w:ascii="Times New Roman" w:eastAsia="Times New Roman" w:hAnsi="Times New Roman" w:cs="Times New Roman"/>
+        </w:rPr>
+      </w:pPr>
+      <w:r>
+        <w:rPr>
+          <w:rFonts w:ascii="Times New Roman" w:eastAsia="Times New Roman" w:hAnsi="Times New Roman" w:cs="Times New Roman"/>
+        </w:rPr>
+        <w:t xml:space="preserve">Adding </w:t>
+      </w:r>
+      <w:r>
+        <w:rPr>
+          <w:rFonts w:ascii="Times New Roman" w:eastAsia="Times New Roman" w:hAnsi="Times New Roman" w:cs="Times New Roman"/>
+        </w:rPr>
+        <w:t>a value for any of the current sensor in sensors d</w:t>
+      </w:r>
+      <w:r>
+        <w:rPr>
+          <w:rFonts w:ascii="Times New Roman" w:eastAsia="Times New Roman" w:hAnsi="Times New Roman" w:cs="Times New Roman"/>
+        </w:rPr>
+        <w:t>ata</w:t>
+      </w:r>
+      <w:r>
+        <w:rPr>
+          <w:rFonts w:ascii="Times New Roman" w:eastAsia="Times New Roman" w:hAnsi="Times New Roman" w:cs="Times New Roman"/>
+        </w:rPr>
+        <w:t>b</w:t>
+      </w:r>
+      <w:r>
+        <w:rPr>
+          <w:rFonts w:ascii="Times New Roman" w:eastAsia="Times New Roman" w:hAnsi="Times New Roman" w:cs="Times New Roman"/>
+        </w:rPr>
+        <w:t>ase</w:t>
+      </w:r>
+      <w:r>
+        <w:rPr>
+          <w:rFonts w:ascii="Times New Roman" w:eastAsia="Times New Roman" w:hAnsi="Times New Roman" w:cs="Times New Roman"/>
+        </w:rPr>
+        <w:t xml:space="preserve"> in sensor mine and observe if the change is reflected in sensors</w:t>
+      </w:r>
+      <w:r>
+        <w:rPr>
+          <w:rFonts w:ascii="Times New Roman" w:eastAsia="Times New Roman" w:hAnsi="Times New Roman" w:cs="Times New Roman"/>
+        </w:rPr>
+        <w:t>. If the change occurs and is correct, it is acceptable.</w:t>
+      </w:r>
+    </w:p>
+    <w:p>
+      <w:pPr>
+        <w:pStyle w:val="ListParagraph"/>
+        <w:ind w:left="2160"/>
+        <w:rPr>
+          <w:rFonts w:ascii="Times New Roman" w:eastAsia="Times New Roman" w:hAnsi="Times New Roman" w:cs="Times New Roman"/>
+        </w:rPr>
+      </w:pPr>
+    </w:p>
+    <w:p>
+      <w:pPr>
+        <w:pStyle w:val="ListParagraph"/>
+        <w:numPr>
+          <w:ilvl w:val="0"/>
+          <w:numId w:val="1"/>
+        </w:numPr>
+        <w:rPr>
+          <w:rFonts w:ascii="Times New Roman" w:eastAsia="Times New Roman" w:hAnsi="Times New Roman" w:cs="Times New Roman"/>
+        </w:rPr>
+      </w:pPr>
+      <w:r>
+        <w:rPr>
+          <w:rFonts w:ascii="Times New Roman" w:eastAsia="Times New Roman" w:hAnsi="Times New Roman" w:cs="Times New Roman"/>
+        </w:rPr>
+        <w:t>New Sensor Addition:</w:t>
+      </w:r>
+    </w:p>
+    <w:p>
+      <w:pPr>
+        <w:pStyle w:val="ListParagraph"/>
+        <w:numPr>
+          <w:ilvl w:val="1"/>
+          <w:numId w:val="1"/>
+        </w:numPr>
+        <w:rPr>
+          <w:rFonts w:ascii="Times New Roman" w:eastAsia="Times New Roman" w:hAnsi="Times New Roman" w:cs="Times New Roman"/>
+        </w:rPr>
+      </w:pPr>
+      <w:r>
+        <w:rPr>
+          <w:rFonts w:ascii="Times New Roman" w:eastAsia="Times New Roman" w:hAnsi="Times New Roman" w:cs="Times New Roman"/>
+        </w:rPr>
+        <w:t>Description:</w:t>
+      </w:r>
+    </w:p>
+    <w:p>
+      <w:pPr>
+        <w:pStyle w:val="ListParagraph"/>
+        <w:numPr>
+          <w:ilvl w:val="2"/>
+          <w:numId w:val="1"/>
+        </w:numPr>
+        <w:rPr>
+          <w:rFonts w:ascii="Times New Roman" w:eastAsia="Times New Roman" w:hAnsi="Times New Roman" w:cs="Times New Roman"/>
+        </w:rPr>
+      </w:pPr>
+      <w:r>
+        <w:rPr>
+          <w:rFonts w:ascii="Times New Roman" w:eastAsia="Times New Roman" w:hAnsi="Times New Roman" w:cs="Times New Roman"/>
+        </w:rPr>
+        <w:t xml:space="preserve">To </w:t>
+      </w:r>
+      <w:r>
+        <w:rPr>
+          <w:rFonts w:ascii="Times New Roman" w:eastAsia="Times New Roman" w:hAnsi="Times New Roman" w:cs="Times New Roman"/>
+        </w:rPr>
+        <w:t xml:space="preserve">check if new sensors added </w:t>
+      </w:r>
+      <w:r>
+        <w:rPr>
+          <w:rFonts w:ascii="Times New Roman" w:eastAsia="Times New Roman" w:hAnsi="Times New Roman" w:cs="Times New Roman"/>
+        </w:rPr>
+        <w:t xml:space="preserve">and is mapped </w:t>
+      </w:r>
+      <w:r>
+        <w:rPr>
+          <w:rFonts w:ascii="Times New Roman" w:eastAsia="Times New Roman" w:hAnsi="Times New Roman" w:cs="Times New Roman"/>
+        </w:rPr>
+        <w:t>properly</w:t>
+      </w:r>
+      <w:r>
+        <w:rPr>
+          <w:rFonts w:ascii="Times New Roman" w:eastAsia="Times New Roman" w:hAnsi="Times New Roman" w:cs="Times New Roman"/>
+        </w:rPr>
+        <w:t>.</w:t>
+      </w:r>
+    </w:p>
+    <w:p>
+      <w:pPr>
+        <w:pStyle w:val="ListParagraph"/>
+        <w:numPr>
+          <w:ilvl w:val="1"/>
+          <w:numId w:val="1"/>
+        </w:numPr>
+        <w:rPr>
+          <w:rFonts w:ascii="Times New Roman" w:eastAsia="Times New Roman" w:hAnsi="Times New Roman" w:cs="Times New Roman"/>
+        </w:rPr>
+      </w:pPr>
+      <w:r>
+        <w:rPr>
+          <w:rFonts w:ascii="Times New Roman" w:eastAsia="Times New Roman" w:hAnsi="Times New Roman" w:cs="Times New Roman"/>
+        </w:rPr>
+        <w:t>Acceptance criteria:</w:t>
+      </w:r>
+    </w:p>
+    <w:p>
+      <w:pPr>
+        <w:pStyle w:val="ListParagraph"/>
+        <w:numPr>
+          <w:ilvl w:val="2"/>
+          <w:numId w:val="1"/>
+        </w:numPr>
+        <w:rPr>
+          <w:rFonts w:ascii="Times New Roman" w:eastAsia="Times New Roman" w:hAnsi="Times New Roman" w:cs="Times New Roman"/>
+        </w:rPr>
+      </w:pPr>
+      <w:r>
+        <w:rPr>
+          <w:rFonts w:ascii="Times New Roman" w:eastAsia="Times New Roman" w:hAnsi="Times New Roman" w:cs="Times New Roman"/>
+        </w:rPr>
+        <w:t>Ne</w:t>
+      </w:r>
+      <w:r>
+        <w:rPr>
+          <w:rFonts w:ascii="Times New Roman" w:eastAsia="Times New Roman" w:hAnsi="Times New Roman" w:cs="Times New Roman"/>
+        </w:rPr>
+        <w:t>w sensors added should have sensor id numbers in</w:t>
+      </w:r>
+      <w:r>
+        <w:rPr>
+          <w:rFonts w:ascii="Times New Roman" w:eastAsia="Times New Roman" w:hAnsi="Times New Roman" w:cs="Times New Roman"/>
+        </w:rPr>
+        <w:t xml:space="preserve">creased by the latest value, that is if the last value is 10, </w:t>
+      </w:r>
+      <w:r>
+        <w:rPr>
+          <w:rFonts w:ascii="Times New Roman" w:eastAsia="Times New Roman" w:hAnsi="Times New Roman" w:cs="Times New Roman"/>
+        </w:rPr>
+        <w:t>the new value should be 11</w:t>
+      </w:r>
+      <w:r>
+        <w:rPr>
+          <w:rFonts w:ascii="Times New Roman" w:eastAsia="Times New Roman" w:hAnsi="Times New Roman" w:cs="Times New Roman"/>
+        </w:rPr>
+        <w:t>.</w:t>
+      </w:r>
+    </w:p>
+    <w:p>
+      <w:pPr>
+        <w:pStyle w:val="ListParagraph"/>
+        <w:ind w:left="2160"/>
+        <w:rPr>
+          <w:rFonts w:ascii="Times New Roman" w:eastAsia="Times New Roman" w:hAnsi="Times New Roman" w:cs="Times New Roman"/>
+        </w:rPr>
+      </w:pPr>
+    </w:p>
+    <w:p>
+      <w:pPr>
+        <w:pStyle w:val="ListParagraph"/>
+        <w:numPr>
+          <w:ilvl w:val="0"/>
+          <w:numId w:val="1"/>
+        </w:numPr>
+        <w:rPr>
+          <w:rFonts w:ascii="Times New Roman" w:eastAsia="Times New Roman" w:hAnsi="Times New Roman" w:cs="Times New Roman"/>
+        </w:rPr>
+      </w:pPr>
+      <w:r>
+        <w:rPr>
+          <w:rFonts w:ascii="Times New Roman" w:eastAsia="Times New Roman" w:hAnsi="Times New Roman" w:cs="Times New Roman"/>
+        </w:rPr>
+        <w:t xml:space="preserve"> Stream data retrieval:</w:t>
+      </w:r>
+    </w:p>
+    <w:p>
+      <w:pPr>
+        <w:pStyle w:val="ListParagraph"/>
+        <w:numPr>
+          <w:ilvl w:val="1"/>
+          <w:numId w:val="1"/>
+        </w:numPr>
+        <w:rPr>
+          <w:rFonts w:ascii="Times New Roman" w:eastAsia="Times New Roman" w:hAnsi="Times New Roman" w:cs="Times New Roman"/>
+        </w:rPr>
+      </w:pPr>
+      <w:r>
+        <w:rPr>
+          <w:rFonts w:ascii="Times New Roman" w:eastAsia="Times New Roman" w:hAnsi="Times New Roman" w:cs="Times New Roman"/>
+        </w:rPr>
+        <w:t>Description:</w:t>
+      </w:r>
+    </w:p>
+    <w:p>
+      <w:pPr>
+        <w:pStyle w:val="ListParagraph"/>
+        <w:numPr>
+          <w:ilvl w:val="2"/>
+          <w:numId w:val="1"/>
+        </w:numPr>
+        <w:rPr>
+          <w:rFonts w:ascii="Times New Roman" w:eastAsia="Times New Roman" w:hAnsi="Times New Roman" w:cs="Times New Roman"/>
+        </w:rPr>
+      </w:pPr>
+      <w:r>
+        <w:rPr>
+          <w:rFonts w:ascii="Times New Roman" w:eastAsia="Times New Roman" w:hAnsi="Times New Roman" w:cs="Times New Roman"/>
+        </w:rPr>
+        <w:t>To test if the stream pulls data</w:t>
+      </w:r>
+      <w:r>
+        <w:rPr>
+          <w:rFonts w:ascii="Times New Roman" w:eastAsia="Times New Roman" w:hAnsi="Times New Roman" w:cs="Times New Roman"/>
+        </w:rPr>
+        <w:t>.</w:t>
+      </w:r>
+    </w:p>
+    <w:p>
+      <w:pPr>
+        <w:pStyle w:val="ListParagraph"/>
+        <w:numPr>
+          <w:ilvl w:val="1"/>
+          <w:numId w:val="1"/>
+        </w:numPr>
+        <w:rPr>
+          <w:rFonts w:ascii="Times New Roman" w:eastAsia="Times New Roman" w:hAnsi="Times New Roman" w:cs="Times New Roman"/>
+        </w:rPr>
+      </w:pPr>
+      <w:r>
+        <w:rPr>
+          <w:rFonts w:ascii="Times New Roman" w:eastAsia="Times New Roman" w:hAnsi="Times New Roman" w:cs="Times New Roman"/>
+        </w:rPr>
         <w:t>Acceptance Criteria:</w:t>
       </w:r>
     </w:p>
@@ -3336,33 +4354,356 @@
         <w:rPr>
           <w:rFonts w:ascii="Times New Roman" w:eastAsia="Times New Roman" w:hAnsi="Times New Roman" w:cs="Times New Roman"/>
         </w:rPr>
+        <w:t xml:space="preserve">Manually test and observe </w:t>
+      </w:r>
+      <w:r>
+        <w:rPr>
+          <w:rFonts w:ascii="Times New Roman" w:eastAsia="Times New Roman" w:hAnsi="Times New Roman" w:cs="Times New Roman"/>
+        </w:rPr>
+        <w:t>particle.py data stream results.</w:t>
+      </w:r>
+    </w:p>
+    <w:p>
+      <w:pPr>
+        <w:pStyle w:val="ListParagraph"/>
+        <w:ind w:left="2160"/>
+        <w:rPr>
+          <w:rFonts w:ascii="Times New Roman" w:eastAsia="Times New Roman" w:hAnsi="Times New Roman" w:cs="Times New Roman"/>
+        </w:rPr>
+      </w:pPr>
+    </w:p>
+    <w:p>
+      <w:pPr>
+        <w:pStyle w:val="ListParagraph"/>
+        <w:numPr>
+          <w:ilvl w:val="0"/>
+          <w:numId w:val="1"/>
+        </w:numPr>
+        <w:rPr>
+          <w:rFonts w:ascii="Times New Roman" w:eastAsia="Times New Roman" w:hAnsi="Times New Roman" w:cs="Times New Roman"/>
+        </w:rPr>
+      </w:pPr>
+      <w:r>
+        <w:rPr>
+          <w:rFonts w:ascii="Times New Roman" w:eastAsia="Times New Roman" w:hAnsi="Times New Roman" w:cs="Times New Roman"/>
+        </w:rPr>
+        <w:t xml:space="preserve"> Display Graph data:</w:t>
+      </w:r>
+    </w:p>
+    <w:p>
+      <w:pPr>
+        <w:pStyle w:val="ListParagraph"/>
+        <w:numPr>
+          <w:ilvl w:val="1"/>
+          <w:numId w:val="1"/>
+        </w:numPr>
+        <w:rPr>
+          <w:rFonts w:ascii="Times New Roman" w:eastAsia="Times New Roman" w:hAnsi="Times New Roman" w:cs="Times New Roman"/>
+        </w:rPr>
+      </w:pPr>
+      <w:r>
+        <w:rPr>
+          <w:rFonts w:ascii="Times New Roman" w:eastAsia="Times New Roman" w:hAnsi="Times New Roman" w:cs="Times New Roman"/>
+        </w:rPr>
+        <w:t>Description:</w:t>
+      </w:r>
+    </w:p>
+    <w:p>
+      <w:pPr>
+        <w:pStyle w:val="ListParagraph"/>
+        <w:numPr>
+          <w:ilvl w:val="2"/>
+          <w:numId w:val="1"/>
+        </w:numPr>
+        <w:rPr>
+          <w:rFonts w:ascii="Times New Roman" w:eastAsia="Times New Roman" w:hAnsi="Times New Roman" w:cs="Times New Roman"/>
+        </w:rPr>
+      </w:pPr>
+      <w:r>
+        <w:rPr>
+          <w:rFonts w:ascii="Times New Roman" w:eastAsia="Times New Roman" w:hAnsi="Times New Roman" w:cs="Times New Roman"/>
+        </w:rPr>
+        <w:t>To check if the graphs display sensor data.</w:t>
+      </w:r>
+    </w:p>
+    <w:p>
+      <w:pPr>
+        <w:pStyle w:val="ListParagraph"/>
+        <w:numPr>
+          <w:ilvl w:val="1"/>
+          <w:numId w:val="1"/>
+        </w:numPr>
+        <w:rPr>
+          <w:rFonts w:ascii="Times New Roman" w:eastAsia="Times New Roman" w:hAnsi="Times New Roman" w:cs="Times New Roman"/>
+        </w:rPr>
+      </w:pPr>
+      <w:r>
+        <w:rPr>
+          <w:rFonts w:ascii="Times New Roman" w:eastAsia="Times New Roman" w:hAnsi="Times New Roman" w:cs="Times New Roman"/>
+        </w:rPr>
+        <w:t>Acceptance Testing:</w:t>
+      </w:r>
+    </w:p>
+    <w:p>
+      <w:pPr>
+        <w:pStyle w:val="ListParagraph"/>
+        <w:numPr>
+          <w:ilvl w:val="2"/>
+          <w:numId w:val="1"/>
+        </w:numPr>
+        <w:rPr>
+          <w:rFonts w:ascii="Times New Roman" w:eastAsia="Times New Roman" w:hAnsi="Times New Roman" w:cs="Times New Roman"/>
+        </w:rPr>
+      </w:pPr>
+      <w:r>
+        <w:rPr>
+          <w:rFonts w:ascii="Times New Roman" w:eastAsia="Times New Roman" w:hAnsi="Times New Roman" w:cs="Times New Roman"/>
+        </w:rPr>
+        <w:t xml:space="preserve">The graph should depict the actual data entries, and should be created according to the data. </w:t>
+      </w:r>
+    </w:p>
+    <w:p>
+      <w:pPr>
+        <w:pStyle w:val="ListParagraph"/>
+        <w:ind w:left="2160"/>
+        <w:rPr>
+          <w:rFonts w:ascii="Times New Roman" w:eastAsia="Times New Roman" w:hAnsi="Times New Roman" w:cs="Times New Roman"/>
+        </w:rPr>
+      </w:pPr>
+    </w:p>
+    <w:p>
+      <w:pPr>
+        <w:pStyle w:val="ListParagraph"/>
+        <w:numPr>
+          <w:ilvl w:val="0"/>
+          <w:numId w:val="1"/>
+        </w:numPr>
+        <w:rPr>
+          <w:rFonts w:ascii="Times New Roman" w:eastAsia="Times New Roman" w:hAnsi="Times New Roman" w:cs="Times New Roman"/>
+        </w:rPr>
+      </w:pPr>
+      <w:r>
+        <w:rPr>
+          <w:rFonts w:ascii="Times New Roman" w:eastAsia="Times New Roman" w:hAnsi="Times New Roman" w:cs="Times New Roman"/>
+        </w:rPr>
+        <w:t xml:space="preserve">Creation of CSV file </w:t>
+      </w:r>
+    </w:p>
+    <w:p>
+      <w:pPr>
+        <w:pStyle w:val="ListParagraph"/>
+        <w:numPr>
+          <w:ilvl w:val="1"/>
+          <w:numId w:val="1"/>
+        </w:numPr>
+        <w:rPr>
+          <w:rFonts w:ascii="Times New Roman" w:eastAsia="Times New Roman" w:hAnsi="Times New Roman" w:cs="Times New Roman"/>
+        </w:rPr>
+      </w:pPr>
+      <w:r>
+        <w:rPr>
+          <w:rFonts w:ascii="Times New Roman" w:eastAsia="Times New Roman" w:hAnsi="Times New Roman" w:cs="Times New Roman"/>
+        </w:rPr>
+        <w:t>Description:</w:t>
+      </w:r>
+    </w:p>
+    <w:p>
+      <w:pPr>
+        <w:pStyle w:val="ListParagraph"/>
+        <w:numPr>
+          <w:ilvl w:val="2"/>
+          <w:numId w:val="1"/>
+        </w:numPr>
+        <w:rPr>
+          <w:rFonts w:ascii="Times New Roman" w:eastAsia="Times New Roman" w:hAnsi="Times New Roman" w:cs="Times New Roman"/>
+        </w:rPr>
+      </w:pPr>
+      <w:r>
+        <w:rPr>
+          <w:rFonts w:ascii="Times New Roman" w:eastAsia="Times New Roman" w:hAnsi="Times New Roman" w:cs="Times New Roman"/>
+        </w:rPr>
+        <w:t>To check if the data is correctly exported to CSV file.</w:t>
+      </w:r>
+    </w:p>
+    <w:p>
+      <w:pPr>
+        <w:pStyle w:val="ListParagraph"/>
+        <w:numPr>
+          <w:ilvl w:val="1"/>
+          <w:numId w:val="1"/>
+        </w:numPr>
+        <w:rPr>
+          <w:rFonts w:ascii="Times New Roman" w:eastAsia="Times New Roman" w:hAnsi="Times New Roman" w:cs="Times New Roman"/>
+        </w:rPr>
+      </w:pPr>
+      <w:r>
+        <w:rPr>
+          <w:rFonts w:ascii="Times New Roman" w:eastAsia="Times New Roman" w:hAnsi="Times New Roman" w:cs="Times New Roman"/>
+        </w:rPr>
+        <w:t>Acceptance Testing:</w:t>
+      </w:r>
+    </w:p>
+    <w:p>
+      <w:pPr>
+        <w:pStyle w:val="ListParagraph"/>
+        <w:numPr>
+          <w:ilvl w:val="2"/>
+          <w:numId w:val="1"/>
+        </w:numPr>
+        <w:rPr>
+          <w:rFonts w:ascii="Times New Roman" w:eastAsia="Times New Roman" w:hAnsi="Times New Roman" w:cs="Times New Roman"/>
+        </w:rPr>
+      </w:pPr>
+      <w:r>
+        <w:rPr>
+          <w:rFonts w:ascii="Times New Roman" w:eastAsia="Times New Roman" w:hAnsi="Times New Roman" w:cs="Times New Roman"/>
+        </w:rPr>
+        <w:t xml:space="preserve">Manually check the CSV file, after creating. </w:t>
+      </w:r>
+    </w:p>
+    <w:p>
+      <w:pPr>
+        <w:pStyle w:val="ListParagraph"/>
+        <w:ind w:left="2160"/>
+        <w:rPr>
+          <w:rFonts w:ascii="Times New Roman" w:eastAsia="Times New Roman" w:hAnsi="Times New Roman" w:cs="Times New Roman"/>
+        </w:rPr>
+      </w:pPr>
+    </w:p>
+    <w:p>
+      <w:pPr>
+        <w:pStyle w:val="ListParagraph"/>
+        <w:numPr>
+          <w:ilvl w:val="0"/>
+          <w:numId w:val="1"/>
+        </w:numPr>
+        <w:rPr>
+          <w:rFonts w:ascii="Times New Roman" w:eastAsia="Times New Roman" w:hAnsi="Times New Roman" w:cs="Times New Roman"/>
+        </w:rPr>
+      </w:pPr>
+      <w:r>
+        <w:rPr>
+          <w:rFonts w:ascii="Times New Roman" w:eastAsia="Times New Roman" w:hAnsi="Times New Roman" w:cs="Times New Roman"/>
+        </w:rPr>
+        <w:t>Uploading sensor Images</w:t>
+      </w:r>
+    </w:p>
+    <w:p>
+      <w:pPr>
+        <w:pStyle w:val="ListParagraph"/>
+        <w:numPr>
+          <w:ilvl w:val="1"/>
+          <w:numId w:val="1"/>
+        </w:numPr>
+        <w:rPr>
+          <w:rFonts w:ascii="Times New Roman" w:eastAsia="Times New Roman" w:hAnsi="Times New Roman" w:cs="Times New Roman"/>
+        </w:rPr>
+      </w:pPr>
+      <w:r>
+        <w:rPr>
+          <w:rFonts w:ascii="Times New Roman" w:eastAsia="Times New Roman" w:hAnsi="Times New Roman" w:cs="Times New Roman"/>
+        </w:rPr>
+        <w:t>Description:</w:t>
+      </w:r>
+    </w:p>
+    <w:p>
+      <w:pPr>
+        <w:pStyle w:val="ListParagraph"/>
+        <w:numPr>
+          <w:ilvl w:val="2"/>
+          <w:numId w:val="1"/>
+        </w:numPr>
+        <w:rPr>
+          <w:rFonts w:ascii="Times New Roman" w:eastAsia="Times New Roman" w:hAnsi="Times New Roman" w:cs="Times New Roman"/>
+        </w:rPr>
+      </w:pPr>
+      <w:r>
+        <w:rPr>
+          <w:rFonts w:ascii="Times New Roman" w:eastAsia="Times New Roman" w:hAnsi="Times New Roman" w:cs="Times New Roman"/>
+        </w:rPr>
+        <w:t>To check if the sensor image is uploaded and mapped in the data base</w:t>
+      </w:r>
+    </w:p>
+    <w:p>
+      <w:pPr>
+        <w:pStyle w:val="ListParagraph"/>
+        <w:numPr>
+          <w:ilvl w:val="1"/>
+          <w:numId w:val="1"/>
+        </w:numPr>
+        <w:rPr>
+          <w:rFonts w:ascii="Times New Roman" w:eastAsia="Times New Roman" w:hAnsi="Times New Roman" w:cs="Times New Roman"/>
+        </w:rPr>
+      </w:pPr>
+      <w:r>
+        <w:rPr>
+          <w:rFonts w:ascii="Times New Roman" w:eastAsia="Times New Roman" w:hAnsi="Times New Roman" w:cs="Times New Roman"/>
+        </w:rPr>
+        <w:t>Acceptance Testing:</w:t>
+      </w:r>
+    </w:p>
+    <w:p>
+      <w:pPr>
+        <w:pStyle w:val="ListParagraph"/>
+        <w:numPr>
+          <w:ilvl w:val="2"/>
+          <w:numId w:val="1"/>
+        </w:numPr>
+        <w:rPr>
+          <w:rFonts w:ascii="Times New Roman" w:eastAsia="Times New Roman" w:hAnsi="Times New Roman" w:cs="Times New Roman"/>
+        </w:rPr>
+      </w:pPr>
+      <w:r>
+        <w:rPr>
+          <w:rFonts w:ascii="Times New Roman" w:eastAsia="Times New Roman" w:hAnsi="Times New Roman" w:cs="Times New Roman"/>
+        </w:rPr>
+        <w:t>The sensor image upload list should give a list of the images available</w:t>
+      </w:r>
+    </w:p>
+    <w:p>
+      <w:pPr>
+        <w:pStyle w:val="ListParagraph"/>
+        <w:numPr>
+          <w:ilvl w:val="2"/>
+          <w:numId w:val="1"/>
+        </w:numPr>
+        <w:rPr>
+          <w:rFonts w:ascii="Times New Roman" w:eastAsia="Times New Roman" w:hAnsi="Times New Roman" w:cs="Times New Roman"/>
+        </w:rPr>
+      </w:pPr>
+      <w:r>
+        <w:rPr>
+          <w:rFonts w:ascii="Times New Roman" w:eastAsia="Times New Roman" w:hAnsi="Times New Roman" w:cs="Times New Roman"/>
+        </w:rPr>
+        <w:t>The sensor image selected should be uploaded and displayed on the map</w:t>
+      </w:r>
+    </w:p>
+    <w:p>
+      <w:pPr>
+        <w:pStyle w:val="ListParagraph"/>
+        <w:ind w:left="2160"/>
+        <w:rPr>
+          <w:rFonts w:ascii="Times New Roman" w:eastAsia="Times New Roman" w:hAnsi="Times New Roman" w:cs="Times New Roman"/>
+        </w:rPr>
+      </w:pPr>
+    </w:p>
+    <w:p>
+      <w:pPr>
+        <w:pStyle w:val="ListParagraph"/>
+        <w:numPr>
+          <w:ilvl w:val="0"/>
+          <w:numId w:val="1"/>
+        </w:numPr>
+        <w:rPr>
+          <w:rFonts w:ascii="Times New Roman" w:eastAsia="Times New Roman" w:hAnsi="Times New Roman" w:cs="Times New Roman"/>
+        </w:rPr>
+      </w:pPr>
+      <w:r>
+        <w:rPr>
+          <w:rFonts w:ascii="Times New Roman" w:eastAsia="Times New Roman" w:hAnsi="Times New Roman" w:cs="Times New Roman"/>
+        </w:rPr>
         <w:lastRenderedPageBreak/>
-        <w:t>checks if token was entered or not</w:t>
-      </w:r>
-    </w:p>
-    <w:p>
-      <w:pPr>
-        <w:rPr>
-          <w:rFonts w:ascii="Times New Roman" w:eastAsia="Times New Roman" w:hAnsi="Times New Roman" w:cs="Times New Roman"/>
-        </w:rPr>
-      </w:pPr>
-    </w:p>
-    <w:p>
-      <w:pPr>
-        <w:pStyle w:val="ListParagraph"/>
-        <w:numPr>
-          <w:ilvl w:val="0"/>
-          <w:numId w:val="1"/>
-        </w:numPr>
-        <w:rPr>
-          <w:rFonts w:ascii="Times New Roman" w:eastAsia="Times New Roman" w:hAnsi="Times New Roman" w:cs="Times New Roman"/>
-        </w:rPr>
-      </w:pPr>
-      <w:r>
-        <w:rPr>
-          <w:rFonts w:ascii="Times New Roman" w:eastAsia="Times New Roman" w:hAnsi="Times New Roman" w:cs="Times New Roman"/>
-        </w:rPr>
-        <w:t>Retrieving Data from Web API:</w:t>
+        <w:t>Addition of sensor Coordinates:</w:t>
       </w:r>
     </w:p>
     <w:p>
@@ -3398,21 +4739,7 @@
         <w:rPr>
           <w:rFonts w:ascii="Times New Roman" w:eastAsia="Times New Roman" w:hAnsi="Times New Roman" w:cs="Times New Roman"/>
         </w:rPr>
-        <w:t xml:space="preserve">To retrieve the weather data, sensor data from web </w:t>
-      </w:r>
-      <w:proofErr w:type="spellStart"/>
-      <w:r>
-        <w:rPr>
-          <w:rFonts w:ascii="Times New Roman" w:eastAsia="Times New Roman" w:hAnsi="Times New Roman" w:cs="Times New Roman"/>
-        </w:rPr>
-        <w:t>api</w:t>
-      </w:r>
-      <w:proofErr w:type="spellEnd"/>
-      <w:r>
-        <w:rPr>
-          <w:rFonts w:ascii="Times New Roman" w:eastAsia="Times New Roman" w:hAnsi="Times New Roman" w:cs="Times New Roman"/>
-        </w:rPr>
-        <w:t xml:space="preserve"> published by the dark sky team.</w:t>
+        <w:t xml:space="preserve">To check if the admin can add sensor description in the system, </w:t>
       </w:r>
     </w:p>
     <w:p>
@@ -3430,94 +4757,34 @@
         <w:rPr>
           <w:rFonts w:ascii="Times New Roman" w:eastAsia="Times New Roman" w:hAnsi="Times New Roman" w:cs="Times New Roman"/>
         </w:rPr>
-        <w:t>Acceptance Criteria:</w:t>
-      </w:r>
-    </w:p>
-    <w:p>
-      <w:pPr>
-        <w:pStyle w:val="ListParagraph"/>
-        <w:numPr>
-          <w:ilvl w:val="2"/>
-          <w:numId w:val="1"/>
-        </w:numPr>
-        <w:rPr>
-          <w:rFonts w:ascii="Times New Roman" w:eastAsia="Times New Roman" w:hAnsi="Times New Roman" w:cs="Times New Roman"/>
-        </w:rPr>
-      </w:pPr>
-      <w:r>
-        <w:rPr>
-          <w:rFonts w:ascii="Times New Roman" w:eastAsia="Times New Roman" w:hAnsi="Times New Roman" w:cs="Times New Roman"/>
-        </w:rPr>
-        <w:t xml:space="preserve">The weather widget should get access to weather </w:t>
-      </w:r>
-      <w:proofErr w:type="spellStart"/>
-      <w:r>
-        <w:rPr>
-          <w:rFonts w:ascii="Times New Roman" w:eastAsia="Times New Roman" w:hAnsi="Times New Roman" w:cs="Times New Roman"/>
-        </w:rPr>
-        <w:t>api</w:t>
-      </w:r>
-      <w:proofErr w:type="spellEnd"/>
-      <w:r>
-        <w:rPr>
-          <w:rFonts w:ascii="Times New Roman" w:eastAsia="Times New Roman" w:hAnsi="Times New Roman" w:cs="Times New Roman"/>
-        </w:rPr>
-        <w:t>.</w:t>
-      </w:r>
-    </w:p>
-    <w:p>
-      <w:pPr>
-        <w:pStyle w:val="ListParagraph"/>
-        <w:numPr>
-          <w:ilvl w:val="2"/>
-          <w:numId w:val="1"/>
-        </w:numPr>
-        <w:rPr>
-          <w:rFonts w:ascii="Times New Roman" w:eastAsia="Times New Roman" w:hAnsi="Times New Roman" w:cs="Times New Roman"/>
-        </w:rPr>
-      </w:pPr>
-      <w:r>
-        <w:rPr>
-          <w:rFonts w:ascii="Times New Roman" w:eastAsia="Times New Roman" w:hAnsi="Times New Roman" w:cs="Times New Roman"/>
-        </w:rPr>
-        <w:t xml:space="preserve">Retrieval of data, should happen upon set interval, as soon as the data from the sensor is published. </w:t>
-      </w:r>
-    </w:p>
-    <w:p>
-      <w:pPr>
-        <w:pStyle w:val="ListParagraph"/>
-        <w:numPr>
-          <w:ilvl w:val="2"/>
-          <w:numId w:val="1"/>
-        </w:numPr>
-        <w:rPr>
-          <w:rFonts w:ascii="Times New Roman" w:eastAsia="Times New Roman" w:hAnsi="Times New Roman" w:cs="Times New Roman"/>
-        </w:rPr>
-      </w:pPr>
-      <w:r>
-        <w:rPr>
-          <w:rFonts w:ascii="Times New Roman" w:eastAsia="Times New Roman" w:hAnsi="Times New Roman" w:cs="Times New Roman"/>
-        </w:rPr>
-        <w:t>The data should get mined properly and stored in database.</w:t>
-      </w:r>
-    </w:p>
-    <w:p>
-      <w:pPr>
-        <w:pStyle w:val="ListParagraph"/>
+        <w:t>Acceptance Testing:</w:t>
+      </w:r>
+    </w:p>
+    <w:p>
+      <w:pPr>
+        <w:pStyle w:val="ListParagraph"/>
+        <w:numPr>
+          <w:ilvl w:val="2"/>
+          <w:numId w:val="1"/>
+        </w:numPr>
+        <w:rPr>
+          <w:rFonts w:ascii="Times New Roman" w:eastAsia="Times New Roman" w:hAnsi="Times New Roman" w:cs="Times New Roman"/>
+        </w:rPr>
+      </w:pPr>
+      <w:r>
+        <w:rPr>
+          <w:rFonts w:ascii="Times New Roman" w:eastAsia="Times New Roman" w:hAnsi="Times New Roman" w:cs="Times New Roman"/>
+        </w:rPr>
+        <w:t>Whenever a new sensor is promoted, the sensor add field should be able to add sensor coordinates</w:t>
+      </w:r>
+    </w:p>
+    <w:p>
+      <w:pPr>
+        <w:pStyle w:val="ListParagraph"/>
+        <w:pBdr>
+          <w:bottom w:val="double" w:sz="6" w:space="1" w:color="auto"/>
+        </w:pBdr>
         <w:ind w:left="1440"/>
-        <w:rPr>
-          <w:rFonts w:ascii="Times New Roman" w:eastAsia="Times New Roman" w:hAnsi="Times New Roman" w:cs="Times New Roman"/>
-        </w:rPr>
-      </w:pPr>
-      <w:r>
-        <w:rPr>
-          <w:rFonts w:ascii="Times New Roman" w:eastAsia="Times New Roman" w:hAnsi="Times New Roman" w:cs="Times New Roman"/>
-        </w:rPr>
-        <w:tab/>
-      </w:r>
-    </w:p>
-    <w:p>
-      <w:pPr>
         <w:rPr>
           <w:rFonts w:ascii="Times New Roman" w:eastAsia="Times New Roman" w:hAnsi="Times New Roman" w:cs="Times New Roman"/>
         </w:rPr>
@@ -3558,18 +4825,21 @@
     <w:tbl>
       <w:tblPr>
         <w:tblStyle w:val="TableGrid"/>
-        <w:tblW w:w="0" w:type="auto"/>
+        <w:tblW w:w="9449" w:type="dxa"/>
         <w:tblLook w:val="04A0" w:firstRow="1" w:lastRow="0" w:firstColumn="1" w:lastColumn="0" w:noHBand="0" w:noVBand="1"/>
       </w:tblPr>
       <w:tblGrid>
-        <w:gridCol w:w="3116"/>
-        <w:gridCol w:w="3117"/>
-        <w:gridCol w:w="3117"/>
+        <w:gridCol w:w="3149"/>
+        <w:gridCol w:w="3150"/>
+        <w:gridCol w:w="3150"/>
       </w:tblGrid>
       <w:tr>
+        <w:trPr>
+          <w:trHeight w:val="194"/>
+        </w:trPr>
         <w:tc>
           <w:tcPr>
-            <w:tcW w:w="3116" w:type="dxa"/>
+            <w:tcW w:w="3149" w:type="dxa"/>
           </w:tcPr>
           <w:p>
             <w:pPr>
@@ -3589,7 +4859,7 @@
         </w:tc>
         <w:tc>
           <w:tcPr>
-            <w:tcW w:w="3117" w:type="dxa"/>
+            <w:tcW w:w="3150" w:type="dxa"/>
           </w:tcPr>
           <w:p>
             <w:pPr>
@@ -3609,7 +4879,7 @@
         </w:tc>
         <w:tc>
           <w:tcPr>
-            <w:tcW w:w="3117" w:type="dxa"/>
+            <w:tcW w:w="3150" w:type="dxa"/>
           </w:tcPr>
           <w:p>
             <w:pPr>
@@ -3629,9 +4899,12 @@
         </w:tc>
       </w:tr>
       <w:tr>
+        <w:trPr>
+          <w:trHeight w:val="408"/>
+        </w:trPr>
         <w:tc>
           <w:tcPr>
-            <w:tcW w:w="3116" w:type="dxa"/>
+            <w:tcW w:w="3149" w:type="dxa"/>
           </w:tcPr>
           <w:p>
             <w:pPr>
@@ -3651,7 +4924,7 @@
         </w:tc>
         <w:tc>
           <w:tcPr>
-            <w:tcW w:w="3117" w:type="dxa"/>
+            <w:tcW w:w="3150" w:type="dxa"/>
           </w:tcPr>
           <w:p>
             <w:pPr>
@@ -3671,7 +4944,7 @@
         </w:tc>
         <w:tc>
           <w:tcPr>
-            <w:tcW w:w="3117" w:type="dxa"/>
+            <w:tcW w:w="3150" w:type="dxa"/>
           </w:tcPr>
           <w:p>
             <w:pPr>
@@ -3705,9 +4978,12 @@
         </w:tc>
       </w:tr>
       <w:tr>
+        <w:trPr>
+          <w:trHeight w:val="408"/>
+        </w:trPr>
         <w:tc>
           <w:tcPr>
-            <w:tcW w:w="3116" w:type="dxa"/>
+            <w:tcW w:w="3149" w:type="dxa"/>
           </w:tcPr>
           <w:p>
             <w:pPr>
@@ -3727,7 +5003,7 @@
         </w:tc>
         <w:tc>
           <w:tcPr>
-            <w:tcW w:w="3117" w:type="dxa"/>
+            <w:tcW w:w="3150" w:type="dxa"/>
           </w:tcPr>
           <w:p>
             <w:pPr>
@@ -3747,7 +5023,7 @@
         </w:tc>
         <w:tc>
           <w:tcPr>
-            <w:tcW w:w="3117" w:type="dxa"/>
+            <w:tcW w:w="3150" w:type="dxa"/>
           </w:tcPr>
           <w:p>
             <w:pPr>
@@ -3767,9 +5043,12 @@
         </w:tc>
       </w:tr>
       <w:tr>
+        <w:trPr>
+          <w:trHeight w:val="623"/>
+        </w:trPr>
         <w:tc>
           <w:tcPr>
-            <w:tcW w:w="3116" w:type="dxa"/>
+            <w:tcW w:w="3149" w:type="dxa"/>
           </w:tcPr>
           <w:p>
             <w:pPr>
@@ -3789,7 +5068,7 @@
         </w:tc>
         <w:tc>
           <w:tcPr>
-            <w:tcW w:w="3117" w:type="dxa"/>
+            <w:tcW w:w="3150" w:type="dxa"/>
           </w:tcPr>
           <w:p>
             <w:pPr>
@@ -3809,7 +5088,7 @@
         </w:tc>
         <w:tc>
           <w:tcPr>
-            <w:tcW w:w="3117" w:type="dxa"/>
+            <w:tcW w:w="3150" w:type="dxa"/>
           </w:tcPr>
           <w:p>
             <w:pPr>
@@ -3829,9 +5108,12 @@
         </w:tc>
       </w:tr>
       <w:tr>
+        <w:trPr>
+          <w:trHeight w:val="1267"/>
+        </w:trPr>
         <w:tc>
           <w:tcPr>
-            <w:tcW w:w="3116" w:type="dxa"/>
+            <w:tcW w:w="3149" w:type="dxa"/>
           </w:tcPr>
           <w:p>
             <w:pPr>
@@ -3901,22 +5183,13 @@
                 <w:rFonts w:ascii="-webkit-standard" w:eastAsia="Times New Roman" w:hAnsi="-webkit-standard" w:cs="Times New Roman"/>
                 <w:color w:val="000000"/>
               </w:rPr>
-              <w:t xml:space="preserve"> Retrieving data from web </w:t>
+              <w:t xml:space="preserve"> Retrieving data from web Api</w:t>
             </w:r>
-            <w:proofErr w:type="spellStart"/>
-            <w:r>
-              <w:rPr>
-                <w:rFonts w:ascii="-webkit-standard" w:eastAsia="Times New Roman" w:hAnsi="-webkit-standard" w:cs="Times New Roman"/>
-                <w:color w:val="000000"/>
-              </w:rPr>
-              <w:t>Api</w:t>
-            </w:r>
-            <w:proofErr w:type="spellEnd"/>
           </w:p>
         </w:tc>
         <w:tc>
           <w:tcPr>
-            <w:tcW w:w="3117" w:type="dxa"/>
+            <w:tcW w:w="3150" w:type="dxa"/>
           </w:tcPr>
           <w:p>
             <w:pPr>
@@ -3936,7 +5209,7 @@
         </w:tc>
         <w:tc>
           <w:tcPr>
-            <w:tcW w:w="3117" w:type="dxa"/>
+            <w:tcW w:w="3150" w:type="dxa"/>
           </w:tcPr>
           <w:p>
             <w:pPr>
@@ -3956,9 +5229,12 @@
         </w:tc>
       </w:tr>
       <w:tr>
+        <w:trPr>
+          <w:trHeight w:val="3932"/>
+        </w:trPr>
         <w:tc>
           <w:tcPr>
-            <w:tcW w:w="3116" w:type="dxa"/>
+            <w:tcW w:w="3149" w:type="dxa"/>
           </w:tcPr>
           <w:p>
             <w:pPr>
@@ -3967,11 +5243,62 @@
                 <w:color w:val="000000"/>
               </w:rPr>
             </w:pPr>
+            <w:r>
+              <w:rPr>
+                <w:rFonts w:ascii="-webkit-standard" w:eastAsia="Times New Roman" w:hAnsi="-webkit-standard" w:cs="Times New Roman"/>
+                <w:color w:val="000000"/>
+              </w:rPr>
+              <w:t xml:space="preserve">Test cases for Search Filter, Sensor addition and image upload, Message Board, Addition of message board topic and deletion of topic from database. </w:t>
+            </w:r>
+          </w:p>
+          <w:p>
+            <w:pPr>
+              <w:rPr>
+                <w:rFonts w:ascii="-webkit-standard" w:eastAsia="Times New Roman" w:hAnsi="-webkit-standard" w:cs="Times New Roman"/>
+                <w:color w:val="000000"/>
+              </w:rPr>
+            </w:pPr>
+            <w:r>
+              <w:rPr>
+                <w:rFonts w:ascii="-webkit-standard" w:eastAsia="Times New Roman" w:hAnsi="-webkit-standard" w:cs="Times New Roman"/>
+                <w:color w:val="000000"/>
+              </w:rPr>
+              <w:t>Test case for mapping of data retrieved, updating data in database, addition of sensors, retrieval of data from data stream.</w:t>
+            </w:r>
+          </w:p>
+          <w:p>
+            <w:pPr>
+              <w:rPr>
+                <w:rFonts w:ascii="-webkit-standard" w:eastAsia="Times New Roman" w:hAnsi="-webkit-standard" w:cs="Times New Roman"/>
+                <w:color w:val="000000"/>
+              </w:rPr>
+            </w:pPr>
+            <w:r>
+              <w:rPr>
+                <w:rFonts w:ascii="-webkit-standard" w:eastAsia="Times New Roman" w:hAnsi="-webkit-standard" w:cs="Times New Roman"/>
+                <w:color w:val="000000"/>
+              </w:rPr>
+              <w:t xml:space="preserve">Test case to check and display graph data, along with </w:t>
+            </w:r>
+            <w:r>
+              <w:rPr>
+                <w:rFonts w:ascii="-webkit-standard" w:eastAsia="Times New Roman" w:hAnsi="-webkit-standard" w:cs="Times New Roman" w:hint="eastAsia"/>
+                <w:color w:val="000000"/>
+              </w:rPr>
+              <w:t>creation</w:t>
+            </w:r>
+            <w:r>
+              <w:rPr>
+                <w:rFonts w:ascii="-webkit-standard" w:eastAsia="Times New Roman" w:hAnsi="-webkit-standard" w:cs="Times New Roman"/>
+                <w:color w:val="000000"/>
+              </w:rPr>
+              <w:t xml:space="preserve"> of csv files.</w:t>
+            </w:r>
           </w:p>
         </w:tc>
         <w:tc>
           <w:tcPr>
-            <w:tcW w:w="3117" w:type="dxa"/>
+            <w:tcW w:w="3150" w:type="dxa"/>
           </w:tcPr>
           <w:p>
             <w:pPr>
@@ -3980,11 +5307,18 @@
                 <w:color w:val="000000"/>
               </w:rPr>
             </w:pPr>
+            <w:r>
+              <w:rPr>
+                <w:rFonts w:ascii="-webkit-standard" w:eastAsia="Times New Roman" w:hAnsi="-webkit-standard" w:cs="Times New Roman"/>
+                <w:color w:val="000000"/>
+              </w:rPr>
+              <w:t>12/03/17</w:t>
+            </w:r>
           </w:p>
         </w:tc>
         <w:tc>
           <w:tcPr>
-            <w:tcW w:w="3117" w:type="dxa"/>
+            <w:tcW w:w="3150" w:type="dxa"/>
           </w:tcPr>
           <w:p>
             <w:pPr>
@@ -3993,6 +5327,13 @@
                 <w:color w:val="000000"/>
               </w:rPr>
             </w:pPr>
+            <w:r>
+              <w:rPr>
+                <w:rFonts w:ascii="-webkit-standard" w:eastAsia="Times New Roman" w:hAnsi="-webkit-standard" w:cs="Times New Roman"/>
+                <w:color w:val="000000"/>
+              </w:rPr>
+              <w:t>Manual Testing was done for Sprint 5.</w:t>
+            </w:r>
           </w:p>
         </w:tc>
       </w:tr>
@@ -4010,8 +5351,6 @@
         </w:rPr>
         <w:br/>
       </w:r>
-      <w:bookmarkStart w:id="0" w:name="_GoBack"/>
-      <w:bookmarkEnd w:id="0"/>
       <w:r>
         <w:rPr>
           <w:rFonts w:ascii="-webkit-standard" w:eastAsia="Times New Roman" w:hAnsi="-webkit-standard" w:cs="Times New Roman"/>
@@ -4094,7 +5433,7 @@
           <w:rFonts w:ascii="-webkit-standard" w:eastAsia="Times New Roman" w:hAnsi="-webkit-standard" w:cs="Times New Roman"/>
           <w:color w:val="000000"/>
         </w:rPr>
-        <w:t> 11/12/</w:t>
+        <w:t> 12/03</w:t>
       </w:r>
       <w:r>
         <w:rPr>
@@ -4103,15 +5442,9 @@
         </w:rPr>
         <w:t>/2017</w:t>
       </w:r>
-    </w:p>
-    <w:p>
-      <w:pPr>
-        <w:rPr>
-          <w:rFonts w:ascii="Times New Roman" w:eastAsia="Times New Roman" w:hAnsi="Times New Roman" w:cs="Times New Roman"/>
-        </w:rPr>
-      </w:pPr>
-    </w:p>
-    <w:p/>
+      <w:bookmarkStart w:id="0" w:name="_GoBack"/>
+      <w:bookmarkEnd w:id="0"/>
+    </w:p>
     <w:sectPr>
       <w:pgSz w:w="12240" w:h="15840"/>
       <w:pgMar w:top="1440" w:right="1440" w:bottom="1440" w:left="1440" w:header="720" w:footer="720" w:gutter="0"/>
@@ -5640,7 +6973,7 @@
 </file>
 
 <file path=customXml/itemProps1.xml><?xml version="1.0" encoding="utf-8"?>
-<ds:datastoreItem xmlns:ds="http://schemas.openxmlformats.org/officeDocument/2006/customXml" ds:itemID="{46A7761A-2A72-2A4D-9843-469276A2C837}">
+<ds:datastoreItem xmlns:ds="http://schemas.openxmlformats.org/officeDocument/2006/customXml" ds:itemID="{F5DAE152-6A36-F549-BA5F-7974941024E0}">
   <ds:schemaRefs>
     <ds:schemaRef ds:uri="http://schemas.openxmlformats.org/officeDocument/2006/bibliography"/>
   </ds:schemaRefs>

</xml_diff>